<commit_message>
Content update to Readme
</commit_message>
<xml_diff>
--- a/Readme.docx
+++ b/Readme.docx
@@ -250,7 +250,7 @@
     </w:p>
     <w:p>
       <w:pPr>
-        <w:pStyle w:val="Titre1"/>
+        <w:pStyle w:val="Heading1"/>
       </w:pPr>
       <w:r>
         <w:lastRenderedPageBreak/>
@@ -259,7 +259,7 @@
     </w:p>
     <w:p>
       <w:pPr>
-        <w:pStyle w:val="Paragraphedeliste"/>
+        <w:pStyle w:val="ListParagraph"/>
         <w:numPr>
           <w:ilvl w:val="0"/>
           <w:numId w:val="2"/>
@@ -277,7 +277,7 @@
     </w:p>
     <w:p>
       <w:pPr>
-        <w:pStyle w:val="Paragraphedeliste"/>
+        <w:pStyle w:val="ListParagraph"/>
         <w:numPr>
           <w:ilvl w:val="0"/>
           <w:numId w:val="2"/>
@@ -295,7 +295,7 @@
     </w:p>
     <w:p>
       <w:pPr>
-        <w:pStyle w:val="Paragraphedeliste"/>
+        <w:pStyle w:val="ListParagraph"/>
         <w:numPr>
           <w:ilvl w:val="0"/>
           <w:numId w:val="2"/>
@@ -319,7 +319,7 @@
     </w:p>
     <w:p>
       <w:pPr>
-        <w:pStyle w:val="Paragraphedeliste"/>
+        <w:pStyle w:val="ListParagraph"/>
         <w:numPr>
           <w:ilvl w:val="0"/>
           <w:numId w:val="2"/>
@@ -349,7 +349,7 @@
     </w:p>
     <w:p>
       <w:pPr>
-        <w:pStyle w:val="Paragraphedeliste"/>
+        <w:pStyle w:val="ListParagraph"/>
         <w:numPr>
           <w:ilvl w:val="0"/>
           <w:numId w:val="2"/>
@@ -362,12 +362,20 @@
         <w:rPr>
           <w:lang w:val="en-US"/>
         </w:rPr>
-        <w:t>Explanation Main.c</w:t>
-      </w:r>
-    </w:p>
-    <w:p>
-      <w:pPr>
-        <w:pStyle w:val="Paragraphedeliste"/>
+        <w:t xml:space="preserve">Explanation </w:t>
+      </w:r>
+      <w:proofErr w:type="spellStart"/>
+      <w:r>
+        <w:rPr>
+          <w:lang w:val="en-US"/>
+        </w:rPr>
+        <w:t>Main.c</w:t>
+      </w:r>
+      <w:proofErr w:type="spellEnd"/>
+    </w:p>
+    <w:p>
+      <w:pPr>
+        <w:pStyle w:val="ListParagraph"/>
         <w:numPr>
           <w:ilvl w:val="0"/>
           <w:numId w:val="2"/>
@@ -394,6 +402,7 @@
         </w:rPr>
         <w:t xml:space="preserve"> </w:t>
       </w:r>
+      <w:proofErr w:type="spellStart"/>
       <w:r>
         <w:rPr>
           <w:lang w:val="en-US"/>
@@ -406,192 +415,193 @@
         </w:rPr>
         <w:t>.c</w:t>
       </w:r>
-    </w:p>
-    <w:p>
-      <w:pPr>
-        <w:rPr>
-          <w:lang w:val="en-US"/>
-        </w:rPr>
-      </w:pPr>
-    </w:p>
-    <w:p>
-      <w:pPr>
-        <w:rPr>
-          <w:lang w:val="en-US"/>
-        </w:rPr>
-      </w:pPr>
-    </w:p>
-    <w:p>
-      <w:pPr>
-        <w:rPr>
-          <w:lang w:val="en-US"/>
-        </w:rPr>
-      </w:pPr>
-    </w:p>
-    <w:p>
-      <w:pPr>
-        <w:rPr>
-          <w:lang w:val="en-US"/>
-        </w:rPr>
-      </w:pPr>
-    </w:p>
-    <w:p>
-      <w:pPr>
-        <w:rPr>
-          <w:lang w:val="en-US"/>
-        </w:rPr>
-      </w:pPr>
-    </w:p>
-    <w:p>
-      <w:pPr>
-        <w:rPr>
-          <w:lang w:val="en-US"/>
-        </w:rPr>
-      </w:pPr>
-    </w:p>
-    <w:p>
-      <w:pPr>
-        <w:rPr>
-          <w:lang w:val="en-US"/>
-        </w:rPr>
-      </w:pPr>
-    </w:p>
-    <w:p>
-      <w:pPr>
-        <w:rPr>
-          <w:lang w:val="en-US"/>
-        </w:rPr>
-      </w:pPr>
-    </w:p>
-    <w:p>
-      <w:pPr>
-        <w:rPr>
-          <w:lang w:val="en-US"/>
-        </w:rPr>
-      </w:pPr>
-    </w:p>
-    <w:p>
-      <w:pPr>
-        <w:rPr>
-          <w:lang w:val="en-US"/>
-        </w:rPr>
-      </w:pPr>
-    </w:p>
-    <w:p>
-      <w:pPr>
-        <w:rPr>
-          <w:lang w:val="en-US"/>
-        </w:rPr>
-      </w:pPr>
-    </w:p>
-    <w:p>
-      <w:pPr>
-        <w:rPr>
-          <w:lang w:val="en-US"/>
-        </w:rPr>
-      </w:pPr>
-    </w:p>
-    <w:p>
-      <w:pPr>
-        <w:rPr>
-          <w:lang w:val="en-US"/>
-        </w:rPr>
-      </w:pPr>
-    </w:p>
-    <w:p>
-      <w:pPr>
-        <w:rPr>
-          <w:lang w:val="en-US"/>
-        </w:rPr>
-      </w:pPr>
-    </w:p>
-    <w:p>
-      <w:pPr>
-        <w:rPr>
-          <w:lang w:val="en-US"/>
-        </w:rPr>
-      </w:pPr>
-    </w:p>
-    <w:p>
-      <w:pPr>
-        <w:rPr>
-          <w:lang w:val="en-US"/>
-        </w:rPr>
-      </w:pPr>
-    </w:p>
-    <w:p>
-      <w:pPr>
-        <w:rPr>
-          <w:lang w:val="en-US"/>
-        </w:rPr>
-      </w:pPr>
-    </w:p>
-    <w:p>
-      <w:pPr>
-        <w:rPr>
-          <w:lang w:val="en-US"/>
-        </w:rPr>
-      </w:pPr>
-    </w:p>
-    <w:p>
-      <w:pPr>
-        <w:rPr>
-          <w:lang w:val="en-US"/>
-        </w:rPr>
-      </w:pPr>
-    </w:p>
-    <w:p>
-      <w:pPr>
-        <w:rPr>
-          <w:lang w:val="en-US"/>
-        </w:rPr>
-      </w:pPr>
-    </w:p>
-    <w:p>
-      <w:pPr>
-        <w:rPr>
-          <w:lang w:val="en-US"/>
-        </w:rPr>
-      </w:pPr>
-    </w:p>
-    <w:p>
-      <w:pPr>
-        <w:rPr>
-          <w:lang w:val="en-US"/>
-        </w:rPr>
-      </w:pPr>
-    </w:p>
-    <w:p>
-      <w:pPr>
-        <w:rPr>
-          <w:lang w:val="en-US"/>
-        </w:rPr>
-      </w:pPr>
-    </w:p>
-    <w:p>
-      <w:pPr>
-        <w:rPr>
-          <w:lang w:val="en-US"/>
-        </w:rPr>
-      </w:pPr>
-    </w:p>
-    <w:p>
-      <w:pPr>
-        <w:rPr>
-          <w:lang w:val="en-US"/>
-        </w:rPr>
-      </w:pPr>
-    </w:p>
-    <w:p>
-      <w:pPr>
-        <w:rPr>
-          <w:lang w:val="en-US"/>
-        </w:rPr>
-      </w:pPr>
-    </w:p>
-    <w:p>
-      <w:pPr>
-        <w:pStyle w:val="Titre1"/>
+      <w:proofErr w:type="spellEnd"/>
+    </w:p>
+    <w:p>
+      <w:pPr>
+        <w:rPr>
+          <w:lang w:val="en-US"/>
+        </w:rPr>
+      </w:pPr>
+    </w:p>
+    <w:p>
+      <w:pPr>
+        <w:rPr>
+          <w:lang w:val="en-US"/>
+        </w:rPr>
+      </w:pPr>
+    </w:p>
+    <w:p>
+      <w:pPr>
+        <w:rPr>
+          <w:lang w:val="en-US"/>
+        </w:rPr>
+      </w:pPr>
+    </w:p>
+    <w:p>
+      <w:pPr>
+        <w:rPr>
+          <w:lang w:val="en-US"/>
+        </w:rPr>
+      </w:pPr>
+    </w:p>
+    <w:p>
+      <w:pPr>
+        <w:rPr>
+          <w:lang w:val="en-US"/>
+        </w:rPr>
+      </w:pPr>
+    </w:p>
+    <w:p>
+      <w:pPr>
+        <w:rPr>
+          <w:lang w:val="en-US"/>
+        </w:rPr>
+      </w:pPr>
+    </w:p>
+    <w:p>
+      <w:pPr>
+        <w:rPr>
+          <w:lang w:val="en-US"/>
+        </w:rPr>
+      </w:pPr>
+    </w:p>
+    <w:p>
+      <w:pPr>
+        <w:rPr>
+          <w:lang w:val="en-US"/>
+        </w:rPr>
+      </w:pPr>
+    </w:p>
+    <w:p>
+      <w:pPr>
+        <w:rPr>
+          <w:lang w:val="en-US"/>
+        </w:rPr>
+      </w:pPr>
+    </w:p>
+    <w:p>
+      <w:pPr>
+        <w:rPr>
+          <w:lang w:val="en-US"/>
+        </w:rPr>
+      </w:pPr>
+    </w:p>
+    <w:p>
+      <w:pPr>
+        <w:rPr>
+          <w:lang w:val="en-US"/>
+        </w:rPr>
+      </w:pPr>
+    </w:p>
+    <w:p>
+      <w:pPr>
+        <w:rPr>
+          <w:lang w:val="en-US"/>
+        </w:rPr>
+      </w:pPr>
+    </w:p>
+    <w:p>
+      <w:pPr>
+        <w:rPr>
+          <w:lang w:val="en-US"/>
+        </w:rPr>
+      </w:pPr>
+    </w:p>
+    <w:p>
+      <w:pPr>
+        <w:rPr>
+          <w:lang w:val="en-US"/>
+        </w:rPr>
+      </w:pPr>
+    </w:p>
+    <w:p>
+      <w:pPr>
+        <w:rPr>
+          <w:lang w:val="en-US"/>
+        </w:rPr>
+      </w:pPr>
+    </w:p>
+    <w:p>
+      <w:pPr>
+        <w:rPr>
+          <w:lang w:val="en-US"/>
+        </w:rPr>
+      </w:pPr>
+    </w:p>
+    <w:p>
+      <w:pPr>
+        <w:rPr>
+          <w:lang w:val="en-US"/>
+        </w:rPr>
+      </w:pPr>
+    </w:p>
+    <w:p>
+      <w:pPr>
+        <w:rPr>
+          <w:lang w:val="en-US"/>
+        </w:rPr>
+      </w:pPr>
+    </w:p>
+    <w:p>
+      <w:pPr>
+        <w:rPr>
+          <w:lang w:val="en-US"/>
+        </w:rPr>
+      </w:pPr>
+    </w:p>
+    <w:p>
+      <w:pPr>
+        <w:rPr>
+          <w:lang w:val="en-US"/>
+        </w:rPr>
+      </w:pPr>
+    </w:p>
+    <w:p>
+      <w:pPr>
+        <w:rPr>
+          <w:lang w:val="en-US"/>
+        </w:rPr>
+      </w:pPr>
+    </w:p>
+    <w:p>
+      <w:pPr>
+        <w:rPr>
+          <w:lang w:val="en-US"/>
+        </w:rPr>
+      </w:pPr>
+    </w:p>
+    <w:p>
+      <w:pPr>
+        <w:rPr>
+          <w:lang w:val="en-US"/>
+        </w:rPr>
+      </w:pPr>
+    </w:p>
+    <w:p>
+      <w:pPr>
+        <w:rPr>
+          <w:lang w:val="en-US"/>
+        </w:rPr>
+      </w:pPr>
+    </w:p>
+    <w:p>
+      <w:pPr>
+        <w:rPr>
+          <w:lang w:val="en-US"/>
+        </w:rPr>
+      </w:pPr>
+    </w:p>
+    <w:p>
+      <w:pPr>
+        <w:rPr>
+          <w:lang w:val="en-US"/>
+        </w:rPr>
+      </w:pPr>
+    </w:p>
+    <w:p>
+      <w:pPr>
+        <w:pStyle w:val="Heading1"/>
       </w:pPr>
       <w:r>
         <w:lastRenderedPageBreak/>
@@ -612,12 +622,26 @@
         <w:rPr>
           <w:lang w:val="en-US"/>
         </w:rPr>
-        <w:t xml:space="preserve">There are 3 Puzzles (Words, sentences) and 3 Rounds. At each Round one of the Puzzles will be hidden and the players need to guess consonants or buy vowels to reveal the Puzzle so guessing the entire Puzzle becomes easier. Before they are able to guess, they spin the wheel which can land on: </w:t>
-      </w:r>
-    </w:p>
-    <w:p>
-      <w:pPr>
-        <w:pStyle w:val="Paragraphedeliste"/>
+        <w:t xml:space="preserve">There are 3 Puzzles (Words, sentences) and 3 Rounds. At each Round one of the Puzzles will be hidden and the players need to guess consonants or buy vowels to reveal the Puzzle so guessing the entire Puzzle becomes easier. Before they </w:t>
+      </w:r>
+      <w:proofErr w:type="gramStart"/>
+      <w:r>
+        <w:rPr>
+          <w:lang w:val="en-US"/>
+        </w:rPr>
+        <w:t>are able to</w:t>
+      </w:r>
+      <w:proofErr w:type="gramEnd"/>
+      <w:r>
+        <w:rPr>
+          <w:lang w:val="en-US"/>
+        </w:rPr>
+        <w:t xml:space="preserve"> guess, they spin the wheel which can land on: </w:t>
+      </w:r>
+    </w:p>
+    <w:p>
+      <w:pPr>
+        <w:pStyle w:val="ListParagraph"/>
         <w:numPr>
           <w:ilvl w:val="0"/>
           <w:numId w:val="1"/>
@@ -635,7 +659,7 @@
     </w:p>
     <w:p>
       <w:pPr>
-        <w:pStyle w:val="Paragraphedeliste"/>
+        <w:pStyle w:val="ListParagraph"/>
         <w:numPr>
           <w:ilvl w:val="0"/>
           <w:numId w:val="1"/>
@@ -653,7 +677,7 @@
     </w:p>
     <w:p>
       <w:pPr>
-        <w:pStyle w:val="Paragraphedeliste"/>
+        <w:pStyle w:val="ListParagraph"/>
         <w:numPr>
           <w:ilvl w:val="0"/>
           <w:numId w:val="1"/>
@@ -671,7 +695,7 @@
     </w:p>
     <w:p>
       <w:pPr>
-        <w:pStyle w:val="Paragraphedeliste"/>
+        <w:pStyle w:val="ListParagraph"/>
         <w:numPr>
           <w:ilvl w:val="0"/>
           <w:numId w:val="1"/>
@@ -698,7 +722,35 @@
         <w:rPr>
           <w:lang w:val="en-US"/>
         </w:rPr>
-        <w:t xml:space="preserve">If a guess has been correct, the player will then be allowed to Guess the entire Puzzle. If he decides to do so, he has to enter the Puzzle (lower/upper-case does not matter). If he guesses correctly, the round ends and he is allowed to keep all the money he has earned in the Round, while the other players will end the Turn with 0. </w:t>
+        <w:t xml:space="preserve">If a guess has been correct, the player will then be allowed to Guess the entire Puzzle. If he decides to do so, he </w:t>
+      </w:r>
+      <w:proofErr w:type="gramStart"/>
+      <w:r>
+        <w:rPr>
+          <w:lang w:val="en-US"/>
+        </w:rPr>
+        <w:t>has to</w:t>
+      </w:r>
+      <w:proofErr w:type="gramEnd"/>
+      <w:r>
+        <w:rPr>
+          <w:lang w:val="en-US"/>
+        </w:rPr>
+        <w:t xml:space="preserve"> enter the Puzzle (lower/upper-case does not matter). If he guesses correctly, the round ends and he </w:t>
+      </w:r>
+      <w:proofErr w:type="gramStart"/>
+      <w:r>
+        <w:rPr>
+          <w:lang w:val="en-US"/>
+        </w:rPr>
+        <w:t>is allowed to</w:t>
+      </w:r>
+      <w:proofErr w:type="gramEnd"/>
+      <w:r>
+        <w:rPr>
+          <w:lang w:val="en-US"/>
+        </w:rPr>
+        <w:t xml:space="preserve"> keep all the money he has earned in the Round, while the other players will end the Turn with 0. </w:t>
       </w:r>
     </w:p>
     <w:p>
@@ -752,7 +804,7 @@
     </w:p>
     <w:p>
       <w:pPr>
-        <w:pStyle w:val="Titre1"/>
+        <w:pStyle w:val="Heading1"/>
         <w:rPr>
           <w:lang w:val="en-US"/>
         </w:rPr>
@@ -781,7 +833,21 @@
         <w:rPr>
           <w:lang w:val="en-US"/>
         </w:rPr>
-        <w:t>You can not buy a vowel on your first turn in a Round.</w:t>
+        <w:t xml:space="preserve">You </w:t>
+      </w:r>
+      <w:proofErr w:type="spellStart"/>
+      <w:r>
+        <w:rPr>
+          <w:lang w:val="en-US"/>
+        </w:rPr>
+        <w:t>can not</w:t>
+      </w:r>
+      <w:proofErr w:type="spellEnd"/>
+      <w:r>
+        <w:rPr>
+          <w:lang w:val="en-US"/>
+        </w:rPr>
+        <w:t xml:space="preserve"> buy a vowel on your first turn in a Round.</w:t>
       </w:r>
     </w:p>
     <w:p>
@@ -795,15 +861,26 @@
         <w:rPr>
           <w:lang w:val="en-US"/>
         </w:rPr>
-        <w:t>You can not enter a vowel in the first turn in a Round.</w:t>
+        <w:t xml:space="preserve">You </w:t>
+      </w:r>
+      <w:proofErr w:type="spellStart"/>
+      <w:r>
+        <w:rPr>
+          <w:lang w:val="en-US"/>
+        </w:rPr>
+        <w:t>can not</w:t>
+      </w:r>
+      <w:proofErr w:type="spellEnd"/>
+      <w:r>
+        <w:rPr>
+          <w:lang w:val="en-US"/>
+        </w:rPr>
+        <w:t xml:space="preserve"> enter a vowel in the first turn in a Round.</w:t>
       </w:r>
     </w:p>
     <w:p>
       <w:pPr>
         <w:ind w:left="360"/>
-        <w:rPr>
-          <w:lang w:val="en-US"/>
-        </w:rPr>
       </w:pPr>
       <w:r>
         <w:rPr>
@@ -811,6 +888,9 @@
         </w:rPr>
         <w:t>If you land on a wedge containing money value, a correct guess of a letter will grant you the Occurrence of that Letter in the Puzzle * The Money value you landed on</w:t>
       </w:r>
+      <w:r>
+        <w:t>.</w:t>
+      </w:r>
     </w:p>
     <w:p>
       <w:pPr>
@@ -837,16 +917,44 @@
         <w:rPr>
           <w:lang w:val="en-US"/>
         </w:rPr>
-        <w:t>You don’t have to guess the “whitespaces” inbetween Words in the Puzzle.</w:t>
+        <w:t xml:space="preserve">You </w:t>
+      </w:r>
+      <w:proofErr w:type="gramStart"/>
+      <w:r>
+        <w:rPr>
+          <w:lang w:val="en-US"/>
+        </w:rPr>
+        <w:t>don’t</w:t>
+      </w:r>
+      <w:proofErr w:type="gramEnd"/>
+      <w:r>
+        <w:rPr>
+          <w:lang w:val="en-US"/>
+        </w:rPr>
+        <w:t xml:space="preserve"> have to guess the “whitespaces” </w:t>
+      </w:r>
+      <w:proofErr w:type="spellStart"/>
+      <w:r>
+        <w:rPr>
+          <w:lang w:val="en-US"/>
+        </w:rPr>
+        <w:t>inbetween</w:t>
+      </w:r>
+      <w:proofErr w:type="spellEnd"/>
+      <w:r>
+        <w:rPr>
+          <w:lang w:val="en-US"/>
+        </w:rPr>
+        <w:t xml:space="preserve"> Words in the Puzzle.</w:t>
       </w:r>
     </w:p>
     <w:p>
       <w:pPr>
         <w:ind w:left="360"/>
-        <w:rPr>
-          <w:lang w:val="en-US"/>
-        </w:rPr>
-      </w:pPr>
+      </w:pPr>
+      <w:r>
+        <w:t>After each round the money wedge with the highest value will be increased by 500.</w:t>
+      </w:r>
     </w:p>
     <w:p>
       <w:pPr>
@@ -858,6 +966,14 @@
     </w:p>
     <w:p>
       <w:pPr>
+        <w:ind w:left="360"/>
+        <w:rPr>
+          <w:lang w:val="en-US"/>
+        </w:rPr>
+      </w:pPr>
+    </w:p>
+    <w:p>
+      <w:pPr>
         <w:rPr>
           <w:lang w:val="en-US"/>
         </w:rPr>
@@ -871,7 +987,7 @@
     </w:p>
     <w:p>
       <w:pPr>
-        <w:pStyle w:val="Titre1"/>
+        <w:pStyle w:val="Heading1"/>
         <w:rPr>
           <w:lang w:val="en-US"/>
         </w:rPr>
@@ -910,7 +1026,7 @@
     </w:p>
     <w:p>
       <w:pPr>
-        <w:pStyle w:val="Paragraphedeliste"/>
+        <w:pStyle w:val="ListParagraph"/>
         <w:numPr>
           <w:ilvl w:val="0"/>
           <w:numId w:val="4"/>
@@ -923,7 +1039,24 @@
         <w:rPr>
           <w:lang w:val="en-US"/>
         </w:rPr>
-        <w:t xml:space="preserve">As soon as you launch the WOF Game, you will be asked to enter the first 3 Puzzles. You need to enter the sentences 1 by 1 and confirming each time with ENTER. Your entries will be trimmed of </w:t>
+        <w:t xml:space="preserve">As soon as you launch the WOF Game, you will be asked to enter the first 3 Puzzles. </w:t>
+      </w:r>
+      <w:r>
+        <w:t xml:space="preserve">Note that we have decided that a Puzzle can’t be longer than 50 characters! </w:t>
+      </w:r>
+      <w:proofErr w:type="gramStart"/>
+      <w:r>
+        <w:rPr>
+          <w:lang w:val="en-US"/>
+        </w:rPr>
+        <w:t>You</w:t>
+      </w:r>
+      <w:proofErr w:type="gramEnd"/>
+      <w:r>
+        <w:rPr>
+          <w:lang w:val="en-US"/>
+        </w:rPr>
+        <w:t xml:space="preserve"> need to enter the sentences 1 by 1 and confirming each time with ENTER. Your entries will be trimmed of </w:t>
       </w:r>
       <w:r>
         <w:rPr>
@@ -934,21 +1067,35 @@
     </w:p>
     <w:p>
       <w:pPr>
-        <w:pStyle w:val="Paragraphedeliste"/>
-        <w:rPr>
-          <w:lang w:val="en-US"/>
-        </w:rPr>
-      </w:pPr>
-      <w:r>
-        <w:rPr>
-          <w:lang w:val="en-US"/>
-        </w:rPr>
-        <w:t>Example (w means whitespace): “wwwwwwheyww” will become “hey”.</w:t>
-      </w:r>
-    </w:p>
-    <w:p>
-      <w:pPr>
-        <w:pStyle w:val="Paragraphedeliste"/>
+        <w:pStyle w:val="ListParagraph"/>
+        <w:rPr>
+          <w:lang w:val="en-US"/>
+        </w:rPr>
+      </w:pPr>
+      <w:r>
+        <w:rPr>
+          <w:lang w:val="en-US"/>
+        </w:rPr>
+        <w:t>Example (w means whitespace): “</w:t>
+      </w:r>
+      <w:proofErr w:type="spellStart"/>
+      <w:r>
+        <w:rPr>
+          <w:lang w:val="en-US"/>
+        </w:rPr>
+        <w:t>wwwwwwheyww</w:t>
+      </w:r>
+      <w:proofErr w:type="spellEnd"/>
+      <w:r>
+        <w:rPr>
+          <w:lang w:val="en-US"/>
+        </w:rPr>
+        <w:t>” will become “hey”.</w:t>
+      </w:r>
+    </w:p>
+    <w:p>
+      <w:pPr>
+        <w:pStyle w:val="ListParagraph"/>
         <w:rPr>
           <w:lang w:val="en-US"/>
         </w:rPr>
@@ -976,12 +1123,26 @@
           <w:lang w:val="en-US"/>
         </w:rPr>
         <w:tab/>
-        <w:t>“wHello” will become “Hello”.</w:t>
-      </w:r>
-    </w:p>
-    <w:p>
-      <w:pPr>
-        <w:pStyle w:val="Paragraphedeliste"/>
+        <w:t>“</w:t>
+      </w:r>
+      <w:proofErr w:type="spellStart"/>
+      <w:r>
+        <w:rPr>
+          <w:lang w:val="en-US"/>
+        </w:rPr>
+        <w:t>wHello</w:t>
+      </w:r>
+      <w:proofErr w:type="spellEnd"/>
+      <w:r>
+        <w:rPr>
+          <w:lang w:val="en-US"/>
+        </w:rPr>
+        <w:t>” will become “Hello”.</w:t>
+      </w:r>
+    </w:p>
+    <w:p>
+      <w:pPr>
+        <w:pStyle w:val="ListParagraph"/>
         <w:numPr>
           <w:ilvl w:val="0"/>
           <w:numId w:val="4"/>
@@ -994,12 +1155,26 @@
         <w:rPr>
           <w:lang w:val="en-US"/>
         </w:rPr>
-        <w:t xml:space="preserve">Now you will be asked to enter the amount of players. The game has been designed to be played by 2 or 3 players. </w:t>
-      </w:r>
-    </w:p>
-    <w:p>
-      <w:pPr>
-        <w:pStyle w:val="Paragraphedeliste"/>
+        <w:t xml:space="preserve">Now you will be asked to enter the </w:t>
+      </w:r>
+      <w:proofErr w:type="gramStart"/>
+      <w:r>
+        <w:rPr>
+          <w:lang w:val="en-US"/>
+        </w:rPr>
+        <w:t>amount</w:t>
+      </w:r>
+      <w:proofErr w:type="gramEnd"/>
+      <w:r>
+        <w:rPr>
+          <w:lang w:val="en-US"/>
+        </w:rPr>
+        <w:t xml:space="preserve"> of players. The game has been designed to be played by 2 or 3 players. </w:t>
+      </w:r>
+    </w:p>
+    <w:p>
+      <w:pPr>
+        <w:pStyle w:val="ListParagraph"/>
         <w:rPr>
           <w:lang w:val="en-US"/>
         </w:rPr>
@@ -1013,7 +1188,7 @@
     </w:p>
     <w:p>
       <w:pPr>
-        <w:pStyle w:val="Paragraphedeliste"/>
+        <w:pStyle w:val="ListParagraph"/>
         <w:rPr>
           <w:lang w:val="en-US"/>
         </w:rPr>
@@ -1027,7 +1202,7 @@
     </w:p>
     <w:p>
       <w:pPr>
-        <w:pStyle w:val="Paragraphedeliste"/>
+        <w:pStyle w:val="ListParagraph"/>
         <w:rPr>
           <w:lang w:val="en-US"/>
         </w:rPr>
@@ -1041,21 +1216,35 @@
     </w:p>
     <w:p>
       <w:pPr>
-        <w:pStyle w:val="Paragraphedeliste"/>
-        <w:rPr>
-          <w:lang w:val="en-US"/>
-        </w:rPr>
-      </w:pPr>
-      <w:r>
-        <w:rPr>
-          <w:lang w:val="en-US"/>
-        </w:rPr>
-        <w:t xml:space="preserve">Any string (e.g. ab!, de/.f) will be ignored unless it leads with 2 or 3 (e.g. 2dfgdfter, 2/, 3f!!2h). </w:t>
-      </w:r>
-    </w:p>
-    <w:p>
-      <w:pPr>
-        <w:pStyle w:val="Paragraphedeliste"/>
+        <w:pStyle w:val="ListParagraph"/>
+        <w:rPr>
+          <w:lang w:val="en-US"/>
+        </w:rPr>
+      </w:pPr>
+      <w:r>
+        <w:rPr>
+          <w:lang w:val="en-US"/>
+        </w:rPr>
+        <w:t xml:space="preserve">Any string (e.g. </w:t>
+      </w:r>
+      <w:proofErr w:type="gramStart"/>
+      <w:r>
+        <w:rPr>
+          <w:lang w:val="en-US"/>
+        </w:rPr>
+        <w:t>ab!,</w:t>
+      </w:r>
+      <w:proofErr w:type="gramEnd"/>
+      <w:r>
+        <w:rPr>
+          <w:lang w:val="en-US"/>
+        </w:rPr>
+        <w:t xml:space="preserve"> de/.f) will be ignored unless it leads with 2 or 3 (e.g. 2dfgdfter, 2/, 3f!!2h). </w:t>
+      </w:r>
+    </w:p>
+    <w:p>
+      <w:pPr>
+        <w:pStyle w:val="ListParagraph"/>
         <w:numPr>
           <w:ilvl w:val="0"/>
           <w:numId w:val="4"/>
@@ -1068,18 +1257,46 @@
         <w:rPr>
           <w:lang w:val="en-US"/>
         </w:rPr>
-        <w:t xml:space="preserve">Now that you have entered the amount of players, you will be asked to enter </w:t>
-      </w:r>
-      <w:r>
-        <w:rPr>
-          <w:lang w:val="en-US"/>
-        </w:rPr>
-        <w:t>the Name of the players 1 by 1. Here aswell, we have decided to trim leading and trailing whitespaces.</w:t>
-      </w:r>
-    </w:p>
-    <w:p>
-      <w:pPr>
-        <w:pStyle w:val="Paragraphedeliste"/>
+        <w:t xml:space="preserve">Now that you have entered the </w:t>
+      </w:r>
+      <w:proofErr w:type="gramStart"/>
+      <w:r>
+        <w:rPr>
+          <w:lang w:val="en-US"/>
+        </w:rPr>
+        <w:t>amount</w:t>
+      </w:r>
+      <w:proofErr w:type="gramEnd"/>
+      <w:r>
+        <w:rPr>
+          <w:lang w:val="en-US"/>
+        </w:rPr>
+        <w:t xml:space="preserve"> of players, you will be asked to enter </w:t>
+      </w:r>
+      <w:r>
+        <w:rPr>
+          <w:lang w:val="en-US"/>
+        </w:rPr>
+        <w:t xml:space="preserve">the Name of the players 1 by 1. Here </w:t>
+      </w:r>
+      <w:proofErr w:type="spellStart"/>
+      <w:r>
+        <w:rPr>
+          <w:lang w:val="en-US"/>
+        </w:rPr>
+        <w:t>aswell</w:t>
+      </w:r>
+      <w:proofErr w:type="spellEnd"/>
+      <w:r>
+        <w:rPr>
+          <w:lang w:val="en-US"/>
+        </w:rPr>
+        <w:t>, we have decided to trim leading and trailing whitespaces.</w:t>
+      </w:r>
+    </w:p>
+    <w:p>
+      <w:pPr>
+        <w:pStyle w:val="ListParagraph"/>
         <w:rPr>
           <w:lang w:val="en-US"/>
         </w:rPr>
@@ -1093,7 +1310,7 @@
     </w:p>
     <w:p>
       <w:pPr>
-        <w:pStyle w:val="Paragraphedeliste"/>
+        <w:pStyle w:val="ListParagraph"/>
         <w:numPr>
           <w:ilvl w:val="0"/>
           <w:numId w:val="4"/>
@@ -1106,12 +1323,40 @@
         <w:rPr>
           <w:lang w:val="en-US"/>
         </w:rPr>
-        <w:t>Now the game can start. First we will print the Puzzle that needs to be guessed. It will be hidden by dashes ‘-‘.</w:t>
-      </w:r>
-    </w:p>
-    <w:p>
-      <w:pPr>
-        <w:pStyle w:val="Paragraphedeliste"/>
+        <w:t xml:space="preserve">Now the game can start. </w:t>
+      </w:r>
+      <w:proofErr w:type="gramStart"/>
+      <w:r>
+        <w:rPr>
+          <w:lang w:val="en-US"/>
+        </w:rPr>
+        <w:t>First</w:t>
+      </w:r>
+      <w:proofErr w:type="gramEnd"/>
+      <w:r>
+        <w:rPr>
+          <w:lang w:val="en-US"/>
+        </w:rPr>
+        <w:t xml:space="preserve"> we will print the Puzzle that needs to be guessed. It will be hidden by dashes ‘</w:t>
+      </w:r>
+      <w:proofErr w:type="gramStart"/>
+      <w:r>
+        <w:rPr>
+          <w:lang w:val="en-US"/>
+        </w:rPr>
+        <w:t>-‘</w:t>
+      </w:r>
+      <w:proofErr w:type="gramEnd"/>
+      <w:r>
+        <w:rPr>
+          <w:lang w:val="en-US"/>
+        </w:rPr>
+        <w:t>.</w:t>
+      </w:r>
+    </w:p>
+    <w:p>
+      <w:pPr>
+        <w:pStyle w:val="ListParagraph"/>
         <w:rPr>
           <w:lang w:val="en-US"/>
         </w:rPr>
@@ -1125,7 +1370,7 @@
     </w:p>
     <w:p>
       <w:pPr>
-        <w:pStyle w:val="Paragraphedeliste"/>
+        <w:pStyle w:val="ListParagraph"/>
         <w:numPr>
           <w:ilvl w:val="0"/>
           <w:numId w:val="4"/>
@@ -1143,16 +1388,30 @@
     </w:p>
     <w:p>
       <w:pPr>
-        <w:pStyle w:val="Paragraphedeliste"/>
-        <w:rPr>
-          <w:lang w:val="en-US"/>
-        </w:rPr>
-      </w:pPr>
-      <w:r>
-        <w:rPr>
-          <w:lang w:val="en-US"/>
-        </w:rPr>
-        <w:t>Example: 3 Players, Player 2 starts. Therefore the order will be: (P2-&gt;P3-&gt;P1-&gt;P2-&gt;P3)</w:t>
+        <w:pStyle w:val="ListParagraph"/>
+        <w:rPr>
+          <w:lang w:val="en-US"/>
+        </w:rPr>
+      </w:pPr>
+      <w:r>
+        <w:rPr>
+          <w:lang w:val="en-US"/>
+        </w:rPr>
+        <w:t xml:space="preserve">Example: 3 Players, Player 2 starts. </w:t>
+      </w:r>
+      <w:proofErr w:type="gramStart"/>
+      <w:r>
+        <w:rPr>
+          <w:lang w:val="en-US"/>
+        </w:rPr>
+        <w:t>Therefore</w:t>
+      </w:r>
+      <w:proofErr w:type="gramEnd"/>
+      <w:r>
+        <w:rPr>
+          <w:lang w:val="en-US"/>
+        </w:rPr>
+        <w:t xml:space="preserve"> the order will be: (P2-&gt;P3-&gt;P1-&gt;P2-&gt;P3)</w:t>
       </w:r>
     </w:p>
     <w:p>
@@ -1170,7 +1429,7 @@
     </w:p>
     <w:p>
       <w:pPr>
-        <w:pStyle w:val="Paragraphedeliste"/>
+        <w:pStyle w:val="ListParagraph"/>
         <w:numPr>
           <w:ilvl w:val="0"/>
           <w:numId w:val="4"/>
@@ -1184,12 +1443,48 @@
           <w:lang w:val="en-US"/>
         </w:rPr>
         <w:lastRenderedPageBreak/>
-        <w:t xml:space="preserve">The Wheel will be spun as soon as its a players turn. After the animation ends, the Terminal will print what you have landed on. The first 4 ‘-‘ in the Wheel are Lose Turn, Bankrupt, Bankrupt, Extra Turn. The following dashes are money values in an ascending fashion. </w:t>
-      </w:r>
-    </w:p>
-    <w:p>
-      <w:pPr>
-        <w:pStyle w:val="Paragraphedeliste"/>
+        <w:t xml:space="preserve">The Wheel will be spun as soon as </w:t>
+      </w:r>
+      <w:proofErr w:type="spellStart"/>
+      <w:proofErr w:type="gramStart"/>
+      <w:r>
+        <w:rPr>
+          <w:lang w:val="en-US"/>
+        </w:rPr>
+        <w:t>its</w:t>
+      </w:r>
+      <w:proofErr w:type="spellEnd"/>
+      <w:r>
+        <w:rPr>
+          <w:lang w:val="en-US"/>
+        </w:rPr>
+        <w:t xml:space="preserve"> a</w:t>
+      </w:r>
+      <w:proofErr w:type="gramEnd"/>
+      <w:r>
+        <w:rPr>
+          <w:lang w:val="en-US"/>
+        </w:rPr>
+        <w:t xml:space="preserve"> players turn. After the animation ends, the Terminal will print what you have landed on. The first 4 ‘</w:t>
+      </w:r>
+      <w:proofErr w:type="gramStart"/>
+      <w:r>
+        <w:rPr>
+          <w:lang w:val="en-US"/>
+        </w:rPr>
+        <w:t>-‘ in</w:t>
+      </w:r>
+      <w:proofErr w:type="gramEnd"/>
+      <w:r>
+        <w:rPr>
+          <w:lang w:val="en-US"/>
+        </w:rPr>
+        <w:t xml:space="preserve"> the Wheel are Lose Turn, Bankrupt, Bankrupt, Extra Turn. The following dashes are money values in an ascending fashion. </w:t>
+      </w:r>
+    </w:p>
+    <w:p>
+      <w:pPr>
+        <w:pStyle w:val="ListParagraph"/>
         <w:rPr>
           <w:lang w:val="en-US"/>
         </w:rPr>
@@ -1203,7 +1498,7 @@
     </w:p>
     <w:p>
       <w:pPr>
-        <w:pStyle w:val="Paragraphedeliste"/>
+        <w:pStyle w:val="ListParagraph"/>
         <w:numPr>
           <w:ilvl w:val="2"/>
           <w:numId w:val="4"/>
@@ -1221,7 +1516,7 @@
     </w:p>
     <w:p>
       <w:pPr>
-        <w:pStyle w:val="Paragraphedeliste"/>
+        <w:pStyle w:val="ListParagraph"/>
         <w:numPr>
           <w:ilvl w:val="2"/>
           <w:numId w:val="4"/>
@@ -1239,7 +1534,7 @@
     </w:p>
     <w:p>
       <w:pPr>
-        <w:pStyle w:val="Paragraphedeliste"/>
+        <w:pStyle w:val="ListParagraph"/>
         <w:numPr>
           <w:ilvl w:val="2"/>
           <w:numId w:val="4"/>
@@ -1257,7 +1552,7 @@
     </w:p>
     <w:p>
       <w:pPr>
-        <w:pStyle w:val="Paragraphedeliste"/>
+        <w:pStyle w:val="ListParagraph"/>
         <w:numPr>
           <w:ilvl w:val="2"/>
           <w:numId w:val="4"/>
@@ -1275,7 +1570,7 @@
     </w:p>
     <w:p>
       <w:pPr>
-        <w:pStyle w:val="Paragraphedeliste"/>
+        <w:pStyle w:val="ListParagraph"/>
         <w:numPr>
           <w:ilvl w:val="3"/>
           <w:numId w:val="4"/>
@@ -1293,7 +1588,7 @@
     </w:p>
     <w:p>
       <w:pPr>
-        <w:pStyle w:val="Paragraphedeliste"/>
+        <w:pStyle w:val="ListParagraph"/>
         <w:numPr>
           <w:ilvl w:val="4"/>
           <w:numId w:val="4"/>
@@ -1317,7 +1612,7 @@
     </w:p>
     <w:p>
       <w:pPr>
-        <w:pStyle w:val="Paragraphedeliste"/>
+        <w:pStyle w:val="ListParagraph"/>
         <w:numPr>
           <w:ilvl w:val="5"/>
           <w:numId w:val="4"/>
@@ -1335,7 +1630,7 @@
     </w:p>
     <w:p>
       <w:pPr>
-        <w:pStyle w:val="Paragraphedeliste"/>
+        <w:pStyle w:val="ListParagraph"/>
         <w:numPr>
           <w:ilvl w:val="5"/>
           <w:numId w:val="4"/>
@@ -1348,12 +1643,26 @@
         <w:rPr>
           <w:lang w:val="en-US"/>
         </w:rPr>
-        <w:t>Your consonant is not in the Puzzle: You don’t get anything and it’s the next players turn now.</w:t>
-      </w:r>
-    </w:p>
-    <w:p>
-      <w:pPr>
-        <w:pStyle w:val="Paragraphedeliste"/>
+        <w:t xml:space="preserve">Your consonant is not in the Puzzle: You </w:t>
+      </w:r>
+      <w:proofErr w:type="gramStart"/>
+      <w:r>
+        <w:rPr>
+          <w:lang w:val="en-US"/>
+        </w:rPr>
+        <w:t>don’t</w:t>
+      </w:r>
+      <w:proofErr w:type="gramEnd"/>
+      <w:r>
+        <w:rPr>
+          <w:lang w:val="en-US"/>
+        </w:rPr>
+        <w:t xml:space="preserve"> get anything and it’s the next players turn now.</w:t>
+      </w:r>
+    </w:p>
+    <w:p>
+      <w:pPr>
+        <w:pStyle w:val="ListParagraph"/>
         <w:numPr>
           <w:ilvl w:val="4"/>
           <w:numId w:val="4"/>
@@ -1377,7 +1686,7 @@
     </w:p>
     <w:p>
       <w:pPr>
-        <w:pStyle w:val="Paragraphedeliste"/>
+        <w:pStyle w:val="ListParagraph"/>
         <w:ind w:left="3600"/>
         <w:rPr>
           <w:lang w:val="en-US"/>
@@ -1392,7 +1701,7 @@
     </w:p>
     <w:p>
       <w:pPr>
-        <w:pStyle w:val="Paragraphedeliste"/>
+        <w:pStyle w:val="ListParagraph"/>
         <w:numPr>
           <w:ilvl w:val="5"/>
           <w:numId w:val="4"/>
@@ -1410,7 +1719,7 @@
     </w:p>
     <w:p>
       <w:pPr>
-        <w:pStyle w:val="Paragraphedeliste"/>
+        <w:pStyle w:val="ListParagraph"/>
         <w:numPr>
           <w:ilvl w:val="5"/>
           <w:numId w:val="4"/>
@@ -1428,7 +1737,7 @@
     </w:p>
     <w:p>
       <w:pPr>
-        <w:pStyle w:val="Paragraphedeliste"/>
+        <w:pStyle w:val="ListParagraph"/>
         <w:numPr>
           <w:ilvl w:val="5"/>
           <w:numId w:val="4"/>
@@ -1441,12 +1750,26 @@
         <w:rPr>
           <w:lang w:val="en-US"/>
         </w:rPr>
-        <w:t>You buy a vowel NOT contained in the Puzzle: You lose 250 Dollars and it’s the next players turn now.</w:t>
-      </w:r>
-    </w:p>
-    <w:p>
-      <w:pPr>
-        <w:pStyle w:val="Paragraphedeliste"/>
+        <w:t xml:space="preserve">You buy a vowel NOT contained in the Puzzle: You lose 250 Dollars and </w:t>
+      </w:r>
+      <w:proofErr w:type="gramStart"/>
+      <w:r>
+        <w:rPr>
+          <w:lang w:val="en-US"/>
+        </w:rPr>
+        <w:t>it’s</w:t>
+      </w:r>
+      <w:proofErr w:type="gramEnd"/>
+      <w:r>
+        <w:rPr>
+          <w:lang w:val="en-US"/>
+        </w:rPr>
+        <w:t xml:space="preserve"> the next players turn now.</w:t>
+      </w:r>
+    </w:p>
+    <w:p>
+      <w:pPr>
+        <w:pStyle w:val="ListParagraph"/>
         <w:numPr>
           <w:ilvl w:val="0"/>
           <w:numId w:val="1"/>
@@ -1464,7 +1787,7 @@
     </w:p>
     <w:p>
       <w:pPr>
-        <w:pStyle w:val="Paragraphedeliste"/>
+        <w:pStyle w:val="ListParagraph"/>
         <w:numPr>
           <w:ilvl w:val="1"/>
           <w:numId w:val="1"/>
@@ -1482,7 +1805,7 @@
     </w:p>
     <w:p>
       <w:pPr>
-        <w:pStyle w:val="Paragraphedeliste"/>
+        <w:pStyle w:val="ListParagraph"/>
         <w:numPr>
           <w:ilvl w:val="2"/>
           <w:numId w:val="1"/>
@@ -1500,7 +1823,7 @@
     </w:p>
     <w:p>
       <w:pPr>
-        <w:pStyle w:val="Paragraphedeliste"/>
+        <w:pStyle w:val="ListParagraph"/>
         <w:numPr>
           <w:ilvl w:val="3"/>
           <w:numId w:val="1"/>
@@ -1518,7 +1841,7 @@
     </w:p>
     <w:p>
       <w:pPr>
-        <w:pStyle w:val="Paragraphedeliste"/>
+        <w:pStyle w:val="ListParagraph"/>
         <w:numPr>
           <w:ilvl w:val="3"/>
           <w:numId w:val="1"/>
@@ -1536,7 +1859,7 @@
     </w:p>
     <w:p>
       <w:pPr>
-        <w:pStyle w:val="Paragraphedeliste"/>
+        <w:pStyle w:val="ListParagraph"/>
         <w:numPr>
           <w:ilvl w:val="2"/>
           <w:numId w:val="1"/>
@@ -1549,12 +1872,26 @@
         <w:rPr>
           <w:lang w:val="en-US"/>
         </w:rPr>
-        <w:t xml:space="preserve">You don’t want to guess the Puzzle: </w:t>
-      </w:r>
-    </w:p>
-    <w:p>
-      <w:pPr>
-        <w:pStyle w:val="Paragraphedeliste"/>
+        <w:t xml:space="preserve">You </w:t>
+      </w:r>
+      <w:proofErr w:type="gramStart"/>
+      <w:r>
+        <w:rPr>
+          <w:lang w:val="en-US"/>
+        </w:rPr>
+        <w:t>don’t</w:t>
+      </w:r>
+      <w:proofErr w:type="gramEnd"/>
+      <w:r>
+        <w:rPr>
+          <w:lang w:val="en-US"/>
+        </w:rPr>
+        <w:t xml:space="preserve"> want to guess the Puzzle: </w:t>
+      </w:r>
+    </w:p>
+    <w:p>
+      <w:pPr>
+        <w:pStyle w:val="ListParagraph"/>
         <w:numPr>
           <w:ilvl w:val="3"/>
           <w:numId w:val="1"/>
@@ -1585,7 +1922,7 @@
     </w:p>
     <w:p>
       <w:pPr>
-        <w:pStyle w:val="Paragraphedeliste"/>
+        <w:pStyle w:val="ListParagraph"/>
         <w:numPr>
           <w:ilvl w:val="0"/>
           <w:numId w:val="1"/>
@@ -1604,16 +1941,30 @@
     </w:p>
     <w:p>
       <w:pPr>
-        <w:pStyle w:val="Paragraphedeliste"/>
-        <w:rPr>
-          <w:lang w:val="en-US"/>
-        </w:rPr>
-      </w:pPr>
-      <w:r>
-        <w:rPr>
-          <w:lang w:val="en-US"/>
-        </w:rPr>
-        <w:t xml:space="preserve">The person that correctly guessed the Puzzle finishes the Round with the Money he has gathered in that particular Round. Any other people will not have gained any Money in that Round. </w:t>
+        <w:pStyle w:val="ListParagraph"/>
+        <w:rPr>
+          <w:lang w:val="en-US"/>
+        </w:rPr>
+      </w:pPr>
+      <w:r>
+        <w:rPr>
+          <w:lang w:val="en-US"/>
+        </w:rPr>
+        <w:t xml:space="preserve">The person that correctly guessed the Puzzle finishes the Round with the Money he has gathered in that </w:t>
+      </w:r>
+      <w:proofErr w:type="gramStart"/>
+      <w:r>
+        <w:rPr>
+          <w:lang w:val="en-US"/>
+        </w:rPr>
+        <w:t>particular Round</w:t>
+      </w:r>
+      <w:proofErr w:type="gramEnd"/>
+      <w:r>
+        <w:rPr>
+          <w:lang w:val="en-US"/>
+        </w:rPr>
+        <w:t xml:space="preserve">. Any other people will not have gained any Money in that Round. </w:t>
       </w:r>
       <w:r>
         <w:rPr>
@@ -1624,15 +1975,15 @@
     </w:p>
     <w:p>
       <w:pPr>
-        <w:pStyle w:val="Paragraphedeliste"/>
-        <w:rPr>
-          <w:lang w:val="en-US"/>
-        </w:rPr>
-      </w:pPr>
-    </w:p>
-    <w:p>
-      <w:pPr>
-        <w:pStyle w:val="Paragraphedeliste"/>
+        <w:pStyle w:val="ListParagraph"/>
+        <w:rPr>
+          <w:lang w:val="en-US"/>
+        </w:rPr>
+      </w:pPr>
+    </w:p>
+    <w:p>
+      <w:pPr>
+        <w:pStyle w:val="ListParagraph"/>
         <w:rPr>
           <w:lang w:val="en-US"/>
         </w:rPr>
@@ -1646,15 +1997,15 @@
     </w:p>
     <w:p>
       <w:pPr>
-        <w:pStyle w:val="Paragraphedeliste"/>
-        <w:rPr>
-          <w:lang w:val="en-US"/>
-        </w:rPr>
-      </w:pPr>
-    </w:p>
-    <w:p>
-      <w:pPr>
-        <w:pStyle w:val="Paragraphedeliste"/>
+        <w:pStyle w:val="ListParagraph"/>
+        <w:rPr>
+          <w:lang w:val="en-US"/>
+        </w:rPr>
+      </w:pPr>
+    </w:p>
+    <w:p>
+      <w:pPr>
+        <w:pStyle w:val="ListParagraph"/>
         <w:rPr>
           <w:lang w:val="en-US"/>
         </w:rPr>
@@ -1668,57 +2019,81 @@
     </w:p>
     <w:p>
       <w:pPr>
-        <w:pStyle w:val="Paragraphedeliste"/>
-        <w:rPr>
-          <w:lang w:val="en-US"/>
-        </w:rPr>
-      </w:pPr>
-      <w:r>
-        <w:rPr>
-          <w:lang w:val="en-US"/>
-        </w:rPr>
-        <w:t>Tim[700 $]</w:t>
-      </w:r>
-    </w:p>
-    <w:p>
-      <w:pPr>
-        <w:pStyle w:val="Paragraphedeliste"/>
-        <w:rPr>
-          <w:lang w:val="en-US"/>
-        </w:rPr>
-      </w:pPr>
-      <w:r>
-        <w:rPr>
-          <w:lang w:val="en-US"/>
-        </w:rPr>
-        <w:t>Josh[2000 $]</w:t>
-      </w:r>
-    </w:p>
-    <w:p>
-      <w:pPr>
-        <w:pStyle w:val="Paragraphedeliste"/>
-        <w:rPr>
-          <w:lang w:val="en-US"/>
-        </w:rPr>
-      </w:pPr>
-      <w:r>
-        <w:rPr>
-          <w:lang w:val="en-US"/>
-        </w:rPr>
-        <w:t xml:space="preserve">Alex[6000 $] </w:t>
-      </w:r>
-    </w:p>
-    <w:p>
-      <w:pPr>
-        <w:pStyle w:val="Paragraphedeliste"/>
-        <w:rPr>
-          <w:lang w:val="en-US"/>
-        </w:rPr>
-      </w:pPr>
-    </w:p>
-    <w:p>
-      <w:pPr>
-        <w:pStyle w:val="Paragraphedeliste"/>
+        <w:pStyle w:val="ListParagraph"/>
+        <w:rPr>
+          <w:lang w:val="en-US"/>
+        </w:rPr>
+      </w:pPr>
+      <w:proofErr w:type="gramStart"/>
+      <w:r>
+        <w:rPr>
+          <w:lang w:val="en-US"/>
+        </w:rPr>
+        <w:t>Tim[</w:t>
+      </w:r>
+      <w:proofErr w:type="gramEnd"/>
+      <w:r>
+        <w:rPr>
+          <w:lang w:val="en-US"/>
+        </w:rPr>
+        <w:t>700 $]</w:t>
+      </w:r>
+    </w:p>
+    <w:p>
+      <w:pPr>
+        <w:pStyle w:val="ListParagraph"/>
+        <w:rPr>
+          <w:lang w:val="en-US"/>
+        </w:rPr>
+      </w:pPr>
+      <w:proofErr w:type="gramStart"/>
+      <w:r>
+        <w:rPr>
+          <w:lang w:val="en-US"/>
+        </w:rPr>
+        <w:t>Josh[</w:t>
+      </w:r>
+      <w:proofErr w:type="gramEnd"/>
+      <w:r>
+        <w:rPr>
+          <w:lang w:val="en-US"/>
+        </w:rPr>
+        <w:t>2000 $]</w:t>
+      </w:r>
+    </w:p>
+    <w:p>
+      <w:pPr>
+        <w:pStyle w:val="ListParagraph"/>
+        <w:rPr>
+          <w:lang w:val="en-US"/>
+        </w:rPr>
+      </w:pPr>
+      <w:proofErr w:type="gramStart"/>
+      <w:r>
+        <w:rPr>
+          <w:lang w:val="en-US"/>
+        </w:rPr>
+        <w:t>Alex[</w:t>
+      </w:r>
+      <w:proofErr w:type="gramEnd"/>
+      <w:r>
+        <w:rPr>
+          <w:lang w:val="en-US"/>
+        </w:rPr>
+        <w:t xml:space="preserve">6000 $] </w:t>
+      </w:r>
+    </w:p>
+    <w:p>
+      <w:pPr>
+        <w:pStyle w:val="ListParagraph"/>
+        <w:rPr>
+          <w:lang w:val="en-US"/>
+        </w:rPr>
+      </w:pPr>
+    </w:p>
+    <w:p>
+      <w:pPr>
+        <w:pStyle w:val="ListParagraph"/>
         <w:rPr>
           <w:lang w:val="en-US"/>
         </w:rPr>
@@ -1732,7 +2107,7 @@
     </w:p>
     <w:p>
       <w:pPr>
-        <w:pStyle w:val="Paragraphedeliste"/>
+        <w:pStyle w:val="ListParagraph"/>
         <w:rPr>
           <w:u w:val="single"/>
           <w:lang w:val="en-US"/>
@@ -1748,7 +2123,7 @@
     </w:p>
     <w:p>
       <w:pPr>
-        <w:pStyle w:val="Paragraphedeliste"/>
+        <w:pStyle w:val="ListParagraph"/>
         <w:rPr>
           <w:lang w:val="en-US"/>
         </w:rPr>
@@ -1762,7 +2137,7 @@
     </w:p>
     <w:p>
       <w:pPr>
-        <w:pStyle w:val="Paragraphedeliste"/>
+        <w:pStyle w:val="ListParagraph"/>
         <w:rPr>
           <w:lang w:val="en-US"/>
         </w:rPr>
@@ -1783,7 +2158,7 @@
     </w:p>
     <w:p>
       <w:pPr>
-        <w:pStyle w:val="Paragraphedeliste"/>
+        <w:pStyle w:val="ListParagraph"/>
         <w:rPr>
           <w:lang w:val="en-US"/>
         </w:rPr>
@@ -1804,7 +2179,7 @@
     </w:p>
     <w:p>
       <w:pPr>
-        <w:pStyle w:val="Paragraphedeliste"/>
+        <w:pStyle w:val="ListParagraph"/>
         <w:rPr>
           <w:lang w:val="en-US"/>
         </w:rPr>
@@ -1825,15 +2200,15 @@
     </w:p>
     <w:p>
       <w:pPr>
-        <w:pStyle w:val="Paragraphedeliste"/>
-        <w:rPr>
-          <w:lang w:val="en-US"/>
-        </w:rPr>
-      </w:pPr>
-    </w:p>
-    <w:p>
-      <w:pPr>
-        <w:pStyle w:val="Paragraphedeliste"/>
+        <w:pStyle w:val="ListParagraph"/>
+        <w:rPr>
+          <w:lang w:val="en-US"/>
+        </w:rPr>
+      </w:pPr>
+    </w:p>
+    <w:p>
+      <w:pPr>
+        <w:pStyle w:val="ListParagraph"/>
         <w:rPr>
           <w:lang w:val="en-US"/>
         </w:rPr>
@@ -1847,15 +2222,15 @@
     </w:p>
     <w:p>
       <w:pPr>
-        <w:pStyle w:val="Paragraphedeliste"/>
-        <w:rPr>
-          <w:lang w:val="en-US"/>
-        </w:rPr>
-      </w:pPr>
-    </w:p>
-    <w:p>
-      <w:pPr>
-        <w:pStyle w:val="Paragraphedeliste"/>
+        <w:pStyle w:val="ListParagraph"/>
+        <w:rPr>
+          <w:lang w:val="en-US"/>
+        </w:rPr>
+      </w:pPr>
+    </w:p>
+    <w:p>
+      <w:pPr>
+        <w:pStyle w:val="ListParagraph"/>
         <w:rPr>
           <w:lang w:val="en-US"/>
         </w:rPr>
@@ -1869,15 +2244,15 @@
     </w:p>
     <w:p>
       <w:pPr>
-        <w:pStyle w:val="Paragraphedeliste"/>
-        <w:rPr>
-          <w:lang w:val="en-US"/>
-        </w:rPr>
-      </w:pPr>
-    </w:p>
-    <w:p>
-      <w:pPr>
-        <w:pStyle w:val="Paragraphedeliste"/>
+        <w:pStyle w:val="ListParagraph"/>
+        <w:rPr>
+          <w:lang w:val="en-US"/>
+        </w:rPr>
+      </w:pPr>
+    </w:p>
+    <w:p>
+      <w:pPr>
+        <w:pStyle w:val="ListParagraph"/>
         <w:numPr>
           <w:ilvl w:val="0"/>
           <w:numId w:val="6"/>
@@ -1886,16 +2261,24 @@
           <w:lang w:val="en-US"/>
         </w:rPr>
       </w:pPr>
-      <w:r>
-        <w:rPr>
-          <w:lang w:val="en-US"/>
-        </w:rPr>
-        <w:t>Tim[Accumulated Money from Round 1 + Accumulated Money from Round 2]</w:t>
-      </w:r>
-    </w:p>
-    <w:p>
-      <w:pPr>
-        <w:pStyle w:val="Paragraphedeliste"/>
+      <w:proofErr w:type="gramStart"/>
+      <w:r>
+        <w:rPr>
+          <w:lang w:val="en-US"/>
+        </w:rPr>
+        <w:t>Tim[</w:t>
+      </w:r>
+      <w:proofErr w:type="gramEnd"/>
+      <w:r>
+        <w:rPr>
+          <w:lang w:val="en-US"/>
+        </w:rPr>
+        <w:t>Accumulated Money from Round 1 + Accumulated Money from Round 2]</w:t>
+      </w:r>
+    </w:p>
+    <w:p>
+      <w:pPr>
+        <w:pStyle w:val="ListParagraph"/>
         <w:numPr>
           <w:ilvl w:val="0"/>
           <w:numId w:val="6"/>
@@ -1904,16 +2287,24 @@
           <w:lang w:val="en-US"/>
         </w:rPr>
       </w:pPr>
-      <w:r>
-        <w:rPr>
-          <w:lang w:val="en-US"/>
-        </w:rPr>
-        <w:t>Josh[Accumulated Money from Round 1 + Accumulated Money from Round 2]</w:t>
-      </w:r>
-    </w:p>
-    <w:p>
-      <w:pPr>
-        <w:pStyle w:val="Paragraphedeliste"/>
+      <w:proofErr w:type="gramStart"/>
+      <w:r>
+        <w:rPr>
+          <w:lang w:val="en-US"/>
+        </w:rPr>
+        <w:t>Josh[</w:t>
+      </w:r>
+      <w:proofErr w:type="gramEnd"/>
+      <w:r>
+        <w:rPr>
+          <w:lang w:val="en-US"/>
+        </w:rPr>
+        <w:t>Accumulated Money from Round 1 + Accumulated Money from Round 2]</w:t>
+      </w:r>
+    </w:p>
+    <w:p>
+      <w:pPr>
+        <w:pStyle w:val="ListParagraph"/>
         <w:numPr>
           <w:ilvl w:val="0"/>
           <w:numId w:val="6"/>
@@ -1922,32 +2313,40 @@
           <w:lang w:val="en-US"/>
         </w:rPr>
       </w:pPr>
-      <w:r>
-        <w:rPr>
-          <w:lang w:val="en-US"/>
-        </w:rPr>
-        <w:t>Alex[Accumulated Money from Round 1 + Accumulated Money from Round 2]</w:t>
-      </w:r>
-    </w:p>
-    <w:p>
-      <w:pPr>
-        <w:pStyle w:val="Paragraphedeliste"/>
-        <w:rPr>
-          <w:lang w:val="en-US"/>
-        </w:rPr>
-      </w:pPr>
-    </w:p>
-    <w:p>
-      <w:pPr>
-        <w:pStyle w:val="Paragraphedeliste"/>
-        <w:rPr>
-          <w:lang w:val="en-US"/>
-        </w:rPr>
-      </w:pPr>
-    </w:p>
-    <w:p>
-      <w:pPr>
-        <w:pStyle w:val="Paragraphedeliste"/>
+      <w:proofErr w:type="gramStart"/>
+      <w:r>
+        <w:rPr>
+          <w:lang w:val="en-US"/>
+        </w:rPr>
+        <w:t>Alex[</w:t>
+      </w:r>
+      <w:proofErr w:type="gramEnd"/>
+      <w:r>
+        <w:rPr>
+          <w:lang w:val="en-US"/>
+        </w:rPr>
+        <w:t>Accumulated Money from Round 1 + Accumulated Money from Round 2]</w:t>
+      </w:r>
+    </w:p>
+    <w:p>
+      <w:pPr>
+        <w:pStyle w:val="ListParagraph"/>
+        <w:rPr>
+          <w:lang w:val="en-US"/>
+        </w:rPr>
+      </w:pPr>
+    </w:p>
+    <w:p>
+      <w:pPr>
+        <w:pStyle w:val="ListParagraph"/>
+        <w:rPr>
+          <w:lang w:val="en-US"/>
+        </w:rPr>
+      </w:pPr>
+    </w:p>
+    <w:p>
+      <w:pPr>
+        <w:pStyle w:val="ListParagraph"/>
         <w:numPr>
           <w:ilvl w:val="0"/>
           <w:numId w:val="10"/>
@@ -1965,7 +2364,7 @@
     </w:p>
     <w:p>
       <w:pPr>
-        <w:pStyle w:val="Paragraphedeliste"/>
+        <w:pStyle w:val="ListParagraph"/>
         <w:ind w:left="360"/>
         <w:rPr>
           <w:lang w:val="en-US"/>
@@ -2007,19 +2406,27 @@
     </w:p>
     <w:p>
       <w:pPr>
-        <w:pStyle w:val="Titre1"/>
+        <w:pStyle w:val="Heading1"/>
       </w:pPr>
       <w:r>
         <w:lastRenderedPageBreak/>
-        <w:t>4. S</w:t>
-      </w:r>
-      <w:r>
-        <w:t>pecial “Rules”</w:t>
-      </w:r>
-    </w:p>
-    <w:p>
-      <w:pPr>
-        <w:pStyle w:val="Paragraphedeliste"/>
+        <w:t xml:space="preserve">4. </w:t>
+      </w:r>
+      <w:proofErr w:type="spellStart"/>
+      <w:r>
+        <w:t>S</w:t>
+      </w:r>
+      <w:r>
+        <w:t>pecial</w:t>
+      </w:r>
+      <w:proofErr w:type="spellEnd"/>
+      <w:r>
+        <w:t xml:space="preserve"> “Rules”</w:t>
+      </w:r>
+    </w:p>
+    <w:p>
+      <w:pPr>
+        <w:pStyle w:val="ListParagraph"/>
         <w:numPr>
           <w:ilvl w:val="0"/>
           <w:numId w:val="5"/>
@@ -2032,12 +2439,26 @@
         <w:rPr>
           <w:lang w:val="en-US"/>
         </w:rPr>
-        <w:t>If you don’t have enough money to buy a vowel, but have the option to buy one, you are allowed to go into negative money amount.</w:t>
-      </w:r>
-    </w:p>
-    <w:p>
-      <w:pPr>
-        <w:pStyle w:val="Paragraphedeliste"/>
+        <w:t xml:space="preserve">If you </w:t>
+      </w:r>
+      <w:proofErr w:type="gramStart"/>
+      <w:r>
+        <w:rPr>
+          <w:lang w:val="en-US"/>
+        </w:rPr>
+        <w:t>don’t</w:t>
+      </w:r>
+      <w:proofErr w:type="gramEnd"/>
+      <w:r>
+        <w:rPr>
+          <w:lang w:val="en-US"/>
+        </w:rPr>
+        <w:t xml:space="preserve"> have enough money to buy a vowel, but have the option to buy one, you are allowed to go into negative money amount.</w:t>
+      </w:r>
+    </w:p>
+    <w:p>
+      <w:pPr>
+        <w:pStyle w:val="ListParagraph"/>
         <w:numPr>
           <w:ilvl w:val="0"/>
           <w:numId w:val="5"/>
@@ -2055,7 +2476,7 @@
     </w:p>
     <w:p>
       <w:pPr>
-        <w:pStyle w:val="Paragraphedeliste"/>
+        <w:pStyle w:val="ListParagraph"/>
         <w:numPr>
           <w:ilvl w:val="0"/>
           <w:numId w:val="5"/>
@@ -2068,66 +2489,175 @@
         <w:rPr>
           <w:lang w:val="en-US"/>
         </w:rPr>
-        <w:t xml:space="preserve">If the puzzle has been fully revealed and the turn goes over to you due to the previous player “guessing (pronounciating)” the puzzle in a wrong manner, </w:t>
-      </w:r>
-      <w:r>
-        <w:rPr>
-          <w:lang w:val="en-US"/>
-        </w:rPr>
-        <w:t>the Wheel will spin but you will only be allowed to enter your guess for the entire Puzzle since there a no more letters to be revealed. If you guessed correctly, you will receive the amount of money that you landed on, if guessed wrongly, it will be the next players turn.</w:t>
-      </w:r>
-    </w:p>
-    <w:p>
-      <w:pPr>
-        <w:pStyle w:val="Titre1"/>
-        <w:rPr>
-          <w:lang w:val="en-US"/>
-        </w:rPr>
-      </w:pPr>
-      <w:r>
-        <w:rPr>
-          <w:lang w:val="en-US"/>
-        </w:rPr>
-        <w:t>5.Explanation Main.c</w:t>
-      </w:r>
-    </w:p>
-    <w:p>
-      <w:pPr>
-        <w:rPr>
-          <w:lang w:val="en-US"/>
-        </w:rPr>
-      </w:pPr>
-      <w:r>
-        <w:rPr>
-          <w:lang w:val="en-US"/>
-        </w:rPr>
-        <w:t>As explained in the section "4. Special Rules", when the puzzle is fully revealed the players don't have the choice to guess consonant or buy vowels. Hence we had to find a way to skip those steps when the puzzle was indeed revealed.</w:t>
-      </w:r>
-    </w:p>
-    <w:p>
-      <w:pPr>
-        <w:rPr>
-          <w:lang w:val="en-US"/>
-        </w:rPr>
-      </w:pPr>
-      <w:r>
-        <w:rPr>
-          <w:lang w:val="en-US"/>
-        </w:rPr>
-        <w:t>That's what is done in line 78. The Boolean correctCond is set to false which means that, the Boolean being false, the while loop (line 83) used for guessing consonant / buying vowel, won't be executed.</w:t>
-      </w:r>
-    </w:p>
-    <w:p>
-      <w:pPr>
-        <w:rPr>
-          <w:lang w:val="en-US"/>
-        </w:rPr>
-      </w:pPr>
-      <w:r>
-        <w:rPr>
-          <w:lang w:val="en-US"/>
-        </w:rPr>
-        <w:t>We also had to come up with a solution to skip the "Do you want to guess the puzzle ?" part.</w:t>
+        <w:t>If the puzzle has been fully revealed and the turn goes over to you due to the previous player “guessing (</w:t>
+      </w:r>
+      <w:proofErr w:type="spellStart"/>
+      <w:r>
+        <w:rPr>
+          <w:lang w:val="en-US"/>
+        </w:rPr>
+        <w:t>pronounciating</w:t>
+      </w:r>
+      <w:proofErr w:type="spellEnd"/>
+      <w:r>
+        <w:rPr>
+          <w:lang w:val="en-US"/>
+        </w:rPr>
+        <w:t xml:space="preserve">)” the puzzle in a wrong manner, </w:t>
+      </w:r>
+      <w:r>
+        <w:rPr>
+          <w:lang w:val="en-US"/>
+        </w:rPr>
+        <w:t xml:space="preserve">the Wheel will spin but you will only be allowed to enter your guess for the entire Puzzle since there a no more letters to be revealed. If you guessed correctly, you </w:t>
+      </w:r>
+      <w:proofErr w:type="gramStart"/>
+      <w:r>
+        <w:rPr>
+          <w:lang w:val="en-US"/>
+        </w:rPr>
+        <w:t>will</w:t>
+      </w:r>
+      <w:proofErr w:type="gramEnd"/>
+      <w:r>
+        <w:rPr>
+          <w:lang w:val="en-US"/>
+        </w:rPr>
+        <w:t xml:space="preserve"> receive the amount of money that you landed on, if guessed wrongly, it will be the next players turn.</w:t>
+      </w:r>
+    </w:p>
+    <w:p>
+      <w:pPr>
+        <w:pStyle w:val="Heading1"/>
+        <w:rPr>
+          <w:lang w:val="en-US"/>
+        </w:rPr>
+      </w:pPr>
+      <w:r>
+        <w:rPr>
+          <w:lang w:val="en-US"/>
+        </w:rPr>
+        <w:t xml:space="preserve">5.Explanation </w:t>
+      </w:r>
+      <w:proofErr w:type="spellStart"/>
+      <w:r>
+        <w:rPr>
+          <w:lang w:val="en-US"/>
+        </w:rPr>
+        <w:t>Main.c</w:t>
+      </w:r>
+      <w:proofErr w:type="spellEnd"/>
+    </w:p>
+    <w:p>
+      <w:pPr>
+        <w:rPr>
+          <w:lang w:val="en-US"/>
+        </w:rPr>
+      </w:pPr>
+      <w:r>
+        <w:rPr>
+          <w:lang w:val="en-US"/>
+        </w:rPr>
+        <w:t xml:space="preserve">As explained in the section "4. Special Rules", when the puzzle is fully revealed the players don't have the choice to guess consonant or buy vowels. </w:t>
+      </w:r>
+      <w:proofErr w:type="gramStart"/>
+      <w:r>
+        <w:rPr>
+          <w:lang w:val="en-US"/>
+        </w:rPr>
+        <w:t>Hence</w:t>
+      </w:r>
+      <w:proofErr w:type="gramEnd"/>
+      <w:r>
+        <w:rPr>
+          <w:lang w:val="en-US"/>
+        </w:rPr>
+        <w:t xml:space="preserve"> we had to find a way to skip those steps when the puzzle was indeed revealed.</w:t>
+      </w:r>
+    </w:p>
+    <w:p>
+      <w:pPr>
+        <w:rPr>
+          <w:lang w:val="en-US"/>
+        </w:rPr>
+      </w:pPr>
+      <w:proofErr w:type="gramStart"/>
+      <w:r>
+        <w:rPr>
+          <w:lang w:val="en-US"/>
+        </w:rPr>
+        <w:t>That's</w:t>
+      </w:r>
+      <w:proofErr w:type="gramEnd"/>
+      <w:r>
+        <w:rPr>
+          <w:lang w:val="en-US"/>
+        </w:rPr>
+        <w:t xml:space="preserve"> what is done in line 78. The Boolean </w:t>
+      </w:r>
+      <w:proofErr w:type="spellStart"/>
+      <w:r>
+        <w:rPr>
+          <w:lang w:val="en-US"/>
+        </w:rPr>
+        <w:t>correctCond</w:t>
+      </w:r>
+      <w:proofErr w:type="spellEnd"/>
+      <w:r>
+        <w:rPr>
+          <w:lang w:val="en-US"/>
+        </w:rPr>
+        <w:t xml:space="preserve"> is set to false which means that, </w:t>
+      </w:r>
+      <w:r>
+        <w:t>if the Boolean is false</w:t>
+      </w:r>
+      <w:r>
+        <w:rPr>
+          <w:lang w:val="en-US"/>
+        </w:rPr>
+        <w:t xml:space="preserve">, the while loop (line 83) used for guessing consonant / buying vowel, </w:t>
+      </w:r>
+      <w:proofErr w:type="gramStart"/>
+      <w:r>
+        <w:rPr>
+          <w:lang w:val="en-US"/>
+        </w:rPr>
+        <w:t>won't</w:t>
+      </w:r>
+      <w:proofErr w:type="gramEnd"/>
+      <w:r>
+        <w:rPr>
+          <w:lang w:val="en-US"/>
+        </w:rPr>
+        <w:t xml:space="preserve"> be executed.</w:t>
+      </w:r>
+    </w:p>
+    <w:p>
+      <w:pPr>
+        <w:rPr>
+          <w:lang w:val="en-US"/>
+        </w:rPr>
+      </w:pPr>
+      <w:r>
+        <w:rPr>
+          <w:lang w:val="en-US"/>
+        </w:rPr>
+        <w:t xml:space="preserve">We also had to come up with a solution to skip the "Do you want to guess the </w:t>
+      </w:r>
+      <w:proofErr w:type="gramStart"/>
+      <w:r>
+        <w:rPr>
+          <w:lang w:val="en-US"/>
+        </w:rPr>
+        <w:t>puzzle ?</w:t>
+      </w:r>
+      <w:proofErr w:type="gramEnd"/>
+      <w:r>
+        <w:rPr>
+          <w:lang w:val="en-US"/>
+        </w:rPr>
+        <w:t>" part.</w:t>
       </w:r>
       <w:r>
         <w:rPr>
@@ -2140,7 +2670,21 @@
         <w:rPr>
           <w:lang w:val="en-US"/>
         </w:rPr>
-        <w:t>. If it's set to -1, it means that the puzzle is revealed otherwise (value between 0 and X) it represents the number of occurrences of the user guess.</w:t>
+        <w:t xml:space="preserve">. If </w:t>
+      </w:r>
+      <w:proofErr w:type="gramStart"/>
+      <w:r>
+        <w:rPr>
+          <w:lang w:val="en-US"/>
+        </w:rPr>
+        <w:t>it's</w:t>
+      </w:r>
+      <w:proofErr w:type="gramEnd"/>
+      <w:r>
+        <w:rPr>
+          <w:lang w:val="en-US"/>
+        </w:rPr>
+        <w:t xml:space="preserve"> set to -1, it means that the puzzle is revealed otherwise (value between 0 and X) it represents the number of occurrences of the user guess.</w:t>
       </w:r>
     </w:p>
     <w:p>
@@ -2184,7 +2728,21 @@
         <w:rPr>
           <w:lang w:val="en-US"/>
         </w:rPr>
-        <w:t xml:space="preserve"> we evaluate the code only if the users has found occurrences or if the puzzle is revealed (reason why we test if occ != 0).</w:t>
+        <w:t xml:space="preserve"> we evaluate the code only if the users has found occurrences or if the puzzle is revealed (reason why we test if </w:t>
+      </w:r>
+      <w:proofErr w:type="gramStart"/>
+      <w:r>
+        <w:rPr>
+          <w:lang w:val="en-US"/>
+        </w:rPr>
+        <w:t>occ !</w:t>
+      </w:r>
+      <w:proofErr w:type="gramEnd"/>
+      <w:r>
+        <w:rPr>
+          <w:lang w:val="en-US"/>
+        </w:rPr>
+        <w:t>= 0).</w:t>
       </w:r>
     </w:p>
     <w:p>
@@ -2255,26 +2813,36 @@
         <w:rPr>
           <w:lang w:val="en-US"/>
         </w:rPr>
-        <w:t xml:space="preserve"> line, we used a ternary inside the addMoney() function.</w:t>
+        <w:t xml:space="preserve"> line, we used a ternary inside the </w:t>
+      </w:r>
+      <w:proofErr w:type="spellStart"/>
+      <w:proofErr w:type="gramStart"/>
+      <w:r>
+        <w:rPr>
+          <w:lang w:val="en-US"/>
+        </w:rPr>
+        <w:t>addMoney</w:t>
+      </w:r>
+      <w:proofErr w:type="spellEnd"/>
+      <w:r>
+        <w:rPr>
+          <w:lang w:val="en-US"/>
+        </w:rPr>
+        <w:t>(</w:t>
+      </w:r>
+      <w:proofErr w:type="gramEnd"/>
+      <w:r>
+        <w:rPr>
+          <w:lang w:val="en-US"/>
+        </w:rPr>
+        <w:t>) function.</w:t>
       </w:r>
       <w:r>
         <w:rPr>
           <w:lang w:val="en-US"/>
         </w:rPr>
         <w:br/>
-        <w:t>This is following the special rule explained in section "</w:t>
-      </w:r>
-      <w:r>
-        <w:rPr>
-          <w:lang w:val="en-US"/>
-        </w:rPr>
-        <w:t>4. Special Rules</w:t>
-      </w:r>
-      <w:r>
-        <w:rPr>
-          <w:lang w:val="en-US"/>
-        </w:rPr>
-        <w:t xml:space="preserve">". If the user </w:t>
+        <w:t xml:space="preserve">This is following the special rule explained in section "4. Special Rules". If the user </w:t>
       </w:r>
       <w:r>
         <w:rPr>
@@ -2317,14 +2885,44 @@
         <w:rPr>
           <w:lang w:val="en-US"/>
         </w:rPr>
-        <w:t xml:space="preserve">At line 142, when resetting the players' structures, we used a ternary for the total money computation. If the last value of currentPlayer is equal to i the </w:t>
-      </w:r>
+        <w:t xml:space="preserve">At line 142, when resetting the players' structures, we used a ternary for the total money computation. If the last value of </w:t>
+      </w:r>
+      <w:proofErr w:type="spellStart"/>
+      <w:r>
+        <w:rPr>
+          <w:lang w:val="en-US"/>
+        </w:rPr>
+        <w:t>currentPlayer</w:t>
+      </w:r>
+      <w:proofErr w:type="spellEnd"/>
+      <w:r>
+        <w:rPr>
+          <w:lang w:val="en-US"/>
+        </w:rPr>
+        <w:t xml:space="preserve"> is equal to </w:t>
+      </w:r>
+      <w:proofErr w:type="spellStart"/>
+      <w:r>
+        <w:rPr>
+          <w:lang w:val="en-US"/>
+        </w:rPr>
+        <w:t>i</w:t>
+      </w:r>
+      <w:proofErr w:type="spellEnd"/>
+      <w:r>
+        <w:rPr>
+          <w:lang w:val="en-US"/>
+        </w:rPr>
+        <w:t xml:space="preserve"> the </w:t>
+      </w:r>
+      <w:proofErr w:type="spellStart"/>
       <w:r>
         <w:rPr>
           <w:lang w:val="en-US"/>
         </w:rPr>
         <w:t>currentTurnMoney</w:t>
       </w:r>
+      <w:proofErr w:type="spellEnd"/>
       <w:r>
         <w:rPr>
           <w:lang w:val="en-US"/>
@@ -2335,7 +2933,35 @@
         <w:rPr>
           <w:lang w:val="en-US"/>
         </w:rPr>
-        <w:t>money is added to the player's totalMoney otherwise nothing is added. Indeed, when finishing a round, the currentPlayer integer variable will keep the last player index namely the one from the player who solved the puzzle and thus won the round.</w:t>
+        <w:t xml:space="preserve">money is added to the player's </w:t>
+      </w:r>
+      <w:proofErr w:type="spellStart"/>
+      <w:r>
+        <w:rPr>
+          <w:lang w:val="en-US"/>
+        </w:rPr>
+        <w:t>totalMoney</w:t>
+      </w:r>
+      <w:proofErr w:type="spellEnd"/>
+      <w:r>
+        <w:rPr>
+          <w:lang w:val="en-US"/>
+        </w:rPr>
+        <w:t xml:space="preserve"> otherwise nothing is added. Indeed, when finishing a round, the </w:t>
+      </w:r>
+      <w:proofErr w:type="spellStart"/>
+      <w:r>
+        <w:rPr>
+          <w:lang w:val="en-US"/>
+        </w:rPr>
+        <w:t>currentPlayer</w:t>
+      </w:r>
+      <w:proofErr w:type="spellEnd"/>
+      <w:r>
+        <w:rPr>
+          <w:lang w:val="en-US"/>
+        </w:rPr>
+        <w:t xml:space="preserve"> integer variable will keep the last player index namely the one from the player who solved the puzzle and thus won the round.</w:t>
       </w:r>
     </w:p>
     <w:p>
@@ -2353,7 +2979,7 @@
     </w:p>
     <w:p>
       <w:pPr>
-        <w:pStyle w:val="Titre1"/>
+        <w:pStyle w:val="Heading1"/>
         <w:rPr>
           <w:lang w:val="en-US"/>
         </w:rPr>
@@ -2371,6 +2997,7 @@
         </w:rPr>
         <w:t xml:space="preserve">.Explanation </w:t>
       </w:r>
+      <w:proofErr w:type="spellStart"/>
       <w:r>
         <w:rPr>
           <w:lang w:val="en-US"/>
@@ -2383,18 +3010,53 @@
         </w:rPr>
         <w:t>.c</w:t>
       </w:r>
-    </w:p>
-    <w:p>
-      <w:pPr>
-        <w:rPr>
-          <w:lang w:val="en-US"/>
-        </w:rPr>
-      </w:pPr>
-      <w:r>
-        <w:rPr>
-          <w:lang w:val="en-US"/>
-        </w:rPr>
-        <w:t>In this file, one can found the loadingBar() method.</w:t>
+      <w:proofErr w:type="spellEnd"/>
+    </w:p>
+    <w:p>
+      <w:pPr>
+        <w:rPr>
+          <w:lang w:val="en-US"/>
+        </w:rPr>
+      </w:pPr>
+      <w:r>
+        <w:rPr>
+          <w:lang w:val="en-US"/>
+        </w:rPr>
+        <w:t xml:space="preserve">In this file, one can found the </w:t>
+      </w:r>
+      <w:proofErr w:type="spellStart"/>
+      <w:proofErr w:type="gramStart"/>
+      <w:r>
+        <w:rPr>
+          <w:b/>
+          <w:bCs/>
+          <w:lang w:val="en-US"/>
+        </w:rPr>
+        <w:t>loadingBar</w:t>
+      </w:r>
+      <w:proofErr w:type="spellEnd"/>
+      <w:r>
+        <w:rPr>
+          <w:b/>
+          <w:bCs/>
+          <w:lang w:val="en-US"/>
+        </w:rPr>
+        <w:t>(</w:t>
+      </w:r>
+      <w:proofErr w:type="gramEnd"/>
+      <w:r>
+        <w:rPr>
+          <w:b/>
+          <w:bCs/>
+          <w:lang w:val="en-US"/>
+        </w:rPr>
+        <w:t>)</w:t>
+      </w:r>
+      <w:r>
+        <w:rPr>
+          <w:lang w:val="en-US"/>
+        </w:rPr>
+        <w:t xml:space="preserve"> method.</w:t>
       </w:r>
     </w:p>
     <w:p>
@@ -2413,7 +3075,21 @@
         <w:rPr>
           <w:lang w:val="en-US"/>
         </w:rPr>
-        <w:t>Then we add 27 to the random value generated by the method spinWheel().</w:t>
+        <w:t xml:space="preserve">Then we add 27 to the random value generated by the method </w:t>
+      </w:r>
+      <w:proofErr w:type="spellStart"/>
+      <w:r>
+        <w:rPr>
+          <w:lang w:val="en-US"/>
+        </w:rPr>
+        <w:t>spinWheel</w:t>
+      </w:r>
+      <w:proofErr w:type="spellEnd"/>
+      <w:r>
+        <w:rPr>
+          <w:lang w:val="en-US"/>
+        </w:rPr>
+        <w:t>().</w:t>
       </w:r>
       <w:r>
         <w:rPr>
@@ -2438,7 +3114,43 @@
         <w:rPr>
           <w:lang w:val="en-US"/>
         </w:rPr>
-        <w:t xml:space="preserve">In example, if the spinWheel() method generates 17 then the animation in loadingBar() will spin over the 24 </w:t>
+        <w:t xml:space="preserve">In example, if the </w:t>
+      </w:r>
+      <w:proofErr w:type="spellStart"/>
+      <w:proofErr w:type="gramStart"/>
+      <w:r>
+        <w:rPr>
+          <w:lang w:val="en-US"/>
+        </w:rPr>
+        <w:t>spinWheel</w:t>
+      </w:r>
+      <w:proofErr w:type="spellEnd"/>
+      <w:r>
+        <w:rPr>
+          <w:lang w:val="en-US"/>
+        </w:rPr>
+        <w:t>(</w:t>
+      </w:r>
+      <w:proofErr w:type="gramEnd"/>
+      <w:r>
+        <w:rPr>
+          <w:lang w:val="en-US"/>
+        </w:rPr>
+        <w:t xml:space="preserve">) method generates 17 then the animation in </w:t>
+      </w:r>
+      <w:proofErr w:type="spellStart"/>
+      <w:r>
+        <w:rPr>
+          <w:lang w:val="en-US"/>
+        </w:rPr>
+        <w:t>loadingBar</w:t>
+      </w:r>
+      <w:proofErr w:type="spellEnd"/>
+      <w:r>
+        <w:rPr>
+          <w:lang w:val="en-US"/>
+        </w:rPr>
+        <w:t xml:space="preserve">() will spin over the 24 </w:t>
       </w:r>
       <w:r>
         <w:rPr>
@@ -2457,7 +3169,21 @@
         <w:rPr>
           <w:lang w:val="en-US"/>
         </w:rPr>
-        <w:t xml:space="preserve"> first wedges of the second wheel turn. That's the reason why we added 27 to the random number (one '[' + 24 wheel wedges + one ']' + one '[')</w:t>
+        <w:t xml:space="preserve"> first wedges of the second wheel turn. That's the reason why we added 27 to the random number (one '[' + </w:t>
+      </w:r>
+      <w:proofErr w:type="gramStart"/>
+      <w:r>
+        <w:rPr>
+          <w:lang w:val="en-US"/>
+        </w:rPr>
+        <w:t>24 wheel</w:t>
+      </w:r>
+      <w:proofErr w:type="gramEnd"/>
+      <w:r>
+        <w:rPr>
+          <w:lang w:val="en-US"/>
+        </w:rPr>
+        <w:t xml:space="preserve"> wedges + one ']' + one '[')</w:t>
       </w:r>
     </w:p>
     <w:p>
@@ -2514,7 +3240,34 @@
           <w:lang w:val="en-US"/>
         </w:rPr>
         <w:br/>
-        <w:t xml:space="preserve">i = 25 (25 not 26 because we starting the for loop with i=1) </w:t>
+      </w:r>
+      <w:proofErr w:type="spellStart"/>
+      <w:r>
+        <w:rPr>
+          <w:lang w:val="en-US"/>
+        </w:rPr>
+        <w:t>i</w:t>
+      </w:r>
+      <w:proofErr w:type="spellEnd"/>
+      <w:r>
+        <w:rPr>
+          <w:lang w:val="en-US"/>
+        </w:rPr>
+        <w:t xml:space="preserve"> = 25 (25 not 26 because we starting the for loop with </w:t>
+      </w:r>
+      <w:proofErr w:type="spellStart"/>
+      <w:r>
+        <w:rPr>
+          <w:lang w:val="en-US"/>
+        </w:rPr>
+        <w:t>i</w:t>
+      </w:r>
+      <w:proofErr w:type="spellEnd"/>
+      <w:r>
+        <w:rPr>
+          <w:lang w:val="en-US"/>
+        </w:rPr>
+        <w:t xml:space="preserve">=1) </w:t>
       </w:r>
       <w:r>
         <w:rPr>
@@ -2563,13 +3316,7 @@
         <w:rPr>
           <w:lang w:val="en-US"/>
         </w:rPr>
-        <w:t>\033[0m</w:t>
-      </w:r>
-      <w:r>
-        <w:rPr>
-          <w:lang w:val="en-US"/>
-        </w:rPr>
-        <w:t>"</w:t>
+        <w:t>\033[0m"</w:t>
       </w:r>
       <w:r>
         <w:t>)</w:t>
@@ -2621,7 +3368,21 @@
         <w:rPr>
           <w:lang w:val="en-US"/>
         </w:rPr>
-        <w:t>After this for loop, we paused the program a bit for the animation to be printed correctly (using the sleep() function).</w:t>
+        <w:t xml:space="preserve">After this for loop, we paused the program a bit for the animation to be printed correctly (using the </w:t>
+      </w:r>
+      <w:proofErr w:type="gramStart"/>
+      <w:r>
+        <w:rPr>
+          <w:lang w:val="en-US"/>
+        </w:rPr>
+        <w:t>sleep(</w:t>
+      </w:r>
+      <w:proofErr w:type="gramEnd"/>
+      <w:r>
+        <w:rPr>
+          <w:lang w:val="en-US"/>
+        </w:rPr>
+        <w:t>) function).</w:t>
       </w:r>
       <w:r>
         <w:rPr>
@@ -2635,11 +3396,19 @@
         </w:rPr>
         <w:t xml:space="preserve"> And finally, if </w:t>
       </w:r>
-      <w:r>
-        <w:rPr>
-          <w:lang w:val="en-US"/>
-        </w:rPr>
-        <w:t xml:space="preserve">i </w:t>
+      <w:proofErr w:type="spellStart"/>
+      <w:r>
+        <w:rPr>
+          <w:lang w:val="en-US"/>
+        </w:rPr>
+        <w:t>i</w:t>
+      </w:r>
+      <w:proofErr w:type="spellEnd"/>
+      <w:r>
+        <w:rPr>
+          <w:lang w:val="en-US"/>
+        </w:rPr>
+        <w:t xml:space="preserve"> </w:t>
       </w:r>
       <w:r>
         <w:rPr>
@@ -2651,9 +3420,440 @@
         <w:rPr>
           <w:lang w:val="en-US"/>
         </w:rPr>
-        <w:t>, meaning the next character is ']' we increment the variable by one so that the next character will be i=1 so the first dash (i=1 and not i=26 because we are using i%25 at line 18).</w:t>
-      </w:r>
-    </w:p>
+        <w:t xml:space="preserve">, meaning the next character is ']' we increment the variable by one so that the next character will be </w:t>
+      </w:r>
+      <w:proofErr w:type="spellStart"/>
+      <w:r>
+        <w:rPr>
+          <w:lang w:val="en-US"/>
+        </w:rPr>
+        <w:t>i</w:t>
+      </w:r>
+      <w:proofErr w:type="spellEnd"/>
+      <w:r>
+        <w:rPr>
+          <w:lang w:val="en-US"/>
+        </w:rPr>
+        <w:t>=1 so the first dash (</w:t>
+      </w:r>
+      <w:proofErr w:type="spellStart"/>
+      <w:r>
+        <w:rPr>
+          <w:lang w:val="en-US"/>
+        </w:rPr>
+        <w:t>i</w:t>
+      </w:r>
+      <w:proofErr w:type="spellEnd"/>
+      <w:r>
+        <w:rPr>
+          <w:lang w:val="en-US"/>
+        </w:rPr>
+        <w:t xml:space="preserve">=1 and not </w:t>
+      </w:r>
+      <w:proofErr w:type="spellStart"/>
+      <w:r>
+        <w:rPr>
+          <w:lang w:val="en-US"/>
+        </w:rPr>
+        <w:t>i</w:t>
+      </w:r>
+      <w:proofErr w:type="spellEnd"/>
+      <w:r>
+        <w:rPr>
+          <w:lang w:val="en-US"/>
+        </w:rPr>
+        <w:t>=26 because we are using i%25 at line 18).</w:t>
+      </w:r>
+    </w:p>
+    <w:p/>
+    <w:p/>
+    <w:p/>
+    <w:p/>
+    <w:p/>
+    <w:p/>
+    <w:p/>
+    <w:p/>
+    <w:p/>
+    <w:p/>
+    <w:p/>
+    <w:p/>
+    <w:p>
+      <w:pPr>
+        <w:rPr>
+          <w:rStyle w:val="p"/>
+          <w:rFonts w:ascii="Courier New" w:hAnsi="Courier New" w:cs="Courier New"/>
+          <w:sz w:val="20"/>
+          <w:szCs w:val="20"/>
+        </w:rPr>
+      </w:pPr>
+      <w:r>
+        <w:lastRenderedPageBreak/>
+        <w:t>The method “</w:t>
+      </w:r>
+      <w:proofErr w:type="spellStart"/>
+      <w:r>
+        <w:rPr>
+          <w:b/>
+          <w:bCs/>
+        </w:rPr>
+        <w:t>getOccurrence</w:t>
+      </w:r>
+      <w:proofErr w:type="spellEnd"/>
+      <w:r>
+        <w:t>” has the following line:</w:t>
+      </w:r>
+      <w:r>
+        <w:br/>
+      </w:r>
+      <w:proofErr w:type="spellStart"/>
+      <w:r>
+        <w:rPr>
+          <w:rStyle w:val="n"/>
+        </w:rPr>
+        <w:t>currentPuzzle</w:t>
+      </w:r>
+      <w:proofErr w:type="spellEnd"/>
+      <w:r>
+        <w:rPr>
+          <w:rStyle w:val="p"/>
+          <w:rFonts w:ascii="Courier New" w:hAnsi="Courier New" w:cs="Courier New"/>
+          <w:sz w:val="20"/>
+          <w:szCs w:val="20"/>
+        </w:rPr>
+        <w:t>[</w:t>
+      </w:r>
+      <w:proofErr w:type="spellStart"/>
+      <w:r>
+        <w:rPr>
+          <w:rStyle w:val="n"/>
+        </w:rPr>
+        <w:t>i</w:t>
+      </w:r>
+      <w:proofErr w:type="spellEnd"/>
+      <w:r>
+        <w:rPr>
+          <w:rStyle w:val="p"/>
+          <w:rFonts w:ascii="Courier New" w:hAnsi="Courier New" w:cs="Courier New"/>
+          <w:sz w:val="20"/>
+          <w:szCs w:val="20"/>
+        </w:rPr>
+        <w:t>]</w:t>
+      </w:r>
+      <w:r>
+        <w:rPr>
+          <w:rStyle w:val="HTMLCode"/>
+          <w:rFonts w:eastAsiaTheme="minorHAnsi"/>
+        </w:rPr>
+        <w:t xml:space="preserve"> </w:t>
+      </w:r>
+      <w:r>
+        <w:rPr>
+          <w:rStyle w:val="o"/>
+          <w:rFonts w:ascii="Courier New" w:hAnsi="Courier New" w:cs="Courier New"/>
+          <w:sz w:val="20"/>
+          <w:szCs w:val="20"/>
+        </w:rPr>
+        <w:t>=</w:t>
+      </w:r>
+      <w:r>
+        <w:rPr>
+          <w:rStyle w:val="HTMLCode"/>
+          <w:rFonts w:eastAsiaTheme="minorHAnsi"/>
+        </w:rPr>
+        <w:t xml:space="preserve"> </w:t>
+      </w:r>
+      <w:r>
+        <w:rPr>
+          <w:rStyle w:val="n"/>
+        </w:rPr>
+        <w:t>c</w:t>
+      </w:r>
+      <w:r>
+        <w:rPr>
+          <w:rStyle w:val="HTMLCode"/>
+          <w:rFonts w:eastAsiaTheme="minorHAnsi"/>
+        </w:rPr>
+        <w:t xml:space="preserve"> </w:t>
+      </w:r>
+      <w:r>
+        <w:rPr>
+          <w:rStyle w:val="o"/>
+          <w:rFonts w:ascii="Courier New" w:hAnsi="Courier New" w:cs="Courier New"/>
+          <w:sz w:val="20"/>
+          <w:szCs w:val="20"/>
+        </w:rPr>
+        <w:t>=</w:t>
+      </w:r>
+      <w:r>
+        <w:rPr>
+          <w:rStyle w:val="HTMLCode"/>
+          <w:rFonts w:eastAsiaTheme="minorHAnsi"/>
+        </w:rPr>
+        <w:t xml:space="preserve"> </w:t>
+      </w:r>
+      <w:r>
+        <w:rPr>
+          <w:rStyle w:val="n"/>
+        </w:rPr>
+        <w:t>puzzle</w:t>
+      </w:r>
+      <w:r>
+        <w:rPr>
+          <w:rStyle w:val="p"/>
+          <w:rFonts w:ascii="Courier New" w:hAnsi="Courier New" w:cs="Courier New"/>
+          <w:sz w:val="20"/>
+          <w:szCs w:val="20"/>
+        </w:rPr>
+        <w:t>[</w:t>
+      </w:r>
+      <w:proofErr w:type="spellStart"/>
+      <w:r>
+        <w:rPr>
+          <w:rStyle w:val="n"/>
+        </w:rPr>
+        <w:t>i</w:t>
+      </w:r>
+      <w:proofErr w:type="spellEnd"/>
+      <w:r>
+        <w:rPr>
+          <w:rStyle w:val="p"/>
+          <w:rFonts w:ascii="Courier New" w:hAnsi="Courier New" w:cs="Courier New"/>
+          <w:sz w:val="20"/>
+          <w:szCs w:val="20"/>
+        </w:rPr>
+        <w:t>]</w:t>
+      </w:r>
+      <w:r>
+        <w:rPr>
+          <w:rStyle w:val="HTMLCode"/>
+          <w:rFonts w:eastAsiaTheme="minorHAnsi"/>
+        </w:rPr>
+        <w:t xml:space="preserve"> </w:t>
+      </w:r>
+      <w:r>
+        <w:rPr>
+          <w:rStyle w:val="o"/>
+          <w:rFonts w:ascii="Courier New" w:hAnsi="Courier New" w:cs="Courier New"/>
+          <w:sz w:val="20"/>
+          <w:szCs w:val="20"/>
+        </w:rPr>
+        <w:t>&gt;</w:t>
+      </w:r>
+      <w:r>
+        <w:rPr>
+          <w:rStyle w:val="HTMLCode"/>
+          <w:rFonts w:eastAsiaTheme="minorHAnsi"/>
+        </w:rPr>
+        <w:t xml:space="preserve"> </w:t>
+      </w:r>
+      <w:proofErr w:type="gramStart"/>
+      <w:r>
+        <w:rPr>
+          <w:rStyle w:val="mi"/>
+          <w:rFonts w:ascii="Courier New" w:hAnsi="Courier New" w:cs="Courier New"/>
+          <w:sz w:val="20"/>
+          <w:szCs w:val="20"/>
+        </w:rPr>
+        <w:t>95</w:t>
+      </w:r>
+      <w:r>
+        <w:rPr>
+          <w:rStyle w:val="HTMLCode"/>
+          <w:rFonts w:eastAsiaTheme="minorHAnsi"/>
+        </w:rPr>
+        <w:t xml:space="preserve"> </w:t>
+      </w:r>
+      <w:r>
+        <w:rPr>
+          <w:rStyle w:val="o"/>
+          <w:rFonts w:ascii="Courier New" w:hAnsi="Courier New" w:cs="Courier New"/>
+          <w:sz w:val="20"/>
+          <w:szCs w:val="20"/>
+        </w:rPr>
+        <w:t>?</w:t>
+      </w:r>
+      <w:proofErr w:type="gramEnd"/>
+      <w:r>
+        <w:rPr>
+          <w:rStyle w:val="HTMLCode"/>
+          <w:rFonts w:eastAsiaTheme="minorHAnsi"/>
+        </w:rPr>
+        <w:t xml:space="preserve"> </w:t>
+      </w:r>
+      <w:proofErr w:type="spellStart"/>
+      <w:r>
+        <w:rPr>
+          <w:rStyle w:val="n"/>
+        </w:rPr>
+        <w:t>tolower</w:t>
+      </w:r>
+      <w:proofErr w:type="spellEnd"/>
+      <w:r>
+        <w:rPr>
+          <w:rStyle w:val="p"/>
+          <w:rFonts w:ascii="Courier New" w:hAnsi="Courier New" w:cs="Courier New"/>
+          <w:sz w:val="20"/>
+          <w:szCs w:val="20"/>
+        </w:rPr>
+        <w:t>(</w:t>
+      </w:r>
+      <w:r>
+        <w:rPr>
+          <w:rStyle w:val="n"/>
+        </w:rPr>
+        <w:t>c</w:t>
+      </w:r>
+      <w:r>
+        <w:rPr>
+          <w:rStyle w:val="p"/>
+          <w:rFonts w:ascii="Courier New" w:hAnsi="Courier New" w:cs="Courier New"/>
+          <w:sz w:val="20"/>
+          <w:szCs w:val="20"/>
+        </w:rPr>
+        <w:t>)</w:t>
+      </w:r>
+      <w:r>
+        <w:rPr>
+          <w:rStyle w:val="HTMLCode"/>
+          <w:rFonts w:eastAsiaTheme="minorHAnsi"/>
+        </w:rPr>
+        <w:t xml:space="preserve"> </w:t>
+      </w:r>
+      <w:r>
+        <w:rPr>
+          <w:rStyle w:val="o"/>
+          <w:rFonts w:ascii="Courier New" w:hAnsi="Courier New" w:cs="Courier New"/>
+          <w:sz w:val="20"/>
+          <w:szCs w:val="20"/>
+        </w:rPr>
+        <w:t>:</w:t>
+      </w:r>
+      <w:r>
+        <w:rPr>
+          <w:rStyle w:val="HTMLCode"/>
+          <w:rFonts w:eastAsiaTheme="minorHAnsi"/>
+        </w:rPr>
+        <w:t xml:space="preserve"> </w:t>
+      </w:r>
+      <w:proofErr w:type="spellStart"/>
+      <w:r>
+        <w:rPr>
+          <w:rStyle w:val="n"/>
+        </w:rPr>
+        <w:t>toupper</w:t>
+      </w:r>
+      <w:proofErr w:type="spellEnd"/>
+      <w:r>
+        <w:rPr>
+          <w:rStyle w:val="p"/>
+          <w:rFonts w:ascii="Courier New" w:hAnsi="Courier New" w:cs="Courier New"/>
+          <w:sz w:val="20"/>
+          <w:szCs w:val="20"/>
+        </w:rPr>
+        <w:t>(</w:t>
+      </w:r>
+      <w:r>
+        <w:rPr>
+          <w:rStyle w:val="n"/>
+        </w:rPr>
+        <w:t>c</w:t>
+      </w:r>
+      <w:r>
+        <w:rPr>
+          <w:rStyle w:val="p"/>
+          <w:rFonts w:ascii="Courier New" w:hAnsi="Courier New" w:cs="Courier New"/>
+          <w:sz w:val="20"/>
+          <w:szCs w:val="20"/>
+        </w:rPr>
+        <w:t>);</w:t>
+      </w:r>
+    </w:p>
+    <w:p>
+      <w:r>
+        <w:t xml:space="preserve">The Meaning of this Ternary is: If the integer value of the char is greater than 95 &gt; take </w:t>
+      </w:r>
+      <w:r>
+        <w:t>the char</w:t>
+      </w:r>
+      <w:r>
+        <w:t xml:space="preserve"> and lower case it, else upper case it. The reason we chose 95, is because as you can see on the Ascii Table below, any Decimal Values of the character that is above 95 are lower</w:t>
+      </w:r>
+      <w:r>
+        <w:t xml:space="preserve"> case letters, and below 95 we have the </w:t>
+      </w:r>
+      <w:proofErr w:type="gramStart"/>
+      <w:r>
+        <w:t>upper case</w:t>
+      </w:r>
+      <w:proofErr w:type="gramEnd"/>
+      <w:r>
+        <w:t xml:space="preserve"> letters.</w:t>
+      </w:r>
+    </w:p>
+    <w:p>
+      <w:pPr>
+        <w:rPr>
+          <w:rStyle w:val="p"/>
+          <w:rFonts w:ascii="Courier New" w:hAnsi="Courier New" w:cs="Courier New"/>
+          <w:sz w:val="20"/>
+          <w:szCs w:val="20"/>
+        </w:rPr>
+      </w:pPr>
+      <w:r>
+        <w:rPr>
+          <w:noProof/>
+        </w:rPr>
+        <w:drawing>
+          <wp:inline distT="0" distB="0" distL="0" distR="0" wp14:anchorId="26FB7CA7" wp14:editId="716138A5">
+            <wp:extent cx="2714625" cy="4648200"/>
+            <wp:effectExtent l="0" t="0" r="9525" b="0"/>
+            <wp:docPr id="1" name="Picture 1"/>
+            <wp:cNvGraphicFramePr>
+              <a:graphicFrameLocks xmlns:a="http://schemas.openxmlformats.org/drawingml/2006/main" noChangeAspect="1"/>
+            </wp:cNvGraphicFramePr>
+            <a:graphic xmlns:a="http://schemas.openxmlformats.org/drawingml/2006/main">
+              <a:graphicData uri="http://schemas.openxmlformats.org/drawingml/2006/picture">
+                <pic:pic xmlns:pic="http://schemas.openxmlformats.org/drawingml/2006/picture">
+                  <pic:nvPicPr>
+                    <pic:cNvPr id="0" name="Picture 1"/>
+                    <pic:cNvPicPr>
+                      <a:picLocks noChangeAspect="1" noChangeArrowheads="1"/>
+                    </pic:cNvPicPr>
+                  </pic:nvPicPr>
+                  <pic:blipFill>
+                    <a:blip r:embed="rId5">
+                      <a:extLst>
+                        <a:ext uri="{28A0092B-C50C-407E-A947-70E740481C1C}">
+                          <a14:useLocalDpi xmlns:a14="http://schemas.microsoft.com/office/drawing/2010/main" val="0"/>
+                        </a:ext>
+                      </a:extLst>
+                    </a:blip>
+                    <a:srcRect/>
+                    <a:stretch>
+                      <a:fillRect/>
+                    </a:stretch>
+                  </pic:blipFill>
+                  <pic:spPr bwMode="auto">
+                    <a:xfrm>
+                      <a:off x="0" y="0"/>
+                      <a:ext cx="2714625" cy="4648200"/>
+                    </a:xfrm>
+                    <a:prstGeom prst="rect">
+                      <a:avLst/>
+                    </a:prstGeom>
+                    <a:noFill/>
+                    <a:ln>
+                      <a:noFill/>
+                    </a:ln>
+                  </pic:spPr>
+                </pic:pic>
+              </a:graphicData>
+            </a:graphic>
+          </wp:inline>
+        </w:drawing>
+      </w:r>
+    </w:p>
+    <w:p/>
     <w:sectPr>
       <w:pgSz w:w="11906" w:h="16838"/>
       <w:pgMar w:top="1440" w:right="1440" w:bottom="1440" w:left="1440" w:header="708" w:footer="708" w:gutter="0"/>
@@ -3765,7 +4965,7 @@
         <w:rFonts w:asciiTheme="minorHAnsi" w:eastAsiaTheme="minorHAnsi" w:hAnsiTheme="minorHAnsi" w:cstheme="minorBidi"/>
         <w:sz w:val="22"/>
         <w:szCs w:val="22"/>
-        <w:lang w:eastAsia="en-US" w:bidi="ar-SA"/>
+        <w:lang w:val="en-DE" w:eastAsia="en-US" w:bidi="ar-SA"/>
       </w:rPr>
     </w:rPrDefault>
     <w:pPrDefault>
@@ -4156,11 +5356,11 @@
     <w:name w:val="Normal"/>
     <w:qFormat/>
   </w:style>
-  <w:style w:type="paragraph" w:styleId="Titre1">
+  <w:style w:type="paragraph" w:styleId="Heading1">
     <w:name w:val="heading 1"/>
     <w:basedOn w:val="Normal"/>
     <w:next w:val="Normal"/>
-    <w:link w:val="Titre1Car"/>
+    <w:link w:val="Heading1Char"/>
     <w:uiPriority w:val="9"/>
     <w:qFormat/>
     <w:rsid w:val="00A65DD1"/>
@@ -4177,13 +5377,13 @@
       <w:lang w:val="fr-BE"/>
     </w:rPr>
   </w:style>
-  <w:style w:type="character" w:default="1" w:styleId="Policepardfaut">
+  <w:style w:type="character" w:default="1" w:styleId="DefaultParagraphFont">
     <w:name w:val="Default Paragraph Font"/>
     <w:uiPriority w:val="1"/>
     <w:semiHidden/>
     <w:unhideWhenUsed/>
   </w:style>
-  <w:style w:type="table" w:default="1" w:styleId="TableauNormal">
+  <w:style w:type="table" w:default="1" w:styleId="TableNormal">
     <w:name w:val="Normal Table"/>
     <w:uiPriority w:val="99"/>
     <w:semiHidden/>
@@ -4198,13 +5398,13 @@
       </w:tblCellMar>
     </w:tblPr>
   </w:style>
-  <w:style w:type="numbering" w:default="1" w:styleId="Aucuneliste">
+  <w:style w:type="numbering" w:default="1" w:styleId="NoList">
     <w:name w:val="No List"/>
     <w:uiPriority w:val="99"/>
     <w:semiHidden/>
     <w:unhideWhenUsed/>
   </w:style>
-  <w:style w:type="paragraph" w:styleId="Paragraphedeliste">
+  <w:style w:type="paragraph" w:styleId="ListParagraph">
     <w:name w:val="List Paragraph"/>
     <w:basedOn w:val="Normal"/>
     <w:uiPriority w:val="34"/>
@@ -4215,10 +5415,10 @@
       <w:contextualSpacing/>
     </w:pPr>
   </w:style>
-  <w:style w:type="character" w:customStyle="1" w:styleId="Titre1Car">
-    <w:name w:val="Titre 1 Car"/>
-    <w:basedOn w:val="Policepardfaut"/>
-    <w:link w:val="Titre1"/>
+  <w:style w:type="character" w:customStyle="1" w:styleId="Heading1Char">
+    <w:name w:val="Heading 1 Char"/>
+    <w:basedOn w:val="DefaultParagraphFont"/>
+    <w:link w:val="Heading1"/>
     <w:uiPriority w:val="9"/>
     <w:rsid w:val="00A65DD1"/>
     <w:rPr>
@@ -4230,6 +5430,39 @@
       <w:u w:val="single"/>
       <w:lang w:val="fr-BE"/>
     </w:rPr>
+  </w:style>
+  <w:style w:type="character" w:styleId="HTMLCode">
+    <w:name w:val="HTML Code"/>
+    <w:basedOn w:val="DefaultParagraphFont"/>
+    <w:uiPriority w:val="99"/>
+    <w:semiHidden/>
+    <w:unhideWhenUsed/>
+    <w:rsid w:val="000A2E21"/>
+    <w:rPr>
+      <w:rFonts w:ascii="Courier New" w:eastAsia="Times New Roman" w:hAnsi="Courier New" w:cs="Courier New"/>
+      <w:sz w:val="20"/>
+      <w:szCs w:val="20"/>
+    </w:rPr>
+  </w:style>
+  <w:style w:type="character" w:customStyle="1" w:styleId="n">
+    <w:name w:val="n"/>
+    <w:basedOn w:val="DefaultParagraphFont"/>
+    <w:rsid w:val="000A2E21"/>
+  </w:style>
+  <w:style w:type="character" w:customStyle="1" w:styleId="p">
+    <w:name w:val="p"/>
+    <w:basedOn w:val="DefaultParagraphFont"/>
+    <w:rsid w:val="000A2E21"/>
+  </w:style>
+  <w:style w:type="character" w:customStyle="1" w:styleId="o">
+    <w:name w:val="o"/>
+    <w:basedOn w:val="DefaultParagraphFont"/>
+    <w:rsid w:val="000A2E21"/>
+  </w:style>
+  <w:style w:type="character" w:customStyle="1" w:styleId="mi">
+    <w:name w:val="mi"/>
+    <w:basedOn w:val="DefaultParagraphFont"/>
+    <w:rsid w:val="000A2E21"/>
   </w:style>
 </w:styles>
 </file>

</xml_diff>

<commit_message>
Update ReadMe: minor modifications
</commit_message>
<xml_diff>
--- a/Readme.docx
+++ b/Readme.docx
@@ -5,11 +5,15 @@
     <w:p>
       <w:pPr>
         <w:rPr>
-          <w:lang w:val="en-US"/>
-        </w:rPr>
-      </w:pPr>
-      <w:r>
-        <w:rPr>
+          <w:sz w:val="36"/>
+          <w:szCs w:val="36"/>
+          <w:lang w:val="en-US"/>
+        </w:rPr>
+      </w:pPr>
+      <w:r>
+        <w:rPr>
+          <w:sz w:val="36"/>
+          <w:szCs w:val="36"/>
           <w:lang w:val="en-US"/>
         </w:rPr>
         <w:t>README</w:t>
@@ -247,10 +251,82 @@
           <w:lang w:val="en-US"/>
         </w:rPr>
       </w:pPr>
-    </w:p>
-    <w:p>
-      <w:pPr>
-        <w:pStyle w:val="Heading1"/>
+      <w:r>
+        <w:rPr>
+          <w:lang w:val="en-US"/>
+        </w:rPr>
+        <w:tab/>
+      </w:r>
+      <w:r>
+        <w:rPr>
+          <w:lang w:val="en-US"/>
+        </w:rPr>
+        <w:tab/>
+      </w:r>
+      <w:r>
+        <w:rPr>
+          <w:lang w:val="en-US"/>
+        </w:rPr>
+        <w:tab/>
+      </w:r>
+      <w:r>
+        <w:rPr>
+          <w:lang w:val="en-US"/>
+        </w:rPr>
+        <w:tab/>
+      </w:r>
+      <w:r>
+        <w:rPr>
+          <w:lang w:val="en-US"/>
+        </w:rPr>
+        <w:tab/>
+      </w:r>
+      <w:r>
+        <w:rPr>
+          <w:lang w:val="en-US"/>
+        </w:rPr>
+        <w:tab/>
+      </w:r>
+      <w:r>
+        <w:rPr>
+          <w:lang w:val="en-US"/>
+        </w:rPr>
+        <w:tab/>
+      </w:r>
+      <w:r>
+        <w:rPr>
+          <w:lang w:val="en-US"/>
+        </w:rPr>
+        <w:t>Cossa</w:t>
+      </w:r>
+      <w:r>
+        <w:rPr>
+          <w:lang w:val="en-US"/>
+        </w:rPr>
+        <w:t xml:space="preserve"> Hugo, </w:t>
+      </w:r>
+      <w:r>
+        <w:rPr>
+          <w:lang w:val="en-US"/>
+        </w:rPr>
+        <w:t>Chen</w:t>
+      </w:r>
+      <w:r>
+        <w:rPr>
+          <w:lang w:val="en-US"/>
+        </w:rPr>
+        <w:t xml:space="preserve"> Gilles, Gillet Th</w:t>
+      </w:r>
+      <w:r>
+        <w:rPr>
+          <w:lang w:val="en-US"/>
+        </w:rPr>
+        <w:t>omas</w:t>
+      </w:r>
+    </w:p>
+    <w:p>
+      <w:pPr>
+        <w:pStyle w:val="Titre1"/>
       </w:pPr>
       <w:r>
         <w:lastRenderedPageBreak/>
@@ -259,17 +335,21 @@
     </w:p>
     <w:p>
       <w:pPr>
-        <w:pStyle w:val="ListParagraph"/>
+        <w:pStyle w:val="Paragraphedeliste"/>
         <w:numPr>
           <w:ilvl w:val="0"/>
           <w:numId w:val="2"/>
         </w:numPr>
         <w:rPr>
-          <w:lang w:val="en-US"/>
-        </w:rPr>
-      </w:pPr>
-      <w:r>
-        <w:rPr>
+          <w:sz w:val="24"/>
+          <w:szCs w:val="24"/>
+          <w:lang w:val="en-US"/>
+        </w:rPr>
+      </w:pPr>
+      <w:r>
+        <w:rPr>
+          <w:sz w:val="24"/>
+          <w:szCs w:val="24"/>
           <w:lang w:val="en-US"/>
         </w:rPr>
         <w:t>How the Game works</w:t>
@@ -277,17 +357,21 @@
     </w:p>
     <w:p>
       <w:pPr>
-        <w:pStyle w:val="ListParagraph"/>
+        <w:pStyle w:val="Paragraphedeliste"/>
         <w:numPr>
           <w:ilvl w:val="0"/>
           <w:numId w:val="2"/>
         </w:numPr>
         <w:rPr>
-          <w:lang w:val="en-US"/>
-        </w:rPr>
-      </w:pPr>
-      <w:r>
-        <w:rPr>
+          <w:sz w:val="24"/>
+          <w:szCs w:val="24"/>
+          <w:lang w:val="en-US"/>
+        </w:rPr>
+      </w:pPr>
+      <w:r>
+        <w:rPr>
+          <w:sz w:val="24"/>
+          <w:szCs w:val="24"/>
           <w:lang w:val="en-US"/>
         </w:rPr>
         <w:t>The Rules of the Game</w:t>
@@ -295,23 +379,29 @@
     </w:p>
     <w:p>
       <w:pPr>
-        <w:pStyle w:val="ListParagraph"/>
+        <w:pStyle w:val="Paragraphedeliste"/>
         <w:numPr>
           <w:ilvl w:val="0"/>
           <w:numId w:val="2"/>
         </w:numPr>
         <w:rPr>
-          <w:lang w:val="en-US"/>
-        </w:rPr>
-      </w:pPr>
-      <w:r>
-        <w:rPr>
+          <w:sz w:val="24"/>
+          <w:szCs w:val="24"/>
+          <w:lang w:val="en-US"/>
+        </w:rPr>
+      </w:pPr>
+      <w:r>
+        <w:rPr>
+          <w:sz w:val="24"/>
+          <w:szCs w:val="24"/>
           <w:lang w:val="en-US"/>
         </w:rPr>
         <w:t>Terminal input</w:t>
       </w:r>
       <w:r>
         <w:rPr>
+          <w:sz w:val="24"/>
+          <w:szCs w:val="24"/>
           <w:lang w:val="en-US"/>
         </w:rPr>
         <w:t xml:space="preserve"> &amp; Handling</w:t>
@@ -319,29 +409,37 @@
     </w:p>
     <w:p>
       <w:pPr>
-        <w:pStyle w:val="ListParagraph"/>
+        <w:pStyle w:val="Paragraphedeliste"/>
         <w:numPr>
           <w:ilvl w:val="0"/>
           <w:numId w:val="2"/>
         </w:numPr>
         <w:rPr>
-          <w:lang w:val="en-US"/>
-        </w:rPr>
-      </w:pPr>
-      <w:r>
-        <w:rPr>
+          <w:sz w:val="24"/>
+          <w:szCs w:val="24"/>
+          <w:lang w:val="en-US"/>
+        </w:rPr>
+      </w:pPr>
+      <w:r>
+        <w:rPr>
+          <w:sz w:val="24"/>
+          <w:szCs w:val="24"/>
           <w:lang w:val="en-US"/>
         </w:rPr>
         <w:t>Special “</w:t>
       </w:r>
       <w:r>
         <w:rPr>
+          <w:sz w:val="24"/>
+          <w:szCs w:val="24"/>
           <w:lang w:val="en-US"/>
         </w:rPr>
         <w:t>Cases</w:t>
       </w:r>
       <w:r>
         <w:rPr>
+          <w:sz w:val="24"/>
+          <w:szCs w:val="24"/>
           <w:lang w:val="en-US"/>
         </w:rPr>
         <w:t>”</w:t>
@@ -349,259 +447,258 @@
     </w:p>
     <w:p>
       <w:pPr>
-        <w:pStyle w:val="ListParagraph"/>
+        <w:pStyle w:val="Paragraphedeliste"/>
         <w:numPr>
           <w:ilvl w:val="0"/>
           <w:numId w:val="2"/>
         </w:numPr>
         <w:rPr>
-          <w:lang w:val="en-US"/>
-        </w:rPr>
-      </w:pPr>
-      <w:r>
-        <w:rPr>
-          <w:lang w:val="en-US"/>
-        </w:rPr>
-        <w:t xml:space="preserve">Explanation </w:t>
-      </w:r>
-      <w:proofErr w:type="spellStart"/>
-      <w:r>
-        <w:rPr>
-          <w:lang w:val="en-US"/>
-        </w:rPr>
-        <w:t>Main.c</w:t>
-      </w:r>
-      <w:proofErr w:type="spellEnd"/>
-    </w:p>
-    <w:p>
-      <w:pPr>
-        <w:pStyle w:val="ListParagraph"/>
+          <w:sz w:val="24"/>
+          <w:szCs w:val="24"/>
+          <w:lang w:val="en-US"/>
+        </w:rPr>
+      </w:pPr>
+      <w:r>
+        <w:rPr>
+          <w:sz w:val="24"/>
+          <w:szCs w:val="24"/>
+          <w:lang w:val="en-US"/>
+        </w:rPr>
+        <w:t>Explanation Main.c</w:t>
+      </w:r>
+    </w:p>
+    <w:p>
+      <w:pPr>
+        <w:pStyle w:val="Paragraphedeliste"/>
         <w:numPr>
           <w:ilvl w:val="0"/>
           <w:numId w:val="2"/>
         </w:numPr>
         <w:rPr>
-          <w:lang w:val="en-US"/>
-        </w:rPr>
-      </w:pPr>
-      <w:r>
-        <w:rPr>
+          <w:sz w:val="24"/>
+          <w:szCs w:val="24"/>
+          <w:lang w:val="en-US"/>
+        </w:rPr>
+      </w:pPr>
+      <w:r>
+        <w:rPr>
+          <w:sz w:val="24"/>
+          <w:szCs w:val="24"/>
           <w:lang w:val="en-US"/>
         </w:rPr>
         <w:t>Explanati</w:t>
       </w:r>
       <w:r>
         <w:rPr>
+          <w:sz w:val="24"/>
+          <w:szCs w:val="24"/>
           <w:lang w:val="en-US"/>
         </w:rPr>
         <w:t>on</w:t>
       </w:r>
       <w:r>
         <w:rPr>
+          <w:sz w:val="24"/>
+          <w:szCs w:val="24"/>
           <w:lang w:val="en-US"/>
         </w:rPr>
         <w:t xml:space="preserve"> </w:t>
       </w:r>
-      <w:proofErr w:type="spellStart"/>
-      <w:r>
-        <w:rPr>
+      <w:r>
+        <w:rPr>
+          <w:sz w:val="24"/>
+          <w:szCs w:val="24"/>
           <w:lang w:val="en-US"/>
         </w:rPr>
         <w:t>Game</w:t>
       </w:r>
       <w:r>
         <w:rPr>
+          <w:sz w:val="24"/>
+          <w:szCs w:val="24"/>
           <w:lang w:val="en-US"/>
         </w:rPr>
         <w:t>.c</w:t>
       </w:r>
-      <w:proofErr w:type="spellEnd"/>
-    </w:p>
-    <w:p>
-      <w:pPr>
-        <w:rPr>
-          <w:lang w:val="en-US"/>
-        </w:rPr>
-      </w:pPr>
-    </w:p>
-    <w:p>
-      <w:pPr>
-        <w:rPr>
-          <w:lang w:val="en-US"/>
-        </w:rPr>
-      </w:pPr>
-    </w:p>
-    <w:p>
-      <w:pPr>
-        <w:rPr>
-          <w:lang w:val="en-US"/>
-        </w:rPr>
-      </w:pPr>
-    </w:p>
-    <w:p>
-      <w:pPr>
-        <w:rPr>
-          <w:lang w:val="en-US"/>
-        </w:rPr>
-      </w:pPr>
-    </w:p>
-    <w:p>
-      <w:pPr>
-        <w:rPr>
-          <w:lang w:val="en-US"/>
-        </w:rPr>
-      </w:pPr>
-    </w:p>
-    <w:p>
-      <w:pPr>
-        <w:rPr>
-          <w:lang w:val="en-US"/>
-        </w:rPr>
-      </w:pPr>
-    </w:p>
-    <w:p>
-      <w:pPr>
-        <w:rPr>
-          <w:lang w:val="en-US"/>
-        </w:rPr>
-      </w:pPr>
-    </w:p>
-    <w:p>
-      <w:pPr>
-        <w:rPr>
-          <w:lang w:val="en-US"/>
-        </w:rPr>
-      </w:pPr>
-    </w:p>
-    <w:p>
-      <w:pPr>
-        <w:rPr>
-          <w:lang w:val="en-US"/>
-        </w:rPr>
-      </w:pPr>
-    </w:p>
-    <w:p>
-      <w:pPr>
-        <w:rPr>
-          <w:lang w:val="en-US"/>
-        </w:rPr>
-      </w:pPr>
-    </w:p>
-    <w:p>
-      <w:pPr>
-        <w:rPr>
-          <w:lang w:val="en-US"/>
-        </w:rPr>
-      </w:pPr>
-    </w:p>
-    <w:p>
-      <w:pPr>
-        <w:rPr>
-          <w:lang w:val="en-US"/>
-        </w:rPr>
-      </w:pPr>
-    </w:p>
-    <w:p>
-      <w:pPr>
-        <w:rPr>
-          <w:lang w:val="en-US"/>
-        </w:rPr>
-      </w:pPr>
-    </w:p>
-    <w:p>
-      <w:pPr>
-        <w:rPr>
-          <w:lang w:val="en-US"/>
-        </w:rPr>
-      </w:pPr>
-    </w:p>
-    <w:p>
-      <w:pPr>
-        <w:rPr>
-          <w:lang w:val="en-US"/>
-        </w:rPr>
-      </w:pPr>
-    </w:p>
-    <w:p>
-      <w:pPr>
-        <w:rPr>
-          <w:lang w:val="en-US"/>
-        </w:rPr>
-      </w:pPr>
-    </w:p>
-    <w:p>
-      <w:pPr>
-        <w:rPr>
-          <w:lang w:val="en-US"/>
-        </w:rPr>
-      </w:pPr>
-    </w:p>
-    <w:p>
-      <w:pPr>
-        <w:rPr>
-          <w:lang w:val="en-US"/>
-        </w:rPr>
-      </w:pPr>
-    </w:p>
-    <w:p>
-      <w:pPr>
-        <w:rPr>
-          <w:lang w:val="en-US"/>
-        </w:rPr>
-      </w:pPr>
-    </w:p>
-    <w:p>
-      <w:pPr>
-        <w:rPr>
-          <w:lang w:val="en-US"/>
-        </w:rPr>
-      </w:pPr>
-    </w:p>
-    <w:p>
-      <w:pPr>
-        <w:rPr>
-          <w:lang w:val="en-US"/>
-        </w:rPr>
-      </w:pPr>
-    </w:p>
-    <w:p>
-      <w:pPr>
-        <w:rPr>
-          <w:lang w:val="en-US"/>
-        </w:rPr>
-      </w:pPr>
-    </w:p>
-    <w:p>
-      <w:pPr>
-        <w:rPr>
-          <w:lang w:val="en-US"/>
-        </w:rPr>
-      </w:pPr>
-    </w:p>
-    <w:p>
-      <w:pPr>
-        <w:rPr>
-          <w:lang w:val="en-US"/>
-        </w:rPr>
-      </w:pPr>
-    </w:p>
-    <w:p>
-      <w:pPr>
-        <w:rPr>
-          <w:lang w:val="en-US"/>
-        </w:rPr>
-      </w:pPr>
-    </w:p>
-    <w:p>
-      <w:pPr>
-        <w:rPr>
-          <w:lang w:val="en-US"/>
-        </w:rPr>
-      </w:pPr>
-    </w:p>
-    <w:p>
-      <w:pPr>
-        <w:pStyle w:val="Heading1"/>
+    </w:p>
+    <w:p>
+      <w:pPr>
+        <w:rPr>
+          <w:lang w:val="en-US"/>
+        </w:rPr>
+      </w:pPr>
+    </w:p>
+    <w:p>
+      <w:pPr>
+        <w:rPr>
+          <w:lang w:val="en-US"/>
+        </w:rPr>
+      </w:pPr>
+    </w:p>
+    <w:p>
+      <w:pPr>
+        <w:rPr>
+          <w:lang w:val="en-US"/>
+        </w:rPr>
+      </w:pPr>
+    </w:p>
+    <w:p>
+      <w:pPr>
+        <w:rPr>
+          <w:lang w:val="en-US"/>
+        </w:rPr>
+      </w:pPr>
+    </w:p>
+    <w:p>
+      <w:pPr>
+        <w:rPr>
+          <w:lang w:val="en-US"/>
+        </w:rPr>
+      </w:pPr>
+    </w:p>
+    <w:p>
+      <w:pPr>
+        <w:rPr>
+          <w:lang w:val="en-US"/>
+        </w:rPr>
+      </w:pPr>
+    </w:p>
+    <w:p>
+      <w:pPr>
+        <w:rPr>
+          <w:lang w:val="en-US"/>
+        </w:rPr>
+      </w:pPr>
+    </w:p>
+    <w:p>
+      <w:pPr>
+        <w:rPr>
+          <w:lang w:val="en-US"/>
+        </w:rPr>
+      </w:pPr>
+    </w:p>
+    <w:p>
+      <w:pPr>
+        <w:rPr>
+          <w:lang w:val="en-US"/>
+        </w:rPr>
+      </w:pPr>
+    </w:p>
+    <w:p>
+      <w:pPr>
+        <w:rPr>
+          <w:lang w:val="en-US"/>
+        </w:rPr>
+      </w:pPr>
+    </w:p>
+    <w:p>
+      <w:pPr>
+        <w:rPr>
+          <w:lang w:val="en-US"/>
+        </w:rPr>
+      </w:pPr>
+    </w:p>
+    <w:p>
+      <w:pPr>
+        <w:rPr>
+          <w:lang w:val="en-US"/>
+        </w:rPr>
+      </w:pPr>
+    </w:p>
+    <w:p>
+      <w:pPr>
+        <w:rPr>
+          <w:lang w:val="en-US"/>
+        </w:rPr>
+      </w:pPr>
+    </w:p>
+    <w:p>
+      <w:pPr>
+        <w:rPr>
+          <w:lang w:val="en-US"/>
+        </w:rPr>
+      </w:pPr>
+    </w:p>
+    <w:p>
+      <w:pPr>
+        <w:rPr>
+          <w:lang w:val="en-US"/>
+        </w:rPr>
+      </w:pPr>
+    </w:p>
+    <w:p>
+      <w:pPr>
+        <w:rPr>
+          <w:lang w:val="en-US"/>
+        </w:rPr>
+      </w:pPr>
+    </w:p>
+    <w:p>
+      <w:pPr>
+        <w:rPr>
+          <w:lang w:val="en-US"/>
+        </w:rPr>
+      </w:pPr>
+    </w:p>
+    <w:p>
+      <w:pPr>
+        <w:rPr>
+          <w:lang w:val="en-US"/>
+        </w:rPr>
+      </w:pPr>
+    </w:p>
+    <w:p>
+      <w:pPr>
+        <w:rPr>
+          <w:lang w:val="en-US"/>
+        </w:rPr>
+      </w:pPr>
+    </w:p>
+    <w:p>
+      <w:pPr>
+        <w:rPr>
+          <w:lang w:val="en-US"/>
+        </w:rPr>
+      </w:pPr>
+    </w:p>
+    <w:p>
+      <w:pPr>
+        <w:rPr>
+          <w:lang w:val="en-US"/>
+        </w:rPr>
+      </w:pPr>
+    </w:p>
+    <w:p>
+      <w:pPr>
+        <w:rPr>
+          <w:lang w:val="en-US"/>
+        </w:rPr>
+      </w:pPr>
+    </w:p>
+    <w:p>
+      <w:pPr>
+        <w:rPr>
+          <w:lang w:val="en-US"/>
+        </w:rPr>
+      </w:pPr>
+    </w:p>
+    <w:p>
+      <w:pPr>
+        <w:rPr>
+          <w:lang w:val="en-US"/>
+        </w:rPr>
+      </w:pPr>
+    </w:p>
+    <w:p>
+      <w:pPr>
+        <w:rPr>
+          <w:lang w:val="en-US"/>
+        </w:rPr>
+      </w:pPr>
+    </w:p>
+    <w:p>
+      <w:pPr>
+        <w:pStyle w:val="Titre1"/>
       </w:pPr>
       <w:r>
         <w:lastRenderedPageBreak/>
@@ -613,39 +710,25 @@
     </w:p>
     <w:p>
       <w:pPr>
-        <w:ind w:left="360"/>
-        <w:rPr>
-          <w:lang w:val="en-US"/>
-        </w:rPr>
-      </w:pPr>
-      <w:r>
-        <w:rPr>
-          <w:lang w:val="en-US"/>
-        </w:rPr>
-        <w:t xml:space="preserve">There are 3 Puzzles (Words, sentences) and 3 Rounds. At each Round one of the Puzzles will be hidden and the players need to guess consonants or buy vowels to reveal the Puzzle so guessing the entire Puzzle becomes easier. Before they </w:t>
-      </w:r>
-      <w:proofErr w:type="gramStart"/>
-      <w:r>
-        <w:rPr>
-          <w:lang w:val="en-US"/>
-        </w:rPr>
-        <w:t>are able to</w:t>
-      </w:r>
-      <w:proofErr w:type="gramEnd"/>
-      <w:r>
-        <w:rPr>
-          <w:lang w:val="en-US"/>
-        </w:rPr>
-        <w:t xml:space="preserve"> guess, they spin the wheel which can land on: </w:t>
-      </w:r>
-    </w:p>
-    <w:p>
-      <w:pPr>
-        <w:pStyle w:val="ListParagraph"/>
+        <w:rPr>
+          <w:lang w:val="en-US"/>
+        </w:rPr>
+      </w:pPr>
+      <w:r>
+        <w:rPr>
+          <w:lang w:val="en-US"/>
+        </w:rPr>
+        <w:t xml:space="preserve">There are 3 Puzzles (Words, sentences) and 3 Rounds. At each Round one of the Puzzles will be hidden and the players need to guess consonants or buy vowels to reveal the Puzzle so guessing the entire Puzzle becomes easier. Before they are able to guess, they spin the wheel which can land on: </w:t>
+      </w:r>
+    </w:p>
+    <w:p>
+      <w:pPr>
+        <w:pStyle w:val="Paragraphedeliste"/>
         <w:numPr>
           <w:ilvl w:val="0"/>
           <w:numId w:val="1"/>
         </w:numPr>
+        <w:ind w:left="426"/>
         <w:rPr>
           <w:lang w:val="en-US"/>
         </w:rPr>
@@ -659,11 +742,12 @@
     </w:p>
     <w:p>
       <w:pPr>
-        <w:pStyle w:val="ListParagraph"/>
+        <w:pStyle w:val="Paragraphedeliste"/>
         <w:numPr>
           <w:ilvl w:val="0"/>
           <w:numId w:val="1"/>
         </w:numPr>
+        <w:ind w:left="426"/>
         <w:rPr>
           <w:lang w:val="en-US"/>
         </w:rPr>
@@ -677,11 +761,12 @@
     </w:p>
     <w:p>
       <w:pPr>
-        <w:pStyle w:val="ListParagraph"/>
+        <w:pStyle w:val="Paragraphedeliste"/>
         <w:numPr>
           <w:ilvl w:val="0"/>
           <w:numId w:val="1"/>
         </w:numPr>
+        <w:ind w:left="426"/>
         <w:rPr>
           <w:lang w:val="en-US"/>
         </w:rPr>
@@ -695,11 +780,12 @@
     </w:p>
     <w:p>
       <w:pPr>
-        <w:pStyle w:val="ListParagraph"/>
+        <w:pStyle w:val="Paragraphedeliste"/>
         <w:numPr>
           <w:ilvl w:val="0"/>
           <w:numId w:val="1"/>
         </w:numPr>
+        <w:ind w:left="426"/>
         <w:rPr>
           <w:lang w:val="en-US"/>
         </w:rPr>
@@ -713,49 +799,19 @@
     </w:p>
     <w:p>
       <w:pPr>
-        <w:ind w:left="360"/>
-        <w:rPr>
-          <w:lang w:val="en-US"/>
-        </w:rPr>
-      </w:pPr>
-      <w:r>
-        <w:rPr>
-          <w:lang w:val="en-US"/>
-        </w:rPr>
-        <w:t xml:space="preserve">If a guess has been correct, the player will then be allowed to Guess the entire Puzzle. If he decides to do so, he </w:t>
-      </w:r>
-      <w:proofErr w:type="gramStart"/>
-      <w:r>
-        <w:rPr>
-          <w:lang w:val="en-US"/>
-        </w:rPr>
-        <w:t>has to</w:t>
-      </w:r>
-      <w:proofErr w:type="gramEnd"/>
-      <w:r>
-        <w:rPr>
-          <w:lang w:val="en-US"/>
-        </w:rPr>
-        <w:t xml:space="preserve"> enter the Puzzle (lower/upper-case does not matter). If he guesses correctly, the round ends and he </w:t>
-      </w:r>
-      <w:proofErr w:type="gramStart"/>
-      <w:r>
-        <w:rPr>
-          <w:lang w:val="en-US"/>
-        </w:rPr>
-        <w:t>is allowed to</w:t>
-      </w:r>
-      <w:proofErr w:type="gramEnd"/>
-      <w:r>
-        <w:rPr>
-          <w:lang w:val="en-US"/>
-        </w:rPr>
-        <w:t xml:space="preserve"> keep all the money he has earned in the Round, while the other players will end the Turn with 0. </w:t>
-      </w:r>
-    </w:p>
-    <w:p>
-      <w:pPr>
-        <w:ind w:left="360"/>
+        <w:rPr>
+          <w:lang w:val="en-US"/>
+        </w:rPr>
+      </w:pPr>
+      <w:r>
+        <w:rPr>
+          <w:lang w:val="en-US"/>
+        </w:rPr>
+        <w:t xml:space="preserve">If a guess has been correct, the player will then be allowed to Guess the entire Puzzle. If he decides to do so, he has to enter the Puzzle (lower/upper-case does not matter). If he guesses correctly, the round ends and he is allowed to keep all the money he has earned in the Round, while the other players will end the Turn with 0. </w:t>
+      </w:r>
+    </w:p>
+    <w:p>
+      <w:pPr>
         <w:rPr>
           <w:lang w:val="en-US"/>
         </w:rPr>
@@ -769,7 +825,6 @@
     </w:p>
     <w:p>
       <w:pPr>
-        <w:ind w:left="360"/>
         <w:rPr>
           <w:lang w:val="en-US"/>
         </w:rPr>
@@ -783,7 +838,6 @@
     </w:p>
     <w:p>
       <w:pPr>
-        <w:ind w:left="360"/>
         <w:rPr>
           <w:lang w:val="en-US"/>
         </w:rPr>
@@ -797,91 +851,42 @@
     </w:p>
     <w:p>
       <w:pPr>
-        <w:rPr>
-          <w:lang w:val="en-US"/>
-        </w:rPr>
-      </w:pPr>
-    </w:p>
-    <w:p>
-      <w:pPr>
-        <w:pStyle w:val="Heading1"/>
-        <w:rPr>
-          <w:lang w:val="en-US"/>
-        </w:rPr>
-      </w:pPr>
-      <w:r>
-        <w:rPr>
-          <w:lang w:val="en-US"/>
-        </w:rPr>
+        <w:pStyle w:val="Titre1"/>
+      </w:pPr>
+      <w:r>
         <w:t xml:space="preserve">2. </w:t>
       </w:r>
       <w:r>
-        <w:rPr>
-          <w:lang w:val="en-US"/>
-        </w:rPr>
         <w:t>The Rules of the Game</w:t>
       </w:r>
     </w:p>
     <w:p>
       <w:pPr>
-        <w:ind w:left="360"/>
-        <w:rPr>
-          <w:lang w:val="en-US"/>
-        </w:rPr>
-      </w:pPr>
-      <w:r>
-        <w:rPr>
-          <w:lang w:val="en-US"/>
-        </w:rPr>
-        <w:t xml:space="preserve">You </w:t>
-      </w:r>
-      <w:proofErr w:type="spellStart"/>
-      <w:r>
-        <w:rPr>
-          <w:lang w:val="en-US"/>
-        </w:rPr>
-        <w:t>can not</w:t>
-      </w:r>
-      <w:proofErr w:type="spellEnd"/>
-      <w:r>
-        <w:rPr>
-          <w:lang w:val="en-US"/>
-        </w:rPr>
-        <w:t xml:space="preserve"> buy a vowel on your first turn in a Round.</w:t>
-      </w:r>
-    </w:p>
-    <w:p>
-      <w:pPr>
-        <w:ind w:left="360"/>
-        <w:rPr>
-          <w:lang w:val="en-US"/>
-        </w:rPr>
-      </w:pPr>
-      <w:r>
-        <w:rPr>
-          <w:lang w:val="en-US"/>
-        </w:rPr>
-        <w:t xml:space="preserve">You </w:t>
-      </w:r>
-      <w:proofErr w:type="spellStart"/>
-      <w:r>
-        <w:rPr>
-          <w:lang w:val="en-US"/>
-        </w:rPr>
-        <w:t>can not</w:t>
-      </w:r>
-      <w:proofErr w:type="spellEnd"/>
-      <w:r>
-        <w:rPr>
-          <w:lang w:val="en-US"/>
-        </w:rPr>
-        <w:t xml:space="preserve"> enter a vowel in the first turn in a Round.</w:t>
-      </w:r>
-    </w:p>
-    <w:p>
-      <w:pPr>
-        <w:ind w:left="360"/>
-      </w:pPr>
+        <w:rPr>
+          <w:lang w:val="en-US"/>
+        </w:rPr>
+      </w:pPr>
+      <w:r>
+        <w:rPr>
+          <w:lang w:val="en-US"/>
+        </w:rPr>
+        <w:t>You can not buy a vowel on your first turn in a Round.</w:t>
+      </w:r>
+    </w:p>
+    <w:p>
+      <w:pPr>
+        <w:rPr>
+          <w:lang w:val="en-US"/>
+        </w:rPr>
+      </w:pPr>
+      <w:r>
+        <w:rPr>
+          <w:lang w:val="en-US"/>
+        </w:rPr>
+        <w:t>You can not enter a vowel in the first turn in a Round.</w:t>
+      </w:r>
+    </w:p>
+    <w:p>
       <w:r>
         <w:rPr>
           <w:lang w:val="en-US"/>
@@ -894,7 +899,6 @@
     </w:p>
     <w:p>
       <w:pPr>
-        <w:ind w:left="360"/>
         <w:rPr>
           <w:lang w:val="en-US"/>
         </w:rPr>
@@ -908,65 +912,31 @@
     </w:p>
     <w:p>
       <w:pPr>
-        <w:ind w:left="360"/>
-        <w:rPr>
-          <w:lang w:val="en-US"/>
-        </w:rPr>
-      </w:pPr>
-      <w:r>
-        <w:rPr>
-          <w:lang w:val="en-US"/>
-        </w:rPr>
-        <w:t xml:space="preserve">You </w:t>
-      </w:r>
-      <w:proofErr w:type="gramStart"/>
-      <w:r>
-        <w:rPr>
-          <w:lang w:val="en-US"/>
-        </w:rPr>
-        <w:t>don’t</w:t>
-      </w:r>
-      <w:proofErr w:type="gramEnd"/>
-      <w:r>
-        <w:rPr>
-          <w:lang w:val="en-US"/>
-        </w:rPr>
-        <w:t xml:space="preserve"> have to guess the “whitespaces” </w:t>
-      </w:r>
-      <w:proofErr w:type="spellStart"/>
-      <w:r>
-        <w:rPr>
-          <w:lang w:val="en-US"/>
-        </w:rPr>
-        <w:t>inbetween</w:t>
-      </w:r>
-      <w:proofErr w:type="spellEnd"/>
-      <w:r>
-        <w:rPr>
-          <w:lang w:val="en-US"/>
-        </w:rPr>
-        <w:t xml:space="preserve"> Words in the Puzzle.</w:t>
-      </w:r>
-    </w:p>
-    <w:p>
-      <w:pPr>
-        <w:ind w:left="360"/>
-      </w:pPr>
+        <w:rPr>
+          <w:lang w:val="en-US"/>
+        </w:rPr>
+      </w:pPr>
+      <w:r>
+        <w:rPr>
+          <w:lang w:val="en-US"/>
+        </w:rPr>
+        <w:t>You don’t have to guess the “whitespaces” inbetween Words in the Puzzle.</w:t>
+      </w:r>
+    </w:p>
+    <w:p>
       <w:r>
         <w:t>After each round the money wedge with the highest value will be increased by 500.</w:t>
       </w:r>
     </w:p>
     <w:p>
       <w:pPr>
-        <w:ind w:left="360"/>
-        <w:rPr>
-          <w:lang w:val="en-US"/>
-        </w:rPr>
-      </w:pPr>
-    </w:p>
-    <w:p>
-      <w:pPr>
-        <w:ind w:left="360"/>
+        <w:rPr>
+          <w:lang w:val="en-US"/>
+        </w:rPr>
+      </w:pPr>
+    </w:p>
+    <w:p>
+      <w:pPr>
         <w:rPr>
           <w:lang w:val="en-US"/>
         </w:rPr>
@@ -987,50 +957,33 @@
     </w:p>
     <w:p>
       <w:pPr>
-        <w:pStyle w:val="Heading1"/>
-        <w:rPr>
-          <w:lang w:val="en-US"/>
-        </w:rPr>
-      </w:pPr>
-      <w:r>
-        <w:rPr>
-          <w:lang w:val="en-US"/>
-        </w:rPr>
+        <w:pStyle w:val="Titre1"/>
+      </w:pPr>
+      <w:r>
         <w:lastRenderedPageBreak/>
         <w:t xml:space="preserve">3. </w:t>
       </w:r>
       <w:r>
-        <w:rPr>
-          <w:lang w:val="en-US"/>
-        </w:rPr>
         <w:t xml:space="preserve">Step by Step </w:t>
       </w:r>
       <w:r>
-        <w:rPr>
-          <w:lang w:val="en-US"/>
-        </w:rPr>
         <w:t>Terminal Input</w:t>
       </w:r>
       <w:r>
-        <w:rPr>
-          <w:lang w:val="en-US"/>
-        </w:rPr>
         <w:t xml:space="preserve"> &amp;</w:t>
       </w:r>
       <w:r>
-        <w:rPr>
-          <w:lang w:val="en-US"/>
-        </w:rPr>
         <w:t xml:space="preserve"> Handling</w:t>
       </w:r>
     </w:p>
     <w:p>
       <w:pPr>
-        <w:pStyle w:val="ListParagraph"/>
+        <w:pStyle w:val="Paragraphedeliste"/>
         <w:numPr>
           <w:ilvl w:val="0"/>
           <w:numId w:val="4"/>
         </w:numPr>
+        <w:ind w:left="284"/>
         <w:rPr>
           <w:lang w:val="en-US"/>
         </w:rPr>
@@ -1044,58 +997,23 @@
       <w:r>
         <w:t xml:space="preserve">Note that we have decided that a Puzzle can’t be longer than 50 characters! </w:t>
       </w:r>
-      <w:proofErr w:type="gramStart"/>
-      <w:r>
-        <w:rPr>
-          <w:lang w:val="en-US"/>
-        </w:rPr>
-        <w:t>You</w:t>
-      </w:r>
-      <w:proofErr w:type="gramEnd"/>
-      <w:r>
-        <w:rPr>
-          <w:lang w:val="en-US"/>
-        </w:rPr>
-        <w:t xml:space="preserve"> need to enter the sentences 1 by 1 and confirming each time with ENTER. Your entries will be trimmed of </w:t>
-      </w:r>
-      <w:r>
-        <w:rPr>
-          <w:lang w:val="en-US"/>
-        </w:rPr>
-        <w:t xml:space="preserve">leading and trailing whitespaces. </w:t>
-      </w:r>
-    </w:p>
-    <w:p>
-      <w:pPr>
-        <w:pStyle w:val="ListParagraph"/>
-        <w:rPr>
-          <w:lang w:val="en-US"/>
-        </w:rPr>
-      </w:pPr>
-      <w:r>
-        <w:rPr>
-          <w:lang w:val="en-US"/>
-        </w:rPr>
-        <w:t>Example (w means whitespace): “</w:t>
-      </w:r>
-      <w:proofErr w:type="spellStart"/>
-      <w:r>
-        <w:rPr>
-          <w:lang w:val="en-US"/>
-        </w:rPr>
-        <w:t>wwwwwwheyww</w:t>
-      </w:r>
-      <w:proofErr w:type="spellEnd"/>
-      <w:r>
-        <w:rPr>
-          <w:lang w:val="en-US"/>
-        </w:rPr>
-        <w:t>” will become “hey”.</w:t>
-      </w:r>
-    </w:p>
-    <w:p>
-      <w:pPr>
-        <w:pStyle w:val="ListParagraph"/>
+      <w:r>
+        <w:rPr>
+          <w:lang w:val="en-US"/>
+        </w:rPr>
+        <w:t xml:space="preserve">You need to enter the sentences 1 by 1 and confirming each time with ENTER. Your entries will be trimmed of </w:t>
+      </w:r>
+      <w:r>
+        <w:rPr>
+          <w:lang w:val="en-US"/>
+        </w:rPr>
+        <w:t>leading and trailing whitespaces. Example (w means whitespace): “wwwwwwheyww” will become “hey”.</w:t>
+      </w:r>
+    </w:p>
+    <w:p>
+      <w:pPr>
+        <w:pStyle w:val="Paragraphedeliste"/>
+        <w:ind w:left="284"/>
         <w:rPr>
           <w:lang w:val="en-US"/>
         </w:rPr>
@@ -1123,76 +1041,71 @@
           <w:lang w:val="en-US"/>
         </w:rPr>
         <w:tab/>
-        <w:t>“</w:t>
-      </w:r>
-      <w:proofErr w:type="spellStart"/>
-      <w:r>
-        <w:rPr>
-          <w:lang w:val="en-US"/>
-        </w:rPr>
-        <w:t>wHello</w:t>
-      </w:r>
-      <w:proofErr w:type="spellEnd"/>
-      <w:r>
-        <w:rPr>
-          <w:lang w:val="en-US"/>
-        </w:rPr>
-        <w:t>” will become “Hello”.</w:t>
-      </w:r>
-    </w:p>
-    <w:p>
-      <w:pPr>
-        <w:pStyle w:val="ListParagraph"/>
+      </w:r>
+      <w:r>
+        <w:rPr>
+          <w:lang w:val="en-US"/>
+        </w:rPr>
+        <w:t xml:space="preserve">     </w:t>
+      </w:r>
+      <w:r>
+        <w:rPr>
+          <w:lang w:val="en-US"/>
+        </w:rPr>
+        <w:tab/>
+      </w:r>
+      <w:r>
+        <w:rPr>
+          <w:lang w:val="en-US"/>
+        </w:rPr>
+        <w:tab/>
+      </w:r>
+      <w:r>
+        <w:rPr>
+          <w:lang w:val="en-US"/>
+        </w:rPr>
+        <w:t xml:space="preserve">  </w:t>
+      </w:r>
+      <w:r>
+        <w:rPr>
+          <w:lang w:val="en-US"/>
+        </w:rPr>
+        <w:t>“wHello” will become “Hello”.</w:t>
+      </w:r>
+    </w:p>
+    <w:p>
+      <w:pPr>
+        <w:pStyle w:val="Paragraphedeliste"/>
+        <w:ind w:left="284"/>
+        <w:rPr>
+          <w:lang w:val="en-US"/>
+        </w:rPr>
+      </w:pPr>
+    </w:p>
+    <w:p>
+      <w:pPr>
+        <w:pStyle w:val="Paragraphedeliste"/>
         <w:numPr>
           <w:ilvl w:val="0"/>
           <w:numId w:val="4"/>
         </w:numPr>
-        <w:rPr>
-          <w:lang w:val="en-US"/>
-        </w:rPr>
-      </w:pPr>
-      <w:r>
-        <w:rPr>
-          <w:lang w:val="en-US"/>
-        </w:rPr>
-        <w:t xml:space="preserve">Now you will be asked to enter the </w:t>
-      </w:r>
-      <w:proofErr w:type="gramStart"/>
-      <w:r>
-        <w:rPr>
-          <w:lang w:val="en-US"/>
-        </w:rPr>
-        <w:t>amount</w:t>
-      </w:r>
-      <w:proofErr w:type="gramEnd"/>
-      <w:r>
-        <w:rPr>
-          <w:lang w:val="en-US"/>
-        </w:rPr>
-        <w:t xml:space="preserve"> of players. The game has been designed to be played by 2 or 3 players. </w:t>
-      </w:r>
-    </w:p>
-    <w:p>
-      <w:pPr>
-        <w:pStyle w:val="ListParagraph"/>
-        <w:rPr>
-          <w:lang w:val="en-US"/>
-        </w:rPr>
-      </w:pPr>
-      <w:r>
-        <w:rPr>
-          <w:lang w:val="en-US"/>
-        </w:rPr>
-        <w:t xml:space="preserve">Any INTEGER confirmed by Enter that is not 2 or 3, will be ignored and you will be prompted for the amount again. </w:t>
-      </w:r>
-    </w:p>
-    <w:p>
-      <w:pPr>
-        <w:pStyle w:val="ListParagraph"/>
-        <w:rPr>
-          <w:lang w:val="en-US"/>
-        </w:rPr>
-      </w:pPr>
+        <w:ind w:left="284"/>
+        <w:rPr>
+          <w:lang w:val="en-US"/>
+        </w:rPr>
+      </w:pPr>
+      <w:r>
+        <w:rPr>
+          <w:lang w:val="en-US"/>
+        </w:rPr>
+        <w:t>Now you will be asked to enter the amount of players. The game has been designed to be played by 2 or 3 players. Any INTEGER confirmed by Enter that is not 2 or 3, will be ignored and you will be prompted for the amount again.</w:t>
+      </w:r>
+      <w:r>
+        <w:rPr>
+          <w:lang w:val="en-US"/>
+        </w:rPr>
+        <w:t xml:space="preserve"> </w:t>
+      </w:r>
       <w:r>
         <w:rPr>
           <w:lang w:val="en-US"/>
@@ -1202,7 +1115,8 @@
     </w:p>
     <w:p>
       <w:pPr>
-        <w:pStyle w:val="ListParagraph"/>
+        <w:pStyle w:val="Paragraphedeliste"/>
+        <w:ind w:left="284"/>
         <w:rPr>
           <w:lang w:val="en-US"/>
         </w:rPr>
@@ -1216,87 +1130,57 @@
     </w:p>
     <w:p>
       <w:pPr>
-        <w:pStyle w:val="ListParagraph"/>
-        <w:rPr>
-          <w:lang w:val="en-US"/>
-        </w:rPr>
-      </w:pPr>
-      <w:r>
-        <w:rPr>
-          <w:lang w:val="en-US"/>
-        </w:rPr>
-        <w:t xml:space="preserve">Any string (e.g. </w:t>
-      </w:r>
-      <w:proofErr w:type="gramStart"/>
-      <w:r>
-        <w:rPr>
-          <w:lang w:val="en-US"/>
-        </w:rPr>
-        <w:t>ab!,</w:t>
-      </w:r>
-      <w:proofErr w:type="gramEnd"/>
-      <w:r>
-        <w:rPr>
-          <w:lang w:val="en-US"/>
-        </w:rPr>
-        <w:t xml:space="preserve"> de/.f) will be ignored unless it leads with 2 or 3 (e.g. 2dfgdfter, 2/, 3f!!2h). </w:t>
-      </w:r>
-    </w:p>
-    <w:p>
-      <w:pPr>
-        <w:pStyle w:val="ListParagraph"/>
+        <w:pStyle w:val="Paragraphedeliste"/>
+        <w:ind w:left="284"/>
+        <w:rPr>
+          <w:lang w:val="en-US"/>
+        </w:rPr>
+      </w:pPr>
+      <w:r>
+        <w:rPr>
+          <w:lang w:val="en-US"/>
+        </w:rPr>
+        <w:t xml:space="preserve">Any string (e.g. ab!, de/.f) will be ignored unless it leads with 2 or 3 (e.g. 2dfgdfter, 2/, 3f!!2h). </w:t>
+      </w:r>
+    </w:p>
+    <w:p>
+      <w:pPr>
+        <w:pStyle w:val="Paragraphedeliste"/>
+        <w:ind w:left="284"/>
+        <w:rPr>
+          <w:lang w:val="en-US"/>
+        </w:rPr>
+      </w:pPr>
+    </w:p>
+    <w:p>
+      <w:pPr>
+        <w:pStyle w:val="Paragraphedeliste"/>
         <w:numPr>
           <w:ilvl w:val="0"/>
           <w:numId w:val="4"/>
         </w:numPr>
-        <w:rPr>
-          <w:lang w:val="en-US"/>
-        </w:rPr>
-      </w:pPr>
-      <w:r>
-        <w:rPr>
-          <w:lang w:val="en-US"/>
-        </w:rPr>
-        <w:t xml:space="preserve">Now that you have entered the </w:t>
-      </w:r>
-      <w:proofErr w:type="gramStart"/>
-      <w:r>
-        <w:rPr>
-          <w:lang w:val="en-US"/>
-        </w:rPr>
-        <w:t>amount</w:t>
-      </w:r>
-      <w:proofErr w:type="gramEnd"/>
-      <w:r>
-        <w:rPr>
-          <w:lang w:val="en-US"/>
-        </w:rPr>
-        <w:t xml:space="preserve"> of players, you will be asked to enter </w:t>
-      </w:r>
-      <w:r>
-        <w:rPr>
-          <w:lang w:val="en-US"/>
-        </w:rPr>
-        <w:t xml:space="preserve">the Name of the players 1 by 1. Here </w:t>
-      </w:r>
-      <w:proofErr w:type="spellStart"/>
-      <w:r>
-        <w:rPr>
-          <w:lang w:val="en-US"/>
-        </w:rPr>
-        <w:t>aswell</w:t>
-      </w:r>
-      <w:proofErr w:type="spellEnd"/>
-      <w:r>
-        <w:rPr>
-          <w:lang w:val="en-US"/>
-        </w:rPr>
-        <w:t>, we have decided to trim leading and trailing whitespaces.</w:t>
-      </w:r>
-    </w:p>
-    <w:p>
-      <w:pPr>
-        <w:pStyle w:val="ListParagraph"/>
+        <w:ind w:left="284"/>
+        <w:rPr>
+          <w:lang w:val="en-US"/>
+        </w:rPr>
+      </w:pPr>
+      <w:r>
+        <w:rPr>
+          <w:lang w:val="en-US"/>
+        </w:rPr>
+        <w:t xml:space="preserve">Now that you have entered the amount of players, you will be asked to enter </w:t>
+      </w:r>
+      <w:r>
+        <w:rPr>
+          <w:lang w:val="en-US"/>
+        </w:rPr>
+        <w:t>the Name of the players 1 by 1. Here aswell, we have decided to trim leading and trailing whitespaces.</w:t>
+      </w:r>
+    </w:p>
+    <w:p>
+      <w:pPr>
+        <w:pStyle w:val="Paragraphedeliste"/>
+        <w:ind w:left="284"/>
         <w:rPr>
           <w:lang w:val="en-US"/>
         </w:rPr>
@@ -1310,53 +1194,36 @@
     </w:p>
     <w:p>
       <w:pPr>
-        <w:pStyle w:val="ListParagraph"/>
+        <w:pStyle w:val="Paragraphedeliste"/>
+        <w:ind w:left="284"/>
+        <w:rPr>
+          <w:lang w:val="en-US"/>
+        </w:rPr>
+      </w:pPr>
+    </w:p>
+    <w:p>
+      <w:pPr>
+        <w:pStyle w:val="Paragraphedeliste"/>
         <w:numPr>
           <w:ilvl w:val="0"/>
           <w:numId w:val="4"/>
         </w:numPr>
-        <w:rPr>
-          <w:lang w:val="en-US"/>
-        </w:rPr>
-      </w:pPr>
-      <w:r>
-        <w:rPr>
-          <w:lang w:val="en-US"/>
-        </w:rPr>
-        <w:t xml:space="preserve">Now the game can start. </w:t>
-      </w:r>
-      <w:proofErr w:type="gramStart"/>
-      <w:r>
-        <w:rPr>
-          <w:lang w:val="en-US"/>
-        </w:rPr>
-        <w:t>First</w:t>
-      </w:r>
-      <w:proofErr w:type="gramEnd"/>
-      <w:r>
-        <w:rPr>
-          <w:lang w:val="en-US"/>
-        </w:rPr>
-        <w:t xml:space="preserve"> we will print the Puzzle that needs to be guessed. It will be hidden by dashes ‘</w:t>
-      </w:r>
-      <w:proofErr w:type="gramStart"/>
-      <w:r>
-        <w:rPr>
-          <w:lang w:val="en-US"/>
-        </w:rPr>
-        <w:t>-‘</w:t>
-      </w:r>
-      <w:proofErr w:type="gramEnd"/>
-      <w:r>
-        <w:rPr>
-          <w:lang w:val="en-US"/>
-        </w:rPr>
-        <w:t>.</w:t>
-      </w:r>
-    </w:p>
-    <w:p>
-      <w:pPr>
-        <w:pStyle w:val="ListParagraph"/>
+        <w:ind w:left="284"/>
+        <w:rPr>
+          <w:lang w:val="en-US"/>
+        </w:rPr>
+      </w:pPr>
+      <w:r>
+        <w:rPr>
+          <w:lang w:val="en-US"/>
+        </w:rPr>
+        <w:t>Now the game can start. First we will print the Puzzle that needs to be guessed. It will be hidden by dashes ‘-‘.</w:t>
+      </w:r>
+    </w:p>
+    <w:p>
+      <w:pPr>
+        <w:pStyle w:val="Paragraphedeliste"/>
+        <w:ind w:left="284"/>
         <w:rPr>
           <w:lang w:val="en-US"/>
         </w:rPr>
@@ -1370,11 +1237,21 @@
     </w:p>
     <w:p>
       <w:pPr>
-        <w:pStyle w:val="ListParagraph"/>
+        <w:pStyle w:val="Paragraphedeliste"/>
+        <w:ind w:left="284"/>
+        <w:rPr>
+          <w:lang w:val="en-US"/>
+        </w:rPr>
+      </w:pPr>
+    </w:p>
+    <w:p>
+      <w:pPr>
+        <w:pStyle w:val="Paragraphedeliste"/>
         <w:numPr>
           <w:ilvl w:val="0"/>
           <w:numId w:val="4"/>
         </w:numPr>
+        <w:ind w:left="284"/>
         <w:rPr>
           <w:lang w:val="en-US"/>
         </w:rPr>
@@ -1388,7 +1265,8 @@
     </w:p>
     <w:p>
       <w:pPr>
-        <w:pStyle w:val="ListParagraph"/>
+        <w:pStyle w:val="Paragraphedeliste"/>
+        <w:ind w:left="284"/>
         <w:rPr>
           <w:lang w:val="en-US"/>
         </w:rPr>
@@ -1399,14 +1277,12 @@
         </w:rPr>
         <w:t xml:space="preserve">Example: 3 Players, Player 2 starts. </w:t>
       </w:r>
-      <w:proofErr w:type="gramStart"/>
-      <w:r>
-        <w:rPr>
-          <w:lang w:val="en-US"/>
-        </w:rPr>
-        <w:t>Therefore</w:t>
-      </w:r>
-      <w:proofErr w:type="gramEnd"/>
+      <w:r>
+        <w:rPr>
+          <w:lang w:val="en-US"/>
+        </w:rPr>
+        <w:t>Therefore,</w:t>
+      </w:r>
       <w:r>
         <w:rPr>
           <w:lang w:val="en-US"/>
@@ -1429,11 +1305,12 @@
     </w:p>
     <w:p>
       <w:pPr>
-        <w:pStyle w:val="ListParagraph"/>
+        <w:pStyle w:val="Paragraphedeliste"/>
         <w:numPr>
           <w:ilvl w:val="0"/>
           <w:numId w:val="4"/>
         </w:numPr>
+        <w:ind w:left="0"/>
         <w:rPr>
           <w:lang w:val="en-US"/>
         </w:rPr>
@@ -1443,48 +1320,13 @@
           <w:lang w:val="en-US"/>
         </w:rPr>
         <w:lastRenderedPageBreak/>
-        <w:t xml:space="preserve">The Wheel will be spun as soon as </w:t>
-      </w:r>
-      <w:proofErr w:type="spellStart"/>
-      <w:proofErr w:type="gramStart"/>
-      <w:r>
-        <w:rPr>
-          <w:lang w:val="en-US"/>
-        </w:rPr>
-        <w:t>its</w:t>
-      </w:r>
-      <w:proofErr w:type="spellEnd"/>
-      <w:r>
-        <w:rPr>
-          <w:lang w:val="en-US"/>
-        </w:rPr>
-        <w:t xml:space="preserve"> a</w:t>
-      </w:r>
-      <w:proofErr w:type="gramEnd"/>
-      <w:r>
-        <w:rPr>
-          <w:lang w:val="en-US"/>
-        </w:rPr>
-        <w:t xml:space="preserve"> players turn. After the animation ends, the Terminal will print what you have landed on. The first 4 ‘</w:t>
-      </w:r>
-      <w:proofErr w:type="gramStart"/>
-      <w:r>
-        <w:rPr>
-          <w:lang w:val="en-US"/>
-        </w:rPr>
-        <w:t>-‘ in</w:t>
-      </w:r>
-      <w:proofErr w:type="gramEnd"/>
-      <w:r>
-        <w:rPr>
-          <w:lang w:val="en-US"/>
-        </w:rPr>
-        <w:t xml:space="preserve"> the Wheel are Lose Turn, Bankrupt, Bankrupt, Extra Turn. The following dashes are money values in an ascending fashion. </w:t>
-      </w:r>
-    </w:p>
-    <w:p>
-      <w:pPr>
-        <w:pStyle w:val="ListParagraph"/>
+        <w:t xml:space="preserve">The Wheel will be spun as soon as its a players turn. After the animation ends, the Terminal will print what you have landed on. The first 4 ‘-‘ in the Wheel are Lose Turn, Bankrupt, Bankrupt, Extra Turn. The following dashes are money values in an ascending fashion. </w:t>
+      </w:r>
+    </w:p>
+    <w:p>
+      <w:pPr>
+        <w:pStyle w:val="Paragraphedeliste"/>
+        <w:ind w:left="0"/>
         <w:rPr>
           <w:lang w:val="en-US"/>
         </w:rPr>
@@ -1498,11 +1340,12 @@
     </w:p>
     <w:p>
       <w:pPr>
-        <w:pStyle w:val="ListParagraph"/>
+        <w:pStyle w:val="Paragraphedeliste"/>
         <w:numPr>
           <w:ilvl w:val="2"/>
           <w:numId w:val="4"/>
         </w:numPr>
+        <w:ind w:left="709"/>
         <w:rPr>
           <w:lang w:val="en-US"/>
         </w:rPr>
@@ -1516,11 +1359,12 @@
     </w:p>
     <w:p>
       <w:pPr>
-        <w:pStyle w:val="ListParagraph"/>
+        <w:pStyle w:val="Paragraphedeliste"/>
         <w:numPr>
           <w:ilvl w:val="2"/>
           <w:numId w:val="4"/>
         </w:numPr>
+        <w:ind w:left="709"/>
         <w:rPr>
           <w:lang w:val="en-US"/>
         </w:rPr>
@@ -1534,11 +1378,12 @@
     </w:p>
     <w:p>
       <w:pPr>
-        <w:pStyle w:val="ListParagraph"/>
+        <w:pStyle w:val="Paragraphedeliste"/>
         <w:numPr>
           <w:ilvl w:val="2"/>
           <w:numId w:val="4"/>
         </w:numPr>
+        <w:ind w:left="709"/>
         <w:rPr>
           <w:lang w:val="en-US"/>
         </w:rPr>
@@ -1552,11 +1397,12 @@
     </w:p>
     <w:p>
       <w:pPr>
-        <w:pStyle w:val="ListParagraph"/>
+        <w:pStyle w:val="Paragraphedeliste"/>
         <w:numPr>
           <w:ilvl w:val="2"/>
           <w:numId w:val="4"/>
         </w:numPr>
+        <w:ind w:left="709"/>
         <w:rPr>
           <w:lang w:val="en-US"/>
         </w:rPr>
@@ -1570,11 +1416,12 @@
     </w:p>
     <w:p>
       <w:pPr>
-        <w:pStyle w:val="ListParagraph"/>
+        <w:pStyle w:val="Paragraphedeliste"/>
         <w:numPr>
           <w:ilvl w:val="3"/>
           <w:numId w:val="4"/>
         </w:numPr>
+        <w:ind w:left="1276"/>
         <w:rPr>
           <w:lang w:val="en-US"/>
         </w:rPr>
@@ -1588,11 +1435,12 @@
     </w:p>
     <w:p>
       <w:pPr>
-        <w:pStyle w:val="ListParagraph"/>
+        <w:pStyle w:val="Paragraphedeliste"/>
         <w:numPr>
           <w:ilvl w:val="4"/>
           <w:numId w:val="4"/>
         </w:numPr>
+        <w:ind w:left="1843"/>
         <w:rPr>
           <w:lang w:val="en-US"/>
         </w:rPr>
@@ -1612,11 +1460,12 @@
     </w:p>
     <w:p>
       <w:pPr>
-        <w:pStyle w:val="ListParagraph"/>
+        <w:pStyle w:val="Paragraphedeliste"/>
         <w:numPr>
           <w:ilvl w:val="5"/>
           <w:numId w:val="4"/>
         </w:numPr>
+        <w:ind w:left="2552"/>
         <w:rPr>
           <w:lang w:val="en-US"/>
         </w:rPr>
@@ -1630,43 +1479,31 @@
     </w:p>
     <w:p>
       <w:pPr>
-        <w:pStyle w:val="ListParagraph"/>
+        <w:pStyle w:val="Paragraphedeliste"/>
         <w:numPr>
           <w:ilvl w:val="5"/>
           <w:numId w:val="4"/>
         </w:numPr>
-        <w:rPr>
-          <w:lang w:val="en-US"/>
-        </w:rPr>
-      </w:pPr>
-      <w:r>
-        <w:rPr>
-          <w:lang w:val="en-US"/>
-        </w:rPr>
-        <w:t xml:space="preserve">Your consonant is not in the Puzzle: You </w:t>
-      </w:r>
-      <w:proofErr w:type="gramStart"/>
-      <w:r>
-        <w:rPr>
-          <w:lang w:val="en-US"/>
-        </w:rPr>
-        <w:t>don’t</w:t>
-      </w:r>
-      <w:proofErr w:type="gramEnd"/>
-      <w:r>
-        <w:rPr>
-          <w:lang w:val="en-US"/>
-        </w:rPr>
-        <w:t xml:space="preserve"> get anything and it’s the next players turn now.</w:t>
-      </w:r>
-    </w:p>
-    <w:p>
-      <w:pPr>
-        <w:pStyle w:val="ListParagraph"/>
+        <w:ind w:left="2552"/>
+        <w:rPr>
+          <w:lang w:val="en-US"/>
+        </w:rPr>
+      </w:pPr>
+      <w:r>
+        <w:rPr>
+          <w:lang w:val="en-US"/>
+        </w:rPr>
+        <w:t>Your consonant is not in the Puzzle: You don’t get anything and it’s the next players turn now.</w:t>
+      </w:r>
+    </w:p>
+    <w:p>
+      <w:pPr>
+        <w:pStyle w:val="Paragraphedeliste"/>
         <w:numPr>
           <w:ilvl w:val="4"/>
           <w:numId w:val="4"/>
         </w:numPr>
+        <w:ind w:left="1985"/>
         <w:rPr>
           <w:lang w:val="en-US"/>
         </w:rPr>
@@ -1686,8 +1523,8 @@
     </w:p>
     <w:p>
       <w:pPr>
-        <w:pStyle w:val="ListParagraph"/>
-        <w:ind w:left="3600"/>
+        <w:pStyle w:val="Paragraphedeliste"/>
+        <w:ind w:left="1985"/>
         <w:rPr>
           <w:lang w:val="en-US"/>
         </w:rPr>
@@ -1701,11 +1538,12 @@
     </w:p>
     <w:p>
       <w:pPr>
-        <w:pStyle w:val="ListParagraph"/>
+        <w:pStyle w:val="Paragraphedeliste"/>
         <w:numPr>
           <w:ilvl w:val="5"/>
           <w:numId w:val="4"/>
         </w:numPr>
+        <w:ind w:left="2552"/>
         <w:rPr>
           <w:lang w:val="en-US"/>
         </w:rPr>
@@ -1719,11 +1557,12 @@
     </w:p>
     <w:p>
       <w:pPr>
-        <w:pStyle w:val="ListParagraph"/>
+        <w:pStyle w:val="Paragraphedeliste"/>
         <w:numPr>
           <w:ilvl w:val="5"/>
           <w:numId w:val="4"/>
         </w:numPr>
+        <w:ind w:left="2552"/>
         <w:rPr>
           <w:lang w:val="en-US"/>
         </w:rPr>
@@ -1737,43 +1576,31 @@
     </w:p>
     <w:p>
       <w:pPr>
-        <w:pStyle w:val="ListParagraph"/>
+        <w:pStyle w:val="Paragraphedeliste"/>
         <w:numPr>
           <w:ilvl w:val="5"/>
           <w:numId w:val="4"/>
         </w:numPr>
-        <w:rPr>
-          <w:lang w:val="en-US"/>
-        </w:rPr>
-      </w:pPr>
-      <w:r>
-        <w:rPr>
-          <w:lang w:val="en-US"/>
-        </w:rPr>
-        <w:t xml:space="preserve">You buy a vowel NOT contained in the Puzzle: You lose 250 Dollars and </w:t>
-      </w:r>
-      <w:proofErr w:type="gramStart"/>
-      <w:r>
-        <w:rPr>
-          <w:lang w:val="en-US"/>
-        </w:rPr>
-        <w:t>it’s</w:t>
-      </w:r>
-      <w:proofErr w:type="gramEnd"/>
-      <w:r>
-        <w:rPr>
-          <w:lang w:val="en-US"/>
-        </w:rPr>
-        <w:t xml:space="preserve"> the next players turn now.</w:t>
-      </w:r>
-    </w:p>
-    <w:p>
-      <w:pPr>
-        <w:pStyle w:val="ListParagraph"/>
+        <w:ind w:left="2552"/>
+        <w:rPr>
+          <w:lang w:val="en-US"/>
+        </w:rPr>
+      </w:pPr>
+      <w:r>
+        <w:rPr>
+          <w:lang w:val="en-US"/>
+        </w:rPr>
+        <w:t>You buy a vowel NOT contained in the Puzzle: You lose 250 Dollars and it’s the next players turn now.</w:t>
+      </w:r>
+    </w:p>
+    <w:p>
+      <w:pPr>
+        <w:pStyle w:val="Paragraphedeliste"/>
         <w:numPr>
           <w:ilvl w:val="0"/>
           <w:numId w:val="1"/>
         </w:numPr>
+        <w:ind w:left="1276"/>
         <w:rPr>
           <w:lang w:val="en-US"/>
         </w:rPr>
@@ -1787,11 +1614,12 @@
     </w:p>
     <w:p>
       <w:pPr>
-        <w:pStyle w:val="ListParagraph"/>
+        <w:pStyle w:val="Paragraphedeliste"/>
         <w:numPr>
           <w:ilvl w:val="1"/>
           <w:numId w:val="1"/>
         </w:numPr>
+        <w:ind w:left="1843"/>
         <w:rPr>
           <w:lang w:val="en-US"/>
         </w:rPr>
@@ -1805,11 +1633,12 @@
     </w:p>
     <w:p>
       <w:pPr>
-        <w:pStyle w:val="ListParagraph"/>
+        <w:pStyle w:val="Paragraphedeliste"/>
         <w:numPr>
           <w:ilvl w:val="2"/>
           <w:numId w:val="1"/>
         </w:numPr>
+        <w:ind w:left="2552" w:hanging="425"/>
         <w:rPr>
           <w:lang w:val="en-US"/>
         </w:rPr>
@@ -1823,11 +1652,12 @@
     </w:p>
     <w:p>
       <w:pPr>
-        <w:pStyle w:val="ListParagraph"/>
+        <w:pStyle w:val="Paragraphedeliste"/>
         <w:numPr>
           <w:ilvl w:val="3"/>
           <w:numId w:val="1"/>
         </w:numPr>
+        <w:ind w:left="3119"/>
         <w:rPr>
           <w:lang w:val="en-US"/>
         </w:rPr>
@@ -1841,11 +1671,12 @@
     </w:p>
     <w:p>
       <w:pPr>
-        <w:pStyle w:val="ListParagraph"/>
+        <w:pStyle w:val="Paragraphedeliste"/>
         <w:numPr>
           <w:ilvl w:val="3"/>
           <w:numId w:val="1"/>
         </w:numPr>
+        <w:ind w:left="3119"/>
         <w:rPr>
           <w:lang w:val="en-US"/>
         </w:rPr>
@@ -1859,43 +1690,31 @@
     </w:p>
     <w:p>
       <w:pPr>
-        <w:pStyle w:val="ListParagraph"/>
+        <w:pStyle w:val="Paragraphedeliste"/>
         <w:numPr>
           <w:ilvl w:val="2"/>
           <w:numId w:val="1"/>
         </w:numPr>
-        <w:rPr>
-          <w:lang w:val="en-US"/>
-        </w:rPr>
-      </w:pPr>
-      <w:r>
-        <w:rPr>
-          <w:lang w:val="en-US"/>
-        </w:rPr>
-        <w:t xml:space="preserve">You </w:t>
-      </w:r>
-      <w:proofErr w:type="gramStart"/>
-      <w:r>
-        <w:rPr>
-          <w:lang w:val="en-US"/>
-        </w:rPr>
-        <w:t>don’t</w:t>
-      </w:r>
-      <w:proofErr w:type="gramEnd"/>
-      <w:r>
-        <w:rPr>
-          <w:lang w:val="en-US"/>
-        </w:rPr>
-        <w:t xml:space="preserve"> want to guess the Puzzle: </w:t>
-      </w:r>
-    </w:p>
-    <w:p>
-      <w:pPr>
-        <w:pStyle w:val="ListParagraph"/>
+        <w:ind w:left="2552"/>
+        <w:rPr>
+          <w:lang w:val="en-US"/>
+        </w:rPr>
+      </w:pPr>
+      <w:r>
+        <w:rPr>
+          <w:lang w:val="en-US"/>
+        </w:rPr>
+        <w:t xml:space="preserve">You don’t want to guess the Puzzle: </w:t>
+      </w:r>
+    </w:p>
+    <w:p>
+      <w:pPr>
+        <w:pStyle w:val="Paragraphedeliste"/>
         <w:numPr>
           <w:ilvl w:val="3"/>
           <w:numId w:val="1"/>
         </w:numPr>
+        <w:ind w:left="3119"/>
         <w:rPr>
           <w:lang w:val="en-US"/>
         </w:rPr>
@@ -1909,103 +1728,83 @@
     </w:p>
     <w:p>
       <w:pPr>
-        <w:rPr>
-          <w:lang w:val="en-US"/>
-        </w:rPr>
-      </w:pPr>
-      <w:r>
-        <w:rPr>
-          <w:lang w:val="en-US"/>
-        </w:rPr>
-        <w:br w:type="page"/>
-      </w:r>
-    </w:p>
-    <w:p>
-      <w:pPr>
-        <w:pStyle w:val="ListParagraph"/>
+        <w:pStyle w:val="Paragraphedeliste"/>
         <w:numPr>
           <w:ilvl w:val="0"/>
           <w:numId w:val="1"/>
         </w:numPr>
-        <w:rPr>
-          <w:lang w:val="en-US"/>
-        </w:rPr>
-      </w:pPr>
-      <w:r>
-        <w:rPr>
+        <w:ind w:left="1418"/>
+        <w:rPr>
+          <w:lang w:val="en-US"/>
+        </w:rPr>
+      </w:pPr>
+      <w:r>
+        <w:rPr>
+          <w:lang w:val="en-US"/>
+        </w:rPr>
+        <w:t>What happens after a Round ends?</w:t>
+      </w:r>
+    </w:p>
+    <w:p>
+      <w:pPr>
+        <w:pStyle w:val="Paragraphedeliste"/>
+        <w:ind w:left="1418"/>
+        <w:rPr>
+          <w:lang w:val="en-US"/>
+        </w:rPr>
+      </w:pPr>
+      <w:r>
+        <w:rPr>
+          <w:lang w:val="en-US"/>
+        </w:rPr>
+        <w:t xml:space="preserve">The person that correctly guessed the Puzzle finishes the Round with the Money he has gathered in that particular Round. Any other people will not have gained any Money in that Round. </w:t>
+      </w:r>
+      <w:r>
+        <w:rPr>
+          <w:lang w:val="en-US"/>
+        </w:rPr>
+        <w:t>At the end of each Round, a Standing of the overall Game will be printed.</w:t>
+      </w:r>
+    </w:p>
+    <w:p>
+      <w:pPr>
+        <w:rPr>
+          <w:lang w:val="en-US"/>
+        </w:rPr>
+      </w:pPr>
+      <w:r>
+        <w:rPr>
+          <w:lang w:val="en-US"/>
+        </w:rPr>
+        <w:br w:type="page"/>
+      </w:r>
+    </w:p>
+    <w:p>
+      <w:pPr>
+        <w:pStyle w:val="Paragraphedeliste"/>
+        <w:ind w:left="142"/>
+        <w:rPr>
+          <w:b/>
+          <w:bCs/>
+          <w:u w:val="single"/>
+          <w:lang w:val="en-US"/>
+        </w:rPr>
+      </w:pPr>
+      <w:r>
+        <w:rPr>
+          <w:b/>
+          <w:bCs/>
+          <w:u w:val="single"/>
           <w:lang w:val="en-US"/>
         </w:rPr>
         <w:lastRenderedPageBreak/>
-        <w:t>What happens after a Round ends?</w:t>
-      </w:r>
-    </w:p>
-    <w:p>
-      <w:pPr>
-        <w:pStyle w:val="ListParagraph"/>
-        <w:rPr>
-          <w:lang w:val="en-US"/>
-        </w:rPr>
-      </w:pPr>
-      <w:r>
-        <w:rPr>
-          <w:lang w:val="en-US"/>
-        </w:rPr>
-        <w:t xml:space="preserve">The person that correctly guessed the Puzzle finishes the Round with the Money he has gathered in that </w:t>
-      </w:r>
-      <w:proofErr w:type="gramStart"/>
-      <w:r>
-        <w:rPr>
-          <w:lang w:val="en-US"/>
-        </w:rPr>
-        <w:t>particular Round</w:t>
-      </w:r>
-      <w:proofErr w:type="gramEnd"/>
-      <w:r>
-        <w:rPr>
-          <w:lang w:val="en-US"/>
-        </w:rPr>
-        <w:t xml:space="preserve">. Any other people will not have gained any Money in that Round. </w:t>
-      </w:r>
-      <w:r>
-        <w:rPr>
-          <w:lang w:val="en-US"/>
-        </w:rPr>
-        <w:t>At the end of each Round, a Standing of the overall Game will be printed.</w:t>
-      </w:r>
-    </w:p>
-    <w:p>
-      <w:pPr>
-        <w:pStyle w:val="ListParagraph"/>
-        <w:rPr>
-          <w:lang w:val="en-US"/>
-        </w:rPr>
-      </w:pPr>
-    </w:p>
-    <w:p>
-      <w:pPr>
-        <w:pStyle w:val="ListParagraph"/>
-        <w:rPr>
-          <w:lang w:val="en-US"/>
-        </w:rPr>
-      </w:pPr>
-      <w:r>
-        <w:rPr>
-          <w:lang w:val="en-US"/>
-        </w:rPr>
         <w:t xml:space="preserve">Example: </w:t>
       </w:r>
     </w:p>
     <w:p>
       <w:pPr>
-        <w:pStyle w:val="ListParagraph"/>
-        <w:rPr>
-          <w:lang w:val="en-US"/>
-        </w:rPr>
-      </w:pPr>
-    </w:p>
-    <w:p>
-      <w:pPr>
-        <w:pStyle w:val="ListParagraph"/>
+        <w:pStyle w:val="Paragraphedeliste"/>
+        <w:ind w:left="142"/>
         <w:rPr>
           <w:lang w:val="en-US"/>
         </w:rPr>
@@ -2019,81 +1818,98 @@
     </w:p>
     <w:p>
       <w:pPr>
-        <w:pStyle w:val="ListParagraph"/>
-        <w:rPr>
-          <w:lang w:val="en-US"/>
-        </w:rPr>
-      </w:pPr>
-      <w:proofErr w:type="gramStart"/>
-      <w:r>
-        <w:rPr>
-          <w:lang w:val="en-US"/>
-        </w:rPr>
-        <w:t>Tim[</w:t>
-      </w:r>
-      <w:proofErr w:type="gramEnd"/>
-      <w:r>
-        <w:rPr>
-          <w:lang w:val="en-US"/>
-        </w:rPr>
-        <w:t>700 $]</w:t>
-      </w:r>
-    </w:p>
-    <w:p>
-      <w:pPr>
-        <w:pStyle w:val="ListParagraph"/>
-        <w:rPr>
-          <w:lang w:val="en-US"/>
-        </w:rPr>
-      </w:pPr>
-      <w:proofErr w:type="gramStart"/>
-      <w:r>
-        <w:rPr>
-          <w:lang w:val="en-US"/>
-        </w:rPr>
-        <w:t>Josh[</w:t>
-      </w:r>
-      <w:proofErr w:type="gramEnd"/>
-      <w:r>
-        <w:rPr>
-          <w:lang w:val="en-US"/>
-        </w:rPr>
-        <w:t>2000 $]</w:t>
-      </w:r>
-    </w:p>
-    <w:p>
-      <w:pPr>
-        <w:pStyle w:val="ListParagraph"/>
-        <w:rPr>
-          <w:lang w:val="en-US"/>
-        </w:rPr>
-      </w:pPr>
-      <w:proofErr w:type="gramStart"/>
-      <w:r>
-        <w:rPr>
-          <w:lang w:val="en-US"/>
-        </w:rPr>
-        <w:t>Alex[</w:t>
-      </w:r>
-      <w:proofErr w:type="gramEnd"/>
-      <w:r>
-        <w:rPr>
-          <w:lang w:val="en-US"/>
-        </w:rPr>
-        <w:t xml:space="preserve">6000 $] </w:t>
-      </w:r>
-    </w:p>
-    <w:p>
-      <w:pPr>
-        <w:pStyle w:val="ListParagraph"/>
-        <w:rPr>
-          <w:lang w:val="en-US"/>
-        </w:rPr>
-      </w:pPr>
-    </w:p>
-    <w:p>
-      <w:pPr>
-        <w:pStyle w:val="ListParagraph"/>
+        <w:pStyle w:val="Paragraphedeliste"/>
+        <w:ind w:left="142"/>
+        <w:rPr>
+          <w:lang w:val="en-US"/>
+        </w:rPr>
+      </w:pPr>
+      <w:r>
+        <w:rPr>
+          <w:lang w:val="en-US"/>
+        </w:rPr>
+        <w:t>Tim</w:t>
+      </w:r>
+      <w:r>
+        <w:rPr>
+          <w:lang w:val="en-US"/>
+        </w:rPr>
+        <w:t xml:space="preserve"> </w:t>
+      </w:r>
+      <w:r>
+        <w:rPr>
+          <w:lang w:val="en-US"/>
+        </w:rPr>
+        <w:t>[700 $]</w:t>
+      </w:r>
+    </w:p>
+    <w:p>
+      <w:pPr>
+        <w:pStyle w:val="Paragraphedeliste"/>
+        <w:ind w:left="142"/>
+        <w:rPr>
+          <w:lang w:val="en-US"/>
+        </w:rPr>
+      </w:pPr>
+      <w:r>
+        <w:rPr>
+          <w:lang w:val="en-US"/>
+        </w:rPr>
+        <w:t>Josh</w:t>
+      </w:r>
+      <w:r>
+        <w:rPr>
+          <w:lang w:val="en-US"/>
+        </w:rPr>
+        <w:t xml:space="preserve"> </w:t>
+      </w:r>
+      <w:r>
+        <w:rPr>
+          <w:lang w:val="en-US"/>
+        </w:rPr>
+        <w:t>[2000 $]</w:t>
+      </w:r>
+    </w:p>
+    <w:p>
+      <w:pPr>
+        <w:pStyle w:val="Paragraphedeliste"/>
+        <w:ind w:left="142"/>
+        <w:rPr>
+          <w:lang w:val="en-US"/>
+        </w:rPr>
+      </w:pPr>
+      <w:r>
+        <w:rPr>
+          <w:lang w:val="en-US"/>
+        </w:rPr>
+        <w:t>Alex</w:t>
+      </w:r>
+      <w:r>
+        <w:rPr>
+          <w:lang w:val="en-US"/>
+        </w:rPr>
+        <w:t xml:space="preserve"> </w:t>
+      </w:r>
+      <w:r>
+        <w:rPr>
+          <w:lang w:val="en-US"/>
+        </w:rPr>
+        <w:t xml:space="preserve">[6000 $] </w:t>
+      </w:r>
+    </w:p>
+    <w:p>
+      <w:pPr>
+        <w:pStyle w:val="Paragraphedeliste"/>
+        <w:ind w:left="142"/>
+        <w:rPr>
+          <w:lang w:val="en-US"/>
+        </w:rPr>
+      </w:pPr>
+    </w:p>
+    <w:p>
+      <w:pPr>
+        <w:pStyle w:val="Paragraphedeliste"/>
+        <w:ind w:left="142"/>
         <w:rPr>
           <w:lang w:val="en-US"/>
         </w:rPr>
@@ -2107,7 +1923,8 @@
     </w:p>
     <w:p>
       <w:pPr>
-        <w:pStyle w:val="ListParagraph"/>
+        <w:pStyle w:val="Paragraphedeliste"/>
+        <w:ind w:left="142"/>
         <w:rPr>
           <w:u w:val="single"/>
           <w:lang w:val="en-US"/>
@@ -2123,7 +1940,8 @@
     </w:p>
     <w:p>
       <w:pPr>
-        <w:pStyle w:val="ListParagraph"/>
+        <w:pStyle w:val="Paragraphedeliste"/>
+        <w:ind w:left="142"/>
         <w:rPr>
           <w:lang w:val="en-US"/>
         </w:rPr>
@@ -2137,7 +1955,8 @@
     </w:p>
     <w:p>
       <w:pPr>
-        <w:pStyle w:val="ListParagraph"/>
+        <w:pStyle w:val="Paragraphedeliste"/>
+        <w:ind w:left="142"/>
         <w:rPr>
           <w:lang w:val="en-US"/>
         </w:rPr>
@@ -2158,7 +1977,8 @@
     </w:p>
     <w:p>
       <w:pPr>
-        <w:pStyle w:val="ListParagraph"/>
+        <w:pStyle w:val="Paragraphedeliste"/>
+        <w:ind w:left="142"/>
         <w:rPr>
           <w:lang w:val="en-US"/>
         </w:rPr>
@@ -2174,12 +1994,24 @@
           <w:lang w:val="en-US"/>
         </w:rPr>
         <w:tab/>
+      </w:r>
+      <w:r>
+        <w:rPr>
+          <w:lang w:val="en-US"/>
+        </w:rPr>
+        <w:tab/>
+      </w:r>
+      <w:r>
+        <w:rPr>
+          <w:lang w:val="en-US"/>
+        </w:rPr>
         <w:t>[0 $]</w:t>
       </w:r>
     </w:p>
     <w:p>
       <w:pPr>
-        <w:pStyle w:val="ListParagraph"/>
+        <w:pStyle w:val="Paragraphedeliste"/>
+        <w:ind w:left="142"/>
         <w:rPr>
           <w:lang w:val="en-US"/>
         </w:rPr>
@@ -2200,15 +2032,17 @@
     </w:p>
     <w:p>
       <w:pPr>
-        <w:pStyle w:val="ListParagraph"/>
-        <w:rPr>
-          <w:lang w:val="en-US"/>
-        </w:rPr>
-      </w:pPr>
-    </w:p>
-    <w:p>
-      <w:pPr>
-        <w:pStyle w:val="ListParagraph"/>
+        <w:pStyle w:val="Paragraphedeliste"/>
+        <w:ind w:left="142"/>
+        <w:rPr>
+          <w:lang w:val="en-US"/>
+        </w:rPr>
+      </w:pPr>
+    </w:p>
+    <w:p>
+      <w:pPr>
+        <w:pStyle w:val="Paragraphedeliste"/>
+        <w:ind w:left="142"/>
         <w:rPr>
           <w:lang w:val="en-US"/>
         </w:rPr>
@@ -2222,15 +2056,8 @@
     </w:p>
     <w:p>
       <w:pPr>
-        <w:pStyle w:val="ListParagraph"/>
-        <w:rPr>
-          <w:lang w:val="en-US"/>
-        </w:rPr>
-      </w:pPr>
-    </w:p>
-    <w:p>
-      <w:pPr>
-        <w:pStyle w:val="ListParagraph"/>
+        <w:pStyle w:val="Paragraphedeliste"/>
+        <w:ind w:left="142"/>
         <w:rPr>
           <w:lang w:val="en-US"/>
         </w:rPr>
@@ -2244,109 +2071,125 @@
     </w:p>
     <w:p>
       <w:pPr>
-        <w:pStyle w:val="ListParagraph"/>
-        <w:rPr>
-          <w:lang w:val="en-US"/>
-        </w:rPr>
-      </w:pPr>
-    </w:p>
-    <w:p>
-      <w:pPr>
-        <w:pStyle w:val="ListParagraph"/>
+        <w:pStyle w:val="Paragraphedeliste"/>
+        <w:ind w:left="142"/>
+        <w:rPr>
+          <w:lang w:val="en-US"/>
+        </w:rPr>
+      </w:pPr>
+    </w:p>
+    <w:p>
+      <w:pPr>
+        <w:pStyle w:val="Paragraphedeliste"/>
         <w:numPr>
           <w:ilvl w:val="0"/>
           <w:numId w:val="6"/>
         </w:numPr>
-        <w:rPr>
-          <w:lang w:val="en-US"/>
-        </w:rPr>
-      </w:pPr>
-      <w:proofErr w:type="gramStart"/>
-      <w:r>
-        <w:rPr>
-          <w:lang w:val="en-US"/>
-        </w:rPr>
-        <w:t>Tim[</w:t>
-      </w:r>
-      <w:proofErr w:type="gramEnd"/>
-      <w:r>
-        <w:rPr>
-          <w:lang w:val="en-US"/>
-        </w:rPr>
-        <w:t>Accumulated Money from Round 1 + Accumulated Money from Round 2]</w:t>
-      </w:r>
-    </w:p>
-    <w:p>
-      <w:pPr>
-        <w:pStyle w:val="ListParagraph"/>
+        <w:ind w:left="567"/>
+        <w:rPr>
+          <w:lang w:val="en-US"/>
+        </w:rPr>
+      </w:pPr>
+      <w:r>
+        <w:rPr>
+          <w:lang w:val="en-US"/>
+        </w:rPr>
+        <w:t>Tim</w:t>
+      </w:r>
+      <w:r>
+        <w:rPr>
+          <w:lang w:val="en-US"/>
+        </w:rPr>
+        <w:t xml:space="preserve"> </w:t>
+      </w:r>
+      <w:r>
+        <w:rPr>
+          <w:lang w:val="en-US"/>
+        </w:rPr>
+        <w:t>[Accumulated Money from Round 1 + Accumulated Money from Round 2]</w:t>
+      </w:r>
+    </w:p>
+    <w:p>
+      <w:pPr>
+        <w:pStyle w:val="Paragraphedeliste"/>
         <w:numPr>
           <w:ilvl w:val="0"/>
           <w:numId w:val="6"/>
         </w:numPr>
-        <w:rPr>
-          <w:lang w:val="en-US"/>
-        </w:rPr>
-      </w:pPr>
-      <w:proofErr w:type="gramStart"/>
-      <w:r>
-        <w:rPr>
-          <w:lang w:val="en-US"/>
-        </w:rPr>
-        <w:t>Josh[</w:t>
-      </w:r>
-      <w:proofErr w:type="gramEnd"/>
-      <w:r>
-        <w:rPr>
-          <w:lang w:val="en-US"/>
-        </w:rPr>
-        <w:t>Accumulated Money from Round 1 + Accumulated Money from Round 2]</w:t>
-      </w:r>
-    </w:p>
-    <w:p>
-      <w:pPr>
-        <w:pStyle w:val="ListParagraph"/>
+        <w:ind w:left="567"/>
+        <w:rPr>
+          <w:lang w:val="en-US"/>
+        </w:rPr>
+      </w:pPr>
+      <w:r>
+        <w:rPr>
+          <w:lang w:val="en-US"/>
+        </w:rPr>
+        <w:t>Josh</w:t>
+      </w:r>
+      <w:r>
+        <w:rPr>
+          <w:lang w:val="en-US"/>
+        </w:rPr>
+        <w:t xml:space="preserve"> </w:t>
+      </w:r>
+      <w:r>
+        <w:rPr>
+          <w:lang w:val="en-US"/>
+        </w:rPr>
+        <w:t>[Accumulated Money from Round 1 + Accumulated Money from Round 2]</w:t>
+      </w:r>
+    </w:p>
+    <w:p>
+      <w:pPr>
+        <w:pStyle w:val="Paragraphedeliste"/>
         <w:numPr>
           <w:ilvl w:val="0"/>
           <w:numId w:val="6"/>
         </w:numPr>
-        <w:rPr>
-          <w:lang w:val="en-US"/>
-        </w:rPr>
-      </w:pPr>
-      <w:proofErr w:type="gramStart"/>
-      <w:r>
-        <w:rPr>
-          <w:lang w:val="en-US"/>
-        </w:rPr>
-        <w:t>Alex[</w:t>
-      </w:r>
-      <w:proofErr w:type="gramEnd"/>
-      <w:r>
-        <w:rPr>
-          <w:lang w:val="en-US"/>
-        </w:rPr>
-        <w:t>Accumulated Money from Round 1 + Accumulated Money from Round 2]</w:t>
-      </w:r>
-    </w:p>
-    <w:p>
-      <w:pPr>
-        <w:pStyle w:val="ListParagraph"/>
-        <w:rPr>
-          <w:lang w:val="en-US"/>
-        </w:rPr>
-      </w:pPr>
-    </w:p>
-    <w:p>
-      <w:pPr>
-        <w:pStyle w:val="ListParagraph"/>
-        <w:rPr>
-          <w:lang w:val="en-US"/>
-        </w:rPr>
-      </w:pPr>
-    </w:p>
-    <w:p>
-      <w:pPr>
-        <w:pStyle w:val="ListParagraph"/>
+        <w:ind w:left="567"/>
+        <w:rPr>
+          <w:lang w:val="en-US"/>
+        </w:rPr>
+      </w:pPr>
+      <w:r>
+        <w:rPr>
+          <w:lang w:val="en-US"/>
+        </w:rPr>
+        <w:t>Alex</w:t>
+      </w:r>
+      <w:r>
+        <w:rPr>
+          <w:lang w:val="en-US"/>
+        </w:rPr>
+        <w:t xml:space="preserve"> </w:t>
+      </w:r>
+      <w:r>
+        <w:rPr>
+          <w:lang w:val="en-US"/>
+        </w:rPr>
+        <w:t>[Accumulated Money from Round 1 + Accumulated Money from Round 2]</w:t>
+      </w:r>
+    </w:p>
+    <w:p>
+      <w:pPr>
+        <w:pStyle w:val="Paragraphedeliste"/>
+        <w:rPr>
+          <w:lang w:val="en-US"/>
+        </w:rPr>
+      </w:pPr>
+    </w:p>
+    <w:p>
+      <w:pPr>
+        <w:pStyle w:val="Paragraphedeliste"/>
+        <w:rPr>
+          <w:lang w:val="en-US"/>
+        </w:rPr>
+      </w:pPr>
+    </w:p>
+    <w:p>
+      <w:pPr>
+        <w:pStyle w:val="Paragraphedeliste"/>
         <w:numPr>
           <w:ilvl w:val="0"/>
           <w:numId w:val="10"/>
@@ -2364,7 +2207,7 @@
     </w:p>
     <w:p>
       <w:pPr>
-        <w:pStyle w:val="ListParagraph"/>
+        <w:pStyle w:val="Paragraphedeliste"/>
         <w:ind w:left="360"/>
         <w:rPr>
           <w:lang w:val="en-US"/>
@@ -2406,63 +2249,43 @@
     </w:p>
     <w:p>
       <w:pPr>
-        <w:pStyle w:val="Heading1"/>
+        <w:pStyle w:val="Titre1"/>
       </w:pPr>
       <w:r>
         <w:lastRenderedPageBreak/>
-        <w:t xml:space="preserve">4. </w:t>
-      </w:r>
-      <w:proofErr w:type="spellStart"/>
-      <w:r>
-        <w:t>S</w:t>
-      </w:r>
-      <w:r>
-        <w:t>pecial</w:t>
-      </w:r>
-      <w:proofErr w:type="spellEnd"/>
-      <w:r>
-        <w:t xml:space="preserve"> “Rules”</w:t>
-      </w:r>
-    </w:p>
-    <w:p>
-      <w:pPr>
-        <w:pStyle w:val="ListParagraph"/>
+        <w:t>4. S</w:t>
+      </w:r>
+      <w:r>
+        <w:t>pecial “Rules”</w:t>
+      </w:r>
+    </w:p>
+    <w:p>
+      <w:pPr>
+        <w:pStyle w:val="Paragraphedeliste"/>
         <w:numPr>
           <w:ilvl w:val="0"/>
           <w:numId w:val="5"/>
         </w:numPr>
-        <w:rPr>
-          <w:lang w:val="en-US"/>
-        </w:rPr>
-      </w:pPr>
-      <w:r>
-        <w:rPr>
-          <w:lang w:val="en-US"/>
-        </w:rPr>
-        <w:t xml:space="preserve">If you </w:t>
-      </w:r>
-      <w:proofErr w:type="gramStart"/>
-      <w:r>
-        <w:rPr>
-          <w:lang w:val="en-US"/>
-        </w:rPr>
-        <w:t>don’t</w:t>
-      </w:r>
-      <w:proofErr w:type="gramEnd"/>
-      <w:r>
-        <w:rPr>
-          <w:lang w:val="en-US"/>
-        </w:rPr>
-        <w:t xml:space="preserve"> have enough money to buy a vowel, but have the option to buy one, you are allowed to go into negative money amount.</w:t>
-      </w:r>
-    </w:p>
-    <w:p>
-      <w:pPr>
-        <w:pStyle w:val="ListParagraph"/>
+        <w:ind w:left="426"/>
+        <w:rPr>
+          <w:lang w:val="en-US"/>
+        </w:rPr>
+      </w:pPr>
+      <w:r>
+        <w:rPr>
+          <w:lang w:val="en-US"/>
+        </w:rPr>
+        <w:t>If you don’t have enough money to buy a vowel, but have the option to buy one, you are allowed to go into negative money amount.</w:t>
+      </w:r>
+    </w:p>
+    <w:p>
+      <w:pPr>
+        <w:pStyle w:val="Paragraphedeliste"/>
         <w:numPr>
           <w:ilvl w:val="0"/>
           <w:numId w:val="5"/>
         </w:numPr>
+        <w:ind w:left="426"/>
         <w:rPr>
           <w:lang w:val="en-US"/>
         </w:rPr>
@@ -2476,77 +2299,36 @@
     </w:p>
     <w:p>
       <w:pPr>
-        <w:pStyle w:val="ListParagraph"/>
+        <w:pStyle w:val="Paragraphedeliste"/>
         <w:numPr>
           <w:ilvl w:val="0"/>
           <w:numId w:val="5"/>
         </w:numPr>
-        <w:rPr>
-          <w:lang w:val="en-US"/>
-        </w:rPr>
-      </w:pPr>
-      <w:r>
-        <w:rPr>
-          <w:lang w:val="en-US"/>
-        </w:rPr>
-        <w:t>If the puzzle has been fully revealed and the turn goes over to you due to the previous player “guessing (</w:t>
-      </w:r>
-      <w:proofErr w:type="spellStart"/>
-      <w:r>
-        <w:rPr>
-          <w:lang w:val="en-US"/>
-        </w:rPr>
-        <w:t>pronounciating</w:t>
-      </w:r>
-      <w:proofErr w:type="spellEnd"/>
-      <w:r>
-        <w:rPr>
-          <w:lang w:val="en-US"/>
-        </w:rPr>
-        <w:t xml:space="preserve">)” the puzzle in a wrong manner, </w:t>
-      </w:r>
-      <w:r>
-        <w:rPr>
-          <w:lang w:val="en-US"/>
-        </w:rPr>
-        <w:t xml:space="preserve">the Wheel will spin but you will only be allowed to enter your guess for the entire Puzzle since there a no more letters to be revealed. If you guessed correctly, you </w:t>
-      </w:r>
-      <w:proofErr w:type="gramStart"/>
-      <w:r>
-        <w:rPr>
-          <w:lang w:val="en-US"/>
-        </w:rPr>
-        <w:t>will</w:t>
-      </w:r>
-      <w:proofErr w:type="gramEnd"/>
-      <w:r>
-        <w:rPr>
-          <w:lang w:val="en-US"/>
-        </w:rPr>
-        <w:t xml:space="preserve"> receive the amount of money that you landed on, if guessed wrongly, it will be the next players turn.</w:t>
-      </w:r>
-    </w:p>
-    <w:p>
-      <w:pPr>
-        <w:pStyle w:val="Heading1"/>
-        <w:rPr>
-          <w:lang w:val="en-US"/>
-        </w:rPr>
-      </w:pPr>
-      <w:r>
-        <w:rPr>
-          <w:lang w:val="en-US"/>
-        </w:rPr>
-        <w:t xml:space="preserve">5.Explanation </w:t>
-      </w:r>
-      <w:proofErr w:type="spellStart"/>
-      <w:r>
-        <w:rPr>
-          <w:lang w:val="en-US"/>
-        </w:rPr>
-        <w:t>Main.c</w:t>
-      </w:r>
-      <w:proofErr w:type="spellEnd"/>
+        <w:ind w:left="426"/>
+        <w:rPr>
+          <w:lang w:val="en-US"/>
+        </w:rPr>
+      </w:pPr>
+      <w:r>
+        <w:rPr>
+          <w:lang w:val="en-US"/>
+        </w:rPr>
+        <w:t xml:space="preserve">If the puzzle has been fully revealed and the turn goes over to you due to the previous player “guessing (pronounciating)” the puzzle in a wrong manner, </w:t>
+      </w:r>
+      <w:r>
+        <w:rPr>
+          <w:lang w:val="en-US"/>
+        </w:rPr>
+        <w:t>the Wheel will spin but you will only be allowed to enter your guess for the entire Puzzle since there a no more letters to be revealed. If you guessed correctly, you will receive the amount of money that you landed on, if guessed wrongly, it will be the next players turn.</w:t>
+      </w:r>
+    </w:p>
+    <w:p>
+      <w:pPr>
+        <w:pStyle w:val="Titre1"/>
+      </w:pPr>
+      <w:r>
+        <w:t>5.Explanation Main.c</w:t>
+      </w:r>
     </w:p>
     <w:p>
       <w:pPr>
@@ -2560,14 +2342,12 @@
         </w:rPr>
         <w:t xml:space="preserve">As explained in the section "4. Special Rules", when the puzzle is fully revealed the players don't have the choice to guess consonant or buy vowels. </w:t>
       </w:r>
-      <w:proofErr w:type="gramStart"/>
-      <w:r>
-        <w:rPr>
-          <w:lang w:val="en-US"/>
-        </w:rPr>
-        <w:t>Hence</w:t>
-      </w:r>
-      <w:proofErr w:type="gramEnd"/>
+      <w:r>
+        <w:rPr>
+          <w:lang w:val="en-US"/>
+        </w:rPr>
+        <w:t>Hence,</w:t>
+      </w:r>
       <w:r>
         <w:rPr>
           <w:lang w:val="en-US"/>
@@ -2581,33 +2361,11 @@
           <w:lang w:val="en-US"/>
         </w:rPr>
       </w:pPr>
-      <w:proofErr w:type="gramStart"/>
-      <w:r>
-        <w:rPr>
-          <w:lang w:val="en-US"/>
-        </w:rPr>
-        <w:t>That's</w:t>
-      </w:r>
-      <w:proofErr w:type="gramEnd"/>
-      <w:r>
-        <w:rPr>
-          <w:lang w:val="en-US"/>
-        </w:rPr>
-        <w:t xml:space="preserve"> what is done in line 78. The Boolean </w:t>
-      </w:r>
-      <w:proofErr w:type="spellStart"/>
-      <w:r>
-        <w:rPr>
-          <w:lang w:val="en-US"/>
-        </w:rPr>
-        <w:t>correctCond</w:t>
-      </w:r>
-      <w:proofErr w:type="spellEnd"/>
-      <w:r>
-        <w:rPr>
-          <w:lang w:val="en-US"/>
-        </w:rPr>
-        <w:t xml:space="preserve"> is set to false which means that, </w:t>
+      <w:r>
+        <w:rPr>
+          <w:lang w:val="en-US"/>
+        </w:rPr>
+        <w:t xml:space="preserve">That's what is done in line 78. The Boolean correctCond is set to false which means that, </w:t>
       </w:r>
       <w:r>
         <w:t>if the Boolean is false</w:t>
@@ -2616,21 +2374,7 @@
         <w:rPr>
           <w:lang w:val="en-US"/>
         </w:rPr>
-        <w:t xml:space="preserve">, the while loop (line 83) used for guessing consonant / buying vowel, </w:t>
-      </w:r>
-      <w:proofErr w:type="gramStart"/>
-      <w:r>
-        <w:rPr>
-          <w:lang w:val="en-US"/>
-        </w:rPr>
-        <w:t>won't</w:t>
-      </w:r>
-      <w:proofErr w:type="gramEnd"/>
-      <w:r>
-        <w:rPr>
-          <w:lang w:val="en-US"/>
-        </w:rPr>
-        <w:t xml:space="preserve"> be executed.</w:t>
+        <w:t>, the while loop (line 83) used for guessing consonant / buying vowel, won't be executed.</w:t>
       </w:r>
     </w:p>
     <w:p>
@@ -2645,14 +2389,12 @@
         </w:rPr>
         <w:t xml:space="preserve">We also had to come up with a solution to skip the "Do you want to guess the </w:t>
       </w:r>
-      <w:proofErr w:type="gramStart"/>
-      <w:r>
-        <w:rPr>
-          <w:lang w:val="en-US"/>
-        </w:rPr>
-        <w:t>puzzle ?</w:t>
-      </w:r>
-      <w:proofErr w:type="gramEnd"/>
+      <w:r>
+        <w:rPr>
+          <w:lang w:val="en-US"/>
+        </w:rPr>
+        <w:t>puzzle?</w:t>
+      </w:r>
       <w:r>
         <w:rPr>
           <w:lang w:val="en-US"/>
@@ -2670,21 +2412,7 @@
         <w:rPr>
           <w:lang w:val="en-US"/>
         </w:rPr>
-        <w:t xml:space="preserve">. If </w:t>
-      </w:r>
-      <w:proofErr w:type="gramStart"/>
-      <w:r>
-        <w:rPr>
-          <w:lang w:val="en-US"/>
-        </w:rPr>
-        <w:t>it's</w:t>
-      </w:r>
-      <w:proofErr w:type="gramEnd"/>
-      <w:r>
-        <w:rPr>
-          <w:lang w:val="en-US"/>
-        </w:rPr>
-        <w:t xml:space="preserve"> set to -1, it means that the puzzle is revealed otherwise (value between 0 and X) it represents the number of occurrences of the user guess.</w:t>
+        <w:t>. If it's set to -1, it means that the puzzle is revealed otherwise (value between 0 and X) it represents the number of occurrences of the user guess.</w:t>
       </w:r>
     </w:p>
     <w:p>
@@ -2728,21 +2456,7 @@
         <w:rPr>
           <w:lang w:val="en-US"/>
         </w:rPr>
-        <w:t xml:space="preserve"> we evaluate the code only if the users has found occurrences or if the puzzle is revealed (reason why we test if </w:t>
-      </w:r>
-      <w:proofErr w:type="gramStart"/>
-      <w:r>
-        <w:rPr>
-          <w:lang w:val="en-US"/>
-        </w:rPr>
-        <w:t>occ !</w:t>
-      </w:r>
-      <w:proofErr w:type="gramEnd"/>
-      <w:r>
-        <w:rPr>
-          <w:lang w:val="en-US"/>
-        </w:rPr>
-        <w:t>= 0).</w:t>
+        <w:t xml:space="preserve"> we evaluate the code only if the users has found occurrences or if the puzzle is revealed (reason why we test if occ != 0).</w:t>
       </w:r>
     </w:p>
     <w:p>
@@ -2813,29 +2527,7 @@
         <w:rPr>
           <w:lang w:val="en-US"/>
         </w:rPr>
-        <w:t xml:space="preserve"> line, we used a ternary inside the </w:t>
-      </w:r>
-      <w:proofErr w:type="spellStart"/>
-      <w:proofErr w:type="gramStart"/>
-      <w:r>
-        <w:rPr>
-          <w:lang w:val="en-US"/>
-        </w:rPr>
-        <w:t>addMoney</w:t>
-      </w:r>
-      <w:proofErr w:type="spellEnd"/>
-      <w:r>
-        <w:rPr>
-          <w:lang w:val="en-US"/>
-        </w:rPr>
-        <w:t>(</w:t>
-      </w:r>
-      <w:proofErr w:type="gramEnd"/>
-      <w:r>
-        <w:rPr>
-          <w:lang w:val="en-US"/>
-        </w:rPr>
-        <w:t>) function.</w:t>
+        <w:t xml:space="preserve"> line, we used a ternary inside the addMoney() function.</w:t>
       </w:r>
       <w:r>
         <w:rPr>
@@ -2885,83 +2577,19 @@
         <w:rPr>
           <w:lang w:val="en-US"/>
         </w:rPr>
-        <w:t xml:space="preserve">At line 142, when resetting the players' structures, we used a ternary for the total money computation. If the last value of </w:t>
-      </w:r>
-      <w:proofErr w:type="spellStart"/>
-      <w:r>
-        <w:rPr>
-          <w:lang w:val="en-US"/>
-        </w:rPr>
-        <w:t>currentPlayer</w:t>
-      </w:r>
-      <w:proofErr w:type="spellEnd"/>
-      <w:r>
-        <w:rPr>
-          <w:lang w:val="en-US"/>
-        </w:rPr>
-        <w:t xml:space="preserve"> is equal to </w:t>
-      </w:r>
-      <w:proofErr w:type="spellStart"/>
-      <w:r>
-        <w:rPr>
-          <w:lang w:val="en-US"/>
-        </w:rPr>
-        <w:t>i</w:t>
-      </w:r>
-      <w:proofErr w:type="spellEnd"/>
-      <w:r>
-        <w:rPr>
-          <w:lang w:val="en-US"/>
-        </w:rPr>
-        <w:t xml:space="preserve"> the </w:t>
-      </w:r>
-      <w:proofErr w:type="spellStart"/>
-      <w:r>
-        <w:rPr>
-          <w:lang w:val="en-US"/>
-        </w:rPr>
-        <w:t>currentTurnMoney</w:t>
-      </w:r>
-      <w:proofErr w:type="spellEnd"/>
-      <w:r>
-        <w:rPr>
-          <w:lang w:val="en-US"/>
-        </w:rPr>
-        <w:t xml:space="preserve"> </w:t>
-      </w:r>
-      <w:r>
-        <w:rPr>
-          <w:lang w:val="en-US"/>
-        </w:rPr>
-        <w:t xml:space="preserve">money is added to the player's </w:t>
-      </w:r>
-      <w:proofErr w:type="spellStart"/>
-      <w:r>
-        <w:rPr>
-          <w:lang w:val="en-US"/>
-        </w:rPr>
-        <w:t>totalMoney</w:t>
-      </w:r>
-      <w:proofErr w:type="spellEnd"/>
-      <w:r>
-        <w:rPr>
-          <w:lang w:val="en-US"/>
-        </w:rPr>
-        <w:t xml:space="preserve"> otherwise nothing is added. Indeed, when finishing a round, the </w:t>
-      </w:r>
-      <w:proofErr w:type="spellStart"/>
-      <w:r>
-        <w:rPr>
-          <w:lang w:val="en-US"/>
-        </w:rPr>
-        <w:t>currentPlayer</w:t>
-      </w:r>
-      <w:proofErr w:type="spellEnd"/>
-      <w:r>
-        <w:rPr>
-          <w:lang w:val="en-US"/>
-        </w:rPr>
-        <w:t xml:space="preserve"> integer variable will keep the last player index namely the one from the player who solved the puzzle and thus won the round.</w:t>
+        <w:t xml:space="preserve">At line 142, when resetting the players' structures, we used a ternary for the total money computation. If the last value of currentPlayer is equal to i the </w:t>
+      </w:r>
+      <w:r>
+        <w:rPr>
+          <w:lang w:val="en-US"/>
+        </w:rPr>
+        <w:t xml:space="preserve">currentTurnMoney </w:t>
+      </w:r>
+      <w:r>
+        <w:rPr>
+          <w:lang w:val="en-US"/>
+        </w:rPr>
+        <w:t>money is added to the player's totalMoney otherwise nothing is added. Indeed, when finishing a round, the currentPlayer integer variable will keep the last player index namely the one from the player who solved the puzzle and thus won the round.</w:t>
       </w:r>
     </w:p>
     <w:p>
@@ -2979,38 +2607,21 @@
     </w:p>
     <w:p>
       <w:pPr>
-        <w:pStyle w:val="Heading1"/>
-        <w:rPr>
-          <w:lang w:val="en-US"/>
-        </w:rPr>
-      </w:pPr>
-      <w:r>
-        <w:rPr>
-          <w:lang w:val="en-US"/>
-        </w:rPr>
+        <w:pStyle w:val="Titre1"/>
+      </w:pPr>
+      <w:r>
         <w:lastRenderedPageBreak/>
         <w:t>6</w:t>
       </w:r>
       <w:r>
-        <w:rPr>
-          <w:lang w:val="en-US"/>
-        </w:rPr>
         <w:t xml:space="preserve">.Explanation </w:t>
       </w:r>
-      <w:proofErr w:type="spellStart"/>
-      <w:r>
-        <w:rPr>
-          <w:lang w:val="en-US"/>
-        </w:rPr>
+      <w:r>
         <w:t>Game</w:t>
       </w:r>
       <w:r>
-        <w:rPr>
-          <w:lang w:val="en-US"/>
-        </w:rPr>
         <w:t>.c</w:t>
       </w:r>
-      <w:proofErr w:type="spellEnd"/>
     </w:p>
     <w:p>
       <w:pPr>
@@ -3024,307 +2635,196 @@
         </w:rPr>
         <w:t xml:space="preserve">In this file, one can found the </w:t>
       </w:r>
-      <w:proofErr w:type="spellStart"/>
-      <w:proofErr w:type="gramStart"/>
       <w:r>
         <w:rPr>
           <w:b/>
           <w:bCs/>
           <w:lang w:val="en-US"/>
         </w:rPr>
-        <w:t>loadingBar</w:t>
-      </w:r>
-      <w:proofErr w:type="spellEnd"/>
-      <w:r>
-        <w:rPr>
-          <w:b/>
-          <w:bCs/>
-          <w:lang w:val="en-US"/>
-        </w:rPr>
+        <w:t>loadingBar()</w:t>
+      </w:r>
+      <w:r>
+        <w:rPr>
+          <w:lang w:val="en-US"/>
+        </w:rPr>
+        <w:t xml:space="preserve"> method.</w:t>
+      </w:r>
+    </w:p>
+    <w:p>
+      <w:pPr>
+        <w:rPr>
+          <w:lang w:val="en-US"/>
+        </w:rPr>
+      </w:pPr>
+      <w:r>
+        <w:rPr>
+          <w:lang w:val="en-US"/>
+        </w:rPr>
+        <w:t>In this method we first set an array of size 27 (because there is one space for the trailing \n, 2 spaces for the [ ] and 24 for all the wedges).</w:t>
+      </w:r>
+      <w:r>
+        <w:rPr>
+          <w:lang w:val="en-US"/>
+        </w:rPr>
+        <w:t>Then we add 27 to the random value generated by the method spinWheel().</w:t>
+      </w:r>
+      <w:r>
+        <w:rPr>
+          <w:lang w:val="en-US"/>
+        </w:rPr>
+        <w:t xml:space="preserve"> We designed our loading bar in such way that the loading animation will </w:t>
+      </w:r>
+      <w:r>
+        <w:rPr>
+          <w:lang w:val="en-US"/>
+        </w:rPr>
+        <w:t>spin once over the whole array and then, in the second "turn", stops on the wedge corresponding to the generated random number.</w:t>
+      </w:r>
+    </w:p>
+    <w:p>
+      <w:pPr>
+        <w:rPr>
+          <w:lang w:val="en-US"/>
+        </w:rPr>
+      </w:pPr>
+      <w:r>
+        <w:rPr>
+          <w:lang w:val="en-US"/>
+        </w:rPr>
+        <w:t xml:space="preserve">In example, if the spinWheel() method generates 17 then the animation in loadingBar() will spin over the 24 </w:t>
+      </w:r>
+      <w:r>
+        <w:rPr>
+          <w:lang w:val="en-US"/>
+        </w:rPr>
+        <w:t>wedges + the 17</w:t>
+      </w:r>
+      <w:r>
+        <w:rPr>
+          <w:vertAlign w:val="superscript"/>
+          <w:lang w:val="en-US"/>
+        </w:rPr>
+        <w:t>th</w:t>
+      </w:r>
+      <w:r>
+        <w:rPr>
+          <w:lang w:val="en-US"/>
+        </w:rPr>
+        <w:t xml:space="preserve"> first wedges of the second wheel turn. That's the reason why we added 27 to the random number (one '[' + 24 wheel wedges + one ']' + one '[')</w:t>
+      </w:r>
+    </w:p>
+    <w:p>
+      <w:pPr>
+        <w:rPr>
+          <w:lang w:val="en-US"/>
+        </w:rPr>
+      </w:pPr>
+      <w:r>
+        <w:rPr>
+          <w:lang w:val="en-US"/>
+        </w:rPr>
+        <w:t>After this, we finally get to the spinning animation. The general idea is to change a dash into a pipe, return the carriage at the beginning of the line (to overwrite the previously written character) and then print the whole loading bar</w:t>
+      </w:r>
+      <w:r>
+        <w:rPr>
+          <w:lang w:val="en-US"/>
+        </w:rPr>
+        <w:t xml:space="preserve"> (with 1 pipe character and 23 dash characters).</w:t>
+      </w:r>
+    </w:p>
+    <w:p>
+      <w:pPr>
+        <w:rPr>
+          <w:lang w:val="en-US"/>
+        </w:rPr>
+      </w:pPr>
+      <w:r>
+        <w:rPr>
+          <w:lang w:val="en-US"/>
+        </w:rPr>
+        <w:t>At line 18 we use i%25</w:t>
+      </w:r>
+      <w:r>
+        <w:rPr>
+          <w:lang w:val="en-US"/>
+        </w:rPr>
+        <w:t xml:space="preserve">. Like this </w:t>
+      </w:r>
+      <w:r>
+        <w:rPr>
+          <w:lang w:val="en-US"/>
+        </w:rPr>
+        <w:t>if random = 41 (17+24)</w:t>
+      </w:r>
+      <w:r>
+        <w:rPr>
+          <w:lang w:val="en-US"/>
+        </w:rPr>
+        <w:t xml:space="preserve">, after the first spinning wheel turn when </w:t>
+      </w:r>
+      <w:r>
+        <w:rPr>
+          <w:lang w:val="en-US"/>
+        </w:rPr>
+        <w:br/>
+        <w:t xml:space="preserve">i = 25 (25 not 26 because we starting the for loop with i=1) </w:t>
+      </w:r>
+      <w:r>
+        <w:rPr>
+          <w:lang w:val="en-US"/>
+        </w:rPr>
+        <w:t>the considered value is i%25 to return at the beginning of the loading bar array.</w:t>
+      </w:r>
+    </w:p>
+    <w:p>
+      <w:pPr>
+        <w:rPr>
+          <w:lang w:val="en-US"/>
+        </w:rPr>
+      </w:pPr>
+      <w:r>
+        <w:rPr>
+          <w:lang w:val="en-US"/>
+        </w:rPr>
+        <w:t>At line 21 we print all the characters</w:t>
+      </w:r>
+      <w:r>
+        <w:rPr>
+          <w:lang w:val="en-US"/>
+        </w:rPr>
+        <w:t xml:space="preserve">. If the character printed is equal to the one changed into a pipe (j = (i%25)) then we print the next character in </w:t>
+      </w:r>
+      <w:r>
+        <w:rPr>
+          <w:lang w:val="en-US"/>
+        </w:rPr>
+        <w:t>white</w:t>
+      </w:r>
+      <w:r>
+        <w:rPr>
+          <w:lang w:val="en-US"/>
+        </w:rPr>
+        <w:t xml:space="preserve"> </w:t>
+      </w:r>
+      <w:r>
         <w:t>(</w:t>
       </w:r>
-      <w:proofErr w:type="gramEnd"/>
-      <w:r>
-        <w:rPr>
-          <w:b/>
-          <w:bCs/>
-          <w:lang w:val="en-US"/>
-        </w:rPr>
+      <w:r>
+        <w:t>"</w:t>
+      </w:r>
+      <w:r>
+        <w:rPr>
+          <w:lang w:val="en-US"/>
+        </w:rPr>
+        <w:t>\033[0m"</w:t>
+      </w:r>
+      <w:r>
         <w:t>)</w:t>
       </w:r>
       <w:r>
         <w:rPr>
           <w:lang w:val="en-US"/>
         </w:rPr>
-        <w:t xml:space="preserve"> method.</w:t>
-      </w:r>
-    </w:p>
-    <w:p>
-      <w:pPr>
-        <w:rPr>
-          <w:lang w:val="en-US"/>
-        </w:rPr>
-      </w:pPr>
-      <w:r>
-        <w:rPr>
-          <w:lang w:val="en-US"/>
-        </w:rPr>
-        <w:t>In this method we first set an array of size 27 (because there is one space for the trailing \n, 2 spaces for the [ ] and 24 for all the wedges).</w:t>
-      </w:r>
-      <w:r>
-        <w:rPr>
-          <w:lang w:val="en-US"/>
-        </w:rPr>
-        <w:t xml:space="preserve">Then we add 27 to the random value generated by the method </w:t>
-      </w:r>
-      <w:proofErr w:type="spellStart"/>
-      <w:r>
-        <w:rPr>
-          <w:lang w:val="en-US"/>
-        </w:rPr>
-        <w:t>spinWheel</w:t>
-      </w:r>
-      <w:proofErr w:type="spellEnd"/>
-      <w:r>
-        <w:rPr>
-          <w:lang w:val="en-US"/>
-        </w:rPr>
-        <w:t>().</w:t>
-      </w:r>
-      <w:r>
-        <w:rPr>
-          <w:lang w:val="en-US"/>
-        </w:rPr>
-        <w:t xml:space="preserve"> We designed our loading bar in such way that the loading animation will </w:t>
-      </w:r>
-      <w:r>
-        <w:rPr>
-          <w:lang w:val="en-US"/>
-        </w:rPr>
-        <w:t>spin once over the whole array and then, in the second "turn", stops on the wedge corresponding to the generated random number.</w:t>
-      </w:r>
-    </w:p>
-    <w:p>
-      <w:pPr>
-        <w:rPr>
-          <w:lang w:val="en-US"/>
-        </w:rPr>
-      </w:pPr>
-      <w:r>
-        <w:rPr>
-          <w:lang w:val="en-US"/>
-        </w:rPr>
-        <w:t xml:space="preserve">In example, if the </w:t>
-      </w:r>
-      <w:proofErr w:type="spellStart"/>
-      <w:proofErr w:type="gramStart"/>
-      <w:r>
-        <w:rPr>
-          <w:lang w:val="en-US"/>
-        </w:rPr>
-        <w:t>spinWheel</w:t>
-      </w:r>
-      <w:proofErr w:type="spellEnd"/>
-      <w:r>
-        <w:rPr>
-          <w:lang w:val="en-US"/>
-        </w:rPr>
-        <w:t>(</w:t>
-      </w:r>
-      <w:proofErr w:type="gramEnd"/>
-      <w:r>
-        <w:rPr>
-          <w:lang w:val="en-US"/>
-        </w:rPr>
-        <w:t xml:space="preserve">) method generates 17 then the animation in </w:t>
-      </w:r>
-      <w:proofErr w:type="spellStart"/>
-      <w:r>
-        <w:rPr>
-          <w:lang w:val="en-US"/>
-        </w:rPr>
-        <w:t>loadingBar</w:t>
-      </w:r>
-      <w:proofErr w:type="spellEnd"/>
-      <w:r>
-        <w:rPr>
-          <w:lang w:val="en-US"/>
-        </w:rPr>
-        <w:t xml:space="preserve">() will spin over the 24 </w:t>
-      </w:r>
-      <w:r>
-        <w:rPr>
-          <w:lang w:val="en-US"/>
-        </w:rPr>
-        <w:t>wedges + the 17</w:t>
-      </w:r>
-      <w:r>
-        <w:rPr>
-          <w:vertAlign w:val="superscript"/>
-          <w:lang w:val="en-US"/>
-        </w:rPr>
-        <w:t>th</w:t>
-      </w:r>
-      <w:r>
-        <w:rPr>
-          <w:lang w:val="en-US"/>
-        </w:rPr>
-        <w:t xml:space="preserve"> first wedges of the second wheel turn. That's the reason why we added 27 to the random number (one '[' + </w:t>
-      </w:r>
-      <w:proofErr w:type="gramStart"/>
-      <w:r>
-        <w:rPr>
-          <w:lang w:val="en-US"/>
-        </w:rPr>
-        <w:t>24 wheel</w:t>
-      </w:r>
-      <w:proofErr w:type="gramEnd"/>
-      <w:r>
-        <w:rPr>
-          <w:lang w:val="en-US"/>
-        </w:rPr>
-        <w:t xml:space="preserve"> wedges + one ']' + one '[')</w:t>
-      </w:r>
-    </w:p>
-    <w:p>
-      <w:pPr>
-        <w:rPr>
-          <w:lang w:val="en-US"/>
-        </w:rPr>
-      </w:pPr>
-      <w:r>
-        <w:rPr>
-          <w:lang w:val="en-US"/>
-        </w:rPr>
-        <w:t>After this, we finally get to the spinning animation. The general idea is to change a dash into a pipe, return the carriage at the beginning of the line (to overwrite the previously written character) and then print the whole loading bar</w:t>
-      </w:r>
-      <w:r>
-        <w:rPr>
-          <w:lang w:val="en-US"/>
-        </w:rPr>
-        <w:t xml:space="preserve"> (with 1 pipe character and 23 dash characters).</w:t>
-      </w:r>
-    </w:p>
-    <w:p>
-      <w:pPr>
-        <w:rPr>
-          <w:lang w:val="en-US"/>
-        </w:rPr>
-      </w:pPr>
-      <w:r>
-        <w:rPr>
-          <w:lang w:val="en-US"/>
-        </w:rPr>
-        <w:t>At line 18 we use i%25</w:t>
-      </w:r>
-      <w:r>
-        <w:rPr>
-          <w:lang w:val="en-US"/>
-        </w:rPr>
-        <w:t xml:space="preserve">. Like this </w:t>
-      </w:r>
-      <w:r>
-        <w:rPr>
-          <w:lang w:val="en-US"/>
-        </w:rPr>
-        <w:t>if random = 41 (17+24)</w:t>
-      </w:r>
-      <w:r>
-        <w:rPr>
-          <w:lang w:val="en-US"/>
-        </w:rPr>
-        <w:t xml:space="preserve">, after the first spinning wheel turn when </w:t>
-      </w:r>
-      <w:r>
-        <w:rPr>
-          <w:lang w:val="en-US"/>
-        </w:rPr>
-        <w:br/>
-      </w:r>
-      <w:proofErr w:type="spellStart"/>
-      <w:r>
-        <w:rPr>
-          <w:lang w:val="en-US"/>
-        </w:rPr>
-        <w:t>i</w:t>
-      </w:r>
-      <w:proofErr w:type="spellEnd"/>
-      <w:r>
-        <w:rPr>
-          <w:lang w:val="en-US"/>
-        </w:rPr>
-        <w:t xml:space="preserve"> = 25 (25 not 26 because we starting the for loop with </w:t>
-      </w:r>
-      <w:proofErr w:type="spellStart"/>
-      <w:r>
-        <w:rPr>
-          <w:lang w:val="en-US"/>
-        </w:rPr>
-        <w:t>i</w:t>
-      </w:r>
-      <w:proofErr w:type="spellEnd"/>
-      <w:r>
-        <w:rPr>
-          <w:lang w:val="en-US"/>
-        </w:rPr>
-        <w:t xml:space="preserve">=1) </w:t>
-      </w:r>
-      <w:r>
-        <w:rPr>
-          <w:lang w:val="en-US"/>
-        </w:rPr>
-        <w:t>the considered value is i%25 to return at the beginning of the loading bar array.</w:t>
-      </w:r>
-    </w:p>
-    <w:p>
-      <w:pPr>
-        <w:rPr>
-          <w:lang w:val="en-US"/>
-        </w:rPr>
-      </w:pPr>
-      <w:r>
-        <w:rPr>
-          <w:lang w:val="en-US"/>
-        </w:rPr>
-        <w:t>At line 21 we print all the characters</w:t>
-      </w:r>
-      <w:r>
-        <w:rPr>
-          <w:lang w:val="en-US"/>
-        </w:rPr>
-        <w:t xml:space="preserve">. If the character printed is equal to the one changed into a pipe (j = (i%25)) then we print the next character in </w:t>
-      </w:r>
-      <w:r>
-        <w:rPr>
-          <w:lang w:val="en-US"/>
-        </w:rPr>
-        <w:t>white</w:t>
-      </w:r>
-      <w:r>
-        <w:rPr>
-          <w:lang w:val="en-US"/>
-        </w:rPr>
-        <w:t xml:space="preserve"> </w:t>
-      </w:r>
-      <w:r>
-        <w:t>(</w:t>
-      </w:r>
-      <w:r>
-        <w:t>"</w:t>
-      </w:r>
-      <w:r>
-        <w:rPr>
-          <w:lang w:val="en-US"/>
-        </w:rPr>
-        <w:t>\033[0m"</w:t>
-      </w:r>
-      <w:r>
-        <w:t>)</w:t>
-      </w:r>
-      <w:r>
-        <w:rPr>
-          <w:lang w:val="en-US"/>
-        </w:rPr>
         <w:t xml:space="preserve"> otherwise we print it in </w:t>
       </w:r>
       <w:r>
@@ -3368,21 +2868,7 @@
         <w:rPr>
           <w:lang w:val="en-US"/>
         </w:rPr>
-        <w:t xml:space="preserve">After this for loop, we paused the program a bit for the animation to be printed correctly (using the </w:t>
-      </w:r>
-      <w:proofErr w:type="gramStart"/>
-      <w:r>
-        <w:rPr>
-          <w:lang w:val="en-US"/>
-        </w:rPr>
-        <w:t>sleep(</w:t>
-      </w:r>
-      <w:proofErr w:type="gramEnd"/>
-      <w:r>
-        <w:rPr>
-          <w:lang w:val="en-US"/>
-        </w:rPr>
-        <w:t>) function).</w:t>
+        <w:t>After this for loop, we paused the program a bit for the animation to be printed correctly (using the sleep() function).</w:t>
       </w:r>
       <w:r>
         <w:rPr>
@@ -3396,19 +2882,11 @@
         </w:rPr>
         <w:t xml:space="preserve"> And finally, if </w:t>
       </w:r>
-      <w:proofErr w:type="spellStart"/>
-      <w:r>
-        <w:rPr>
-          <w:lang w:val="en-US"/>
-        </w:rPr>
-        <w:t>i</w:t>
-      </w:r>
-      <w:proofErr w:type="spellEnd"/>
-      <w:r>
-        <w:rPr>
-          <w:lang w:val="en-US"/>
-        </w:rPr>
-        <w:t xml:space="preserve"> </w:t>
+      <w:r>
+        <w:rPr>
+          <w:lang w:val="en-US"/>
+        </w:rPr>
+        <w:t xml:space="preserve">i </w:t>
       </w:r>
       <w:r>
         <w:rPr>
@@ -3420,63 +2898,18 @@
         <w:rPr>
           <w:lang w:val="en-US"/>
         </w:rPr>
-        <w:t xml:space="preserve">, meaning the next character is ']' we increment the variable by one so that the next character will be </w:t>
-      </w:r>
-      <w:proofErr w:type="spellStart"/>
-      <w:r>
-        <w:rPr>
-          <w:lang w:val="en-US"/>
-        </w:rPr>
-        <w:t>i</w:t>
-      </w:r>
-      <w:proofErr w:type="spellEnd"/>
-      <w:r>
-        <w:rPr>
-          <w:lang w:val="en-US"/>
-        </w:rPr>
-        <w:t>=1 so the first dash (</w:t>
-      </w:r>
-      <w:proofErr w:type="spellStart"/>
-      <w:r>
-        <w:rPr>
-          <w:lang w:val="en-US"/>
-        </w:rPr>
-        <w:t>i</w:t>
-      </w:r>
-      <w:proofErr w:type="spellEnd"/>
-      <w:r>
-        <w:rPr>
-          <w:lang w:val="en-US"/>
-        </w:rPr>
-        <w:t xml:space="preserve">=1 and not </w:t>
-      </w:r>
-      <w:proofErr w:type="spellStart"/>
-      <w:r>
-        <w:rPr>
-          <w:lang w:val="en-US"/>
-        </w:rPr>
-        <w:t>i</w:t>
-      </w:r>
-      <w:proofErr w:type="spellEnd"/>
-      <w:r>
-        <w:rPr>
-          <w:lang w:val="en-US"/>
-        </w:rPr>
-        <w:t>=26 because we are using i%25 at line 18).</w:t>
+        <w:t>, meaning the next character is ']' we increment the variable by one so that the next character will be i=1 so the first dash (i=1 and not i=26 because we are using i%25 at line 18).</w:t>
       </w:r>
     </w:p>
     <w:p/>
     <w:p/>
     <w:p/>
     <w:p/>
-    <w:p/>
-    <w:p/>
-    <w:p/>
-    <w:p/>
-    <w:p/>
-    <w:p/>
-    <w:p/>
-    <w:p/>
+    <w:p>
+      <w:r>
+        <w:br w:type="page"/>
+      </w:r>
+    </w:p>
     <w:p>
       <w:pPr>
         <w:rPr>
@@ -3490,7 +2923,6 @@
         <w:lastRenderedPageBreak/>
         <w:t>The method “</w:t>
       </w:r>
-      <w:proofErr w:type="spellStart"/>
       <w:r>
         <w:rPr>
           <w:b/>
@@ -3498,21 +2930,18 @@
         </w:rPr>
         <w:t>getOccurrence</w:t>
       </w:r>
-      <w:proofErr w:type="spellEnd"/>
       <w:r>
         <w:t>” has the following line:</w:t>
       </w:r>
       <w:r>
         <w:br/>
       </w:r>
-      <w:proofErr w:type="spellStart"/>
       <w:r>
         <w:rPr>
           <w:rStyle w:val="n"/>
         </w:rPr>
         <w:t>currentPuzzle</w:t>
       </w:r>
-      <w:proofErr w:type="spellEnd"/>
       <w:r>
         <w:rPr>
           <w:rStyle w:val="p"/>
@@ -3522,14 +2951,12 @@
         </w:rPr>
         <w:t>[</w:t>
       </w:r>
-      <w:proofErr w:type="spellStart"/>
       <w:r>
         <w:rPr>
           <w:rStyle w:val="n"/>
         </w:rPr>
         <w:t>i</w:t>
       </w:r>
-      <w:proofErr w:type="spellEnd"/>
       <w:r>
         <w:rPr>
           <w:rStyle w:val="p"/>
@@ -3541,7 +2968,7 @@
       </w:r>
       <w:r>
         <w:rPr>
-          <w:rStyle w:val="HTMLCode"/>
+          <w:rStyle w:val="CodeHTML"/>
           <w:rFonts w:eastAsiaTheme="minorHAnsi"/>
         </w:rPr>
         <w:t xml:space="preserve"> </w:t>
@@ -3557,7 +2984,7 @@
       </w:r>
       <w:r>
         <w:rPr>
-          <w:rStyle w:val="HTMLCode"/>
+          <w:rStyle w:val="CodeHTML"/>
           <w:rFonts w:eastAsiaTheme="minorHAnsi"/>
         </w:rPr>
         <w:t xml:space="preserve"> </w:t>
@@ -3570,7 +2997,7 @@
       </w:r>
       <w:r>
         <w:rPr>
-          <w:rStyle w:val="HTMLCode"/>
+          <w:rStyle w:val="CodeHTML"/>
           <w:rFonts w:eastAsiaTheme="minorHAnsi"/>
         </w:rPr>
         <w:t xml:space="preserve"> </w:t>
@@ -3586,7 +3013,7 @@
       </w:r>
       <w:r>
         <w:rPr>
-          <w:rStyle w:val="HTMLCode"/>
+          <w:rStyle w:val="CodeHTML"/>
           <w:rFonts w:eastAsiaTheme="minorHAnsi"/>
         </w:rPr>
         <w:t xml:space="preserve"> </w:t>
@@ -3606,14 +3033,12 @@
         </w:rPr>
         <w:t>[</w:t>
       </w:r>
-      <w:proofErr w:type="spellStart"/>
       <w:r>
         <w:rPr>
           <w:rStyle w:val="n"/>
         </w:rPr>
         <w:t>i</w:t>
       </w:r>
-      <w:proofErr w:type="spellEnd"/>
       <w:r>
         <w:rPr>
           <w:rStyle w:val="p"/>
@@ -3625,7 +3050,7 @@
       </w:r>
       <w:r>
         <w:rPr>
-          <w:rStyle w:val="HTMLCode"/>
+          <w:rStyle w:val="CodeHTML"/>
           <w:rFonts w:eastAsiaTheme="minorHAnsi"/>
         </w:rPr>
         <w:t xml:space="preserve"> </w:t>
@@ -3641,12 +3066,11 @@
       </w:r>
       <w:r>
         <w:rPr>
-          <w:rStyle w:val="HTMLCode"/>
+          <w:rStyle w:val="CodeHTML"/>
           <w:rFonts w:eastAsiaTheme="minorHAnsi"/>
         </w:rPr>
         <w:t xml:space="preserve"> </w:t>
       </w:r>
-      <w:proofErr w:type="gramStart"/>
       <w:r>
         <w:rPr>
           <w:rStyle w:val="mi"/>
@@ -3658,7 +3082,7 @@
       </w:r>
       <w:r>
         <w:rPr>
-          <w:rStyle w:val="HTMLCode"/>
+          <w:rStyle w:val="CodeHTML"/>
           <w:rFonts w:eastAsiaTheme="minorHAnsi"/>
         </w:rPr>
         <w:t xml:space="preserve"> </w:t>
@@ -3672,22 +3096,19 @@
         </w:rPr>
         <w:t>?</w:t>
       </w:r>
-      <w:proofErr w:type="gramEnd"/>
-      <w:r>
-        <w:rPr>
-          <w:rStyle w:val="HTMLCode"/>
+      <w:r>
+        <w:rPr>
+          <w:rStyle w:val="CodeHTML"/>
           <w:rFonts w:eastAsiaTheme="minorHAnsi"/>
         </w:rPr>
         <w:t xml:space="preserve"> </w:t>
       </w:r>
-      <w:proofErr w:type="spellStart"/>
       <w:r>
         <w:rPr>
           <w:rStyle w:val="n"/>
         </w:rPr>
         <w:t>tolower</w:t>
       </w:r>
-      <w:proofErr w:type="spellEnd"/>
       <w:r>
         <w:rPr>
           <w:rStyle w:val="p"/>
@@ -3714,7 +3135,7 @@
       </w:r>
       <w:r>
         <w:rPr>
-          <w:rStyle w:val="HTMLCode"/>
+          <w:rStyle w:val="CodeHTML"/>
           <w:rFonts w:eastAsiaTheme="minorHAnsi"/>
         </w:rPr>
         <w:t xml:space="preserve"> </w:t>
@@ -3730,19 +3151,17 @@
       </w:r>
       <w:r>
         <w:rPr>
-          <w:rStyle w:val="HTMLCode"/>
+          <w:rStyle w:val="CodeHTML"/>
           <w:rFonts w:eastAsiaTheme="minorHAnsi"/>
         </w:rPr>
         <w:t xml:space="preserve"> </w:t>
       </w:r>
-      <w:proofErr w:type="spellStart"/>
       <w:r>
         <w:rPr>
           <w:rStyle w:val="n"/>
         </w:rPr>
         <w:t>toupper</w:t>
       </w:r>
-      <w:proofErr w:type="spellEnd"/>
       <w:r>
         <w:rPr>
           <w:rStyle w:val="p"/>
@@ -3770,7 +3189,16 @@
     </w:p>
     <w:p>
       <w:r>
-        <w:t xml:space="preserve">The Meaning of this Ternary is: If the integer value of the char is greater than 95 &gt; take </w:t>
+        <w:t xml:space="preserve">The </w:t>
+      </w:r>
+      <w:r>
+        <w:rPr>
+          <w:lang w:val="en-US"/>
+        </w:rPr>
+        <w:t>m</w:t>
+      </w:r>
+      <w:r>
+        <w:t xml:space="preserve">eaning of this Ternary is: If the integer value of the char is greater than 95 &gt; take </w:t>
       </w:r>
       <w:r>
         <w:t>the char</w:t>
@@ -3779,15 +3207,7 @@
         <w:t xml:space="preserve"> and lower case it, else upper case it. The reason we chose 95, is because as you can see on the Ascii Table below, any Decimal Values of the character that is above 95 are lower</w:t>
       </w:r>
       <w:r>
-        <w:t xml:space="preserve"> case letters, and below 95 we have the </w:t>
-      </w:r>
-      <w:proofErr w:type="gramStart"/>
-      <w:r>
-        <w:t>upper case</w:t>
-      </w:r>
-      <w:proofErr w:type="gramEnd"/>
-      <w:r>
-        <w:t xml:space="preserve"> letters.</w:t>
+        <w:t xml:space="preserve"> case letters, and below 95 we have the upper case letters.</w:t>
       </w:r>
     </w:p>
     <w:p>
@@ -3804,9 +3224,9 @@
           <w:noProof/>
         </w:rPr>
         <w:drawing>
-          <wp:inline distT="0" distB="0" distL="0" distR="0" wp14:anchorId="26FB7CA7" wp14:editId="716138A5">
+          <wp:inline distT="0" distB="0" distL="0" distR="0" wp14:anchorId="26FB7CA7" wp14:editId="6A3E9AB1">
             <wp:extent cx="2714625" cy="4648200"/>
-            <wp:effectExtent l="0" t="0" r="9525" b="0"/>
+            <wp:effectExtent l="19050" t="19050" r="28575" b="19050"/>
             <wp:docPr id="1" name="Picture 1"/>
             <wp:cNvGraphicFramePr>
               <a:graphicFrameLocks xmlns:a="http://schemas.openxmlformats.org/drawingml/2006/main" noChangeAspect="1"/>
@@ -3821,7 +3241,7 @@
                     </pic:cNvPicPr>
                   </pic:nvPicPr>
                   <pic:blipFill>
-                    <a:blip r:embed="rId5">
+                    <a:blip r:embed="rId7">
                       <a:extLst>
                         <a:ext uri="{28A0092B-C50C-407E-A947-70E740481C1C}">
                           <a14:useLocalDpi xmlns:a14="http://schemas.microsoft.com/office/drawing/2010/main" val="0"/>
@@ -3843,7 +3263,9 @@
                     </a:prstGeom>
                     <a:noFill/>
                     <a:ln>
-                      <a:noFill/>
+                      <a:solidFill>
+                        <a:schemeClr val="bg1"/>
+                      </a:solidFill>
                     </a:ln>
                   </pic:spPr>
                 </pic:pic>
@@ -3855,6 +3277,7 @@
     </w:p>
     <w:p/>
     <w:sectPr>
+      <w:footerReference w:type="default" r:id="rId8"/>
       <w:pgSz w:w="11906" w:h="16838"/>
       <w:pgMar w:top="1440" w:right="1440" w:bottom="1440" w:left="1440" w:header="708" w:footer="708" w:gutter="0"/>
       <w:cols w:space="708"/>
@@ -3862,6 +3285,101 @@
     </w:sectPr>
   </w:body>
 </w:document>
+</file>
+
+<file path=word/endnotes.xml><?xml version="1.0" encoding="utf-8"?>
+<w:endnotes xmlns:wpc="http://schemas.microsoft.com/office/word/2010/wordprocessingCanvas" xmlns:cx="http://schemas.microsoft.com/office/drawing/2014/chartex" xmlns:cx1="http://schemas.microsoft.com/office/drawing/2015/9/8/chartex" xmlns:cx2="http://schemas.microsoft.com/office/drawing/2015/10/21/chartex" xmlns:cx3="http://schemas.microsoft.com/office/drawing/2016/5/9/chartex" xmlns:cx4="http://schemas.microsoft.com/office/drawing/2016/5/10/chartex" xmlns:cx5="http://schemas.microsoft.com/office/drawing/2016/5/11/chartex" xmlns:cx6="http://schemas.microsoft.com/office/drawing/2016/5/12/chartex" xmlns:cx7="http://schemas.microsoft.com/office/drawing/2016/5/13/chartex" xmlns:cx8="http://schemas.microsoft.com/office/drawing/2016/5/14/chartex" xmlns:mc="http://schemas.openxmlformats.org/markup-compatibility/2006" xmlns:aink="http://schemas.microsoft.com/office/drawing/2016/ink" xmlns:am3d="http://schemas.microsoft.com/office/drawing/2017/model3d" xmlns:o="urn:schemas-microsoft-com:office:office" xmlns:r="http://schemas.openxmlformats.org/officeDocument/2006/relationships" xmlns:m="http://schemas.openxmlformats.org/officeDocument/2006/math" xmlns:v="urn:schemas-microsoft-com:vml" xmlns:wp14="http://schemas.microsoft.com/office/word/2010/wordprocessingDrawing" xmlns:wp="http://schemas.openxmlformats.org/drawingml/2006/wordprocessingDrawing" xmlns:w10="urn:schemas-microsoft-com:office:word" xmlns:w="http://schemas.openxmlformats.org/wordprocessingml/2006/main" xmlns:w14="http://schemas.microsoft.com/office/word/2010/wordml" xmlns:w15="http://schemas.microsoft.com/office/word/2012/wordml" xmlns:w16cex="http://schemas.microsoft.com/office/word/2018/wordml/cex" xmlns:w16cid="http://schemas.microsoft.com/office/word/2016/wordml/cid" xmlns:w16="http://schemas.microsoft.com/office/word/2018/wordml" xmlns:w16se="http://schemas.microsoft.com/office/word/2015/wordml/symex" xmlns:wpg="http://schemas.microsoft.com/office/word/2010/wordprocessingGroup" xmlns:wpi="http://schemas.microsoft.com/office/word/2010/wordprocessingInk" xmlns:wne="http://schemas.microsoft.com/office/word/2006/wordml" xmlns:wps="http://schemas.microsoft.com/office/word/2010/wordprocessingShape" mc:Ignorable="w14 w15 w16se w16cid w16 w16cex wp14">
+  <w:endnote w:type="separator" w:id="-1">
+    <w:p>
+      <w:pPr>
+        <w:spacing w:after="0" w:line="240" w:lineRule="auto"/>
+      </w:pPr>
+      <w:r>
+        <w:separator/>
+      </w:r>
+    </w:p>
+  </w:endnote>
+  <w:endnote w:type="continuationSeparator" w:id="0">
+    <w:p>
+      <w:pPr>
+        <w:spacing w:after="0" w:line="240" w:lineRule="auto"/>
+      </w:pPr>
+      <w:r>
+        <w:continuationSeparator/>
+      </w:r>
+    </w:p>
+  </w:endnote>
+</w:endnotes>
+</file>
+
+<file path=word/footer1.xml><?xml version="1.0" encoding="utf-8"?>
+<w:ftr xmlns:wpc="http://schemas.microsoft.com/office/word/2010/wordprocessingCanvas" xmlns:cx="http://schemas.microsoft.com/office/drawing/2014/chartex" xmlns:cx1="http://schemas.microsoft.com/office/drawing/2015/9/8/chartex" xmlns:cx2="http://schemas.microsoft.com/office/drawing/2015/10/21/chartex" xmlns:cx3="http://schemas.microsoft.com/office/drawing/2016/5/9/chartex" xmlns:cx4="http://schemas.microsoft.com/office/drawing/2016/5/10/chartex" xmlns:cx5="http://schemas.microsoft.com/office/drawing/2016/5/11/chartex" xmlns:cx6="http://schemas.microsoft.com/office/drawing/2016/5/12/chartex" xmlns:cx7="http://schemas.microsoft.com/office/drawing/2016/5/13/chartex" xmlns:cx8="http://schemas.microsoft.com/office/drawing/2016/5/14/chartex" xmlns:mc="http://schemas.openxmlformats.org/markup-compatibility/2006" xmlns:aink="http://schemas.microsoft.com/office/drawing/2016/ink" xmlns:am3d="http://schemas.microsoft.com/office/drawing/2017/model3d" xmlns:o="urn:schemas-microsoft-com:office:office" xmlns:r="http://schemas.openxmlformats.org/officeDocument/2006/relationships" xmlns:m="http://schemas.openxmlformats.org/officeDocument/2006/math" xmlns:v="urn:schemas-microsoft-com:vml" xmlns:wp14="http://schemas.microsoft.com/office/word/2010/wordprocessingDrawing" xmlns:wp="http://schemas.openxmlformats.org/drawingml/2006/wordprocessingDrawing" xmlns:w10="urn:schemas-microsoft-com:office:word" xmlns:w="http://schemas.openxmlformats.org/wordprocessingml/2006/main" xmlns:w14="http://schemas.microsoft.com/office/word/2010/wordml" xmlns:w15="http://schemas.microsoft.com/office/word/2012/wordml" xmlns:w16cex="http://schemas.microsoft.com/office/word/2018/wordml/cex" xmlns:w16cid="http://schemas.microsoft.com/office/word/2016/wordml/cid" xmlns:w16="http://schemas.microsoft.com/office/word/2018/wordml" xmlns:w16se="http://schemas.microsoft.com/office/word/2015/wordml/symex" xmlns:wpg="http://schemas.microsoft.com/office/word/2010/wordprocessingGroup" xmlns:wpi="http://schemas.microsoft.com/office/word/2010/wordprocessingInk" xmlns:wne="http://schemas.microsoft.com/office/word/2006/wordml" xmlns:wps="http://schemas.microsoft.com/office/word/2010/wordprocessingShape" mc:Ignorable="w14 w15 w16se w16cid w16 w16cex wp14">
+  <w:sdt>
+    <w:sdtPr>
+      <w:id w:val="-210349405"/>
+      <w:docPartObj>
+        <w:docPartGallery w:val="Page Numbers (Bottom of Page)"/>
+        <w:docPartUnique/>
+      </w:docPartObj>
+    </w:sdtPr>
+    <w:sdtContent>
+      <w:p>
+        <w:pPr>
+          <w:pStyle w:val="Pieddepage"/>
+          <w:jc w:val="right"/>
+        </w:pPr>
+        <w:r>
+          <w:fldChar w:fldCharType="begin"/>
+        </w:r>
+        <w:r>
+          <w:instrText>PAGE   \* MERGEFORMAT</w:instrText>
+        </w:r>
+        <w:r>
+          <w:fldChar w:fldCharType="separate"/>
+        </w:r>
+        <w:r>
+          <w:rPr>
+            <w:lang w:val="fr-FR"/>
+          </w:rPr>
+          <w:t>2</w:t>
+        </w:r>
+        <w:r>
+          <w:fldChar w:fldCharType="end"/>
+        </w:r>
+      </w:p>
+    </w:sdtContent>
+  </w:sdt>
+  <w:p>
+    <w:pPr>
+      <w:pStyle w:val="Pieddepage"/>
+    </w:pPr>
+  </w:p>
+</w:ftr>
+</file>
+
+<file path=word/footnotes.xml><?xml version="1.0" encoding="utf-8"?>
+<w:footnotes xmlns:wpc="http://schemas.microsoft.com/office/word/2010/wordprocessingCanvas" xmlns:cx="http://schemas.microsoft.com/office/drawing/2014/chartex" xmlns:cx1="http://schemas.microsoft.com/office/drawing/2015/9/8/chartex" xmlns:cx2="http://schemas.microsoft.com/office/drawing/2015/10/21/chartex" xmlns:cx3="http://schemas.microsoft.com/office/drawing/2016/5/9/chartex" xmlns:cx4="http://schemas.microsoft.com/office/drawing/2016/5/10/chartex" xmlns:cx5="http://schemas.microsoft.com/office/drawing/2016/5/11/chartex" xmlns:cx6="http://schemas.microsoft.com/office/drawing/2016/5/12/chartex" xmlns:cx7="http://schemas.microsoft.com/office/drawing/2016/5/13/chartex" xmlns:cx8="http://schemas.microsoft.com/office/drawing/2016/5/14/chartex" xmlns:mc="http://schemas.openxmlformats.org/markup-compatibility/2006" xmlns:aink="http://schemas.microsoft.com/office/drawing/2016/ink" xmlns:am3d="http://schemas.microsoft.com/office/drawing/2017/model3d" xmlns:o="urn:schemas-microsoft-com:office:office" xmlns:r="http://schemas.openxmlformats.org/officeDocument/2006/relationships" xmlns:m="http://schemas.openxmlformats.org/officeDocument/2006/math" xmlns:v="urn:schemas-microsoft-com:vml" xmlns:wp14="http://schemas.microsoft.com/office/word/2010/wordprocessingDrawing" xmlns:wp="http://schemas.openxmlformats.org/drawingml/2006/wordprocessingDrawing" xmlns:w10="urn:schemas-microsoft-com:office:word" xmlns:w="http://schemas.openxmlformats.org/wordprocessingml/2006/main" xmlns:w14="http://schemas.microsoft.com/office/word/2010/wordml" xmlns:w15="http://schemas.microsoft.com/office/word/2012/wordml" xmlns:w16cex="http://schemas.microsoft.com/office/word/2018/wordml/cex" xmlns:w16cid="http://schemas.microsoft.com/office/word/2016/wordml/cid" xmlns:w16="http://schemas.microsoft.com/office/word/2018/wordml" xmlns:w16se="http://schemas.microsoft.com/office/word/2015/wordml/symex" xmlns:wpg="http://schemas.microsoft.com/office/word/2010/wordprocessingGroup" xmlns:wpi="http://schemas.microsoft.com/office/word/2010/wordprocessingInk" xmlns:wne="http://schemas.microsoft.com/office/word/2006/wordml" xmlns:wps="http://schemas.microsoft.com/office/word/2010/wordprocessingShape" mc:Ignorable="w14 w15 w16se w16cid w16 w16cex wp14">
+  <w:footnote w:type="separator" w:id="-1">
+    <w:p>
+      <w:pPr>
+        <w:spacing w:after="0" w:line="240" w:lineRule="auto"/>
+      </w:pPr>
+      <w:r>
+        <w:separator/>
+      </w:r>
+    </w:p>
+  </w:footnote>
+  <w:footnote w:type="continuationSeparator" w:id="0">
+    <w:p>
+      <w:pPr>
+        <w:spacing w:after="0" w:line="240" w:lineRule="auto"/>
+      </w:pPr>
+      <w:r>
+        <w:continuationSeparator/>
+      </w:r>
+    </w:p>
+  </w:footnote>
+</w:footnotes>
 </file>
 
 <file path=word/numbering.xml><?xml version="1.0" encoding="utf-8"?>
@@ -4965,7 +4483,7 @@
         <w:rFonts w:asciiTheme="minorHAnsi" w:eastAsiaTheme="minorHAnsi" w:hAnsiTheme="minorHAnsi" w:cstheme="minorBidi"/>
         <w:sz w:val="22"/>
         <w:szCs w:val="22"/>
-        <w:lang w:val="en-DE" w:eastAsia="en-US" w:bidi="ar-SA"/>
+        <w:lang w:eastAsia="en-US" w:bidi="ar-SA"/>
       </w:rPr>
     </w:rPrDefault>
     <w:pPrDefault>
@@ -5356,14 +4874,14 @@
     <w:name w:val="Normal"/>
     <w:qFormat/>
   </w:style>
-  <w:style w:type="paragraph" w:styleId="Heading1">
+  <w:style w:type="paragraph" w:styleId="Titre1">
     <w:name w:val="heading 1"/>
     <w:basedOn w:val="Normal"/>
     <w:next w:val="Normal"/>
-    <w:link w:val="Heading1Char"/>
+    <w:link w:val="Titre1Car"/>
     <w:uiPriority w:val="9"/>
     <w:qFormat/>
-    <w:rsid w:val="00A65DD1"/>
+    <w:rsid w:val="005B36B1"/>
     <w:pPr>
       <w:outlineLvl w:val="0"/>
     </w:pPr>
@@ -5371,19 +4889,19 @@
       <w:b/>
       <w:bCs/>
       <w:color w:val="0070C0"/>
-      <w:sz w:val="24"/>
-      <w:szCs w:val="24"/>
+      <w:sz w:val="28"/>
+      <w:szCs w:val="28"/>
       <w:u w:val="single"/>
       <w:lang w:val="fr-BE"/>
     </w:rPr>
   </w:style>
-  <w:style w:type="character" w:default="1" w:styleId="DefaultParagraphFont">
+  <w:style w:type="character" w:default="1" w:styleId="Policepardfaut">
     <w:name w:val="Default Paragraph Font"/>
     <w:uiPriority w:val="1"/>
     <w:semiHidden/>
     <w:unhideWhenUsed/>
   </w:style>
-  <w:style w:type="table" w:default="1" w:styleId="TableNormal">
+  <w:style w:type="table" w:default="1" w:styleId="TableauNormal">
     <w:name w:val="Normal Table"/>
     <w:uiPriority w:val="99"/>
     <w:semiHidden/>
@@ -5398,13 +4916,13 @@
       </w:tblCellMar>
     </w:tblPr>
   </w:style>
-  <w:style w:type="numbering" w:default="1" w:styleId="NoList">
+  <w:style w:type="numbering" w:default="1" w:styleId="Aucuneliste">
     <w:name w:val="No List"/>
     <w:uiPriority w:val="99"/>
     <w:semiHidden/>
     <w:unhideWhenUsed/>
   </w:style>
-  <w:style w:type="paragraph" w:styleId="ListParagraph">
+  <w:style w:type="paragraph" w:styleId="Paragraphedeliste">
     <w:name w:val="List Paragraph"/>
     <w:basedOn w:val="Normal"/>
     <w:uiPriority w:val="34"/>
@@ -5415,25 +4933,25 @@
       <w:contextualSpacing/>
     </w:pPr>
   </w:style>
-  <w:style w:type="character" w:customStyle="1" w:styleId="Heading1Char">
-    <w:name w:val="Heading 1 Char"/>
-    <w:basedOn w:val="DefaultParagraphFont"/>
-    <w:link w:val="Heading1"/>
+  <w:style w:type="character" w:customStyle="1" w:styleId="Titre1Car">
+    <w:name w:val="Titre 1 Car"/>
+    <w:basedOn w:val="Policepardfaut"/>
+    <w:link w:val="Titre1"/>
     <w:uiPriority w:val="9"/>
-    <w:rsid w:val="00A65DD1"/>
+    <w:rsid w:val="005B36B1"/>
     <w:rPr>
       <w:b/>
       <w:bCs/>
       <w:color w:val="0070C0"/>
-      <w:sz w:val="24"/>
-      <w:szCs w:val="24"/>
+      <w:sz w:val="28"/>
+      <w:szCs w:val="28"/>
       <w:u w:val="single"/>
       <w:lang w:val="fr-BE"/>
     </w:rPr>
   </w:style>
-  <w:style w:type="character" w:styleId="HTMLCode">
+  <w:style w:type="character" w:styleId="CodeHTML">
     <w:name w:val="HTML Code"/>
-    <w:basedOn w:val="DefaultParagraphFont"/>
+    <w:basedOn w:val="Policepardfaut"/>
     <w:uiPriority w:val="99"/>
     <w:semiHidden/>
     <w:unhideWhenUsed/>
@@ -5446,23 +4964,67 @@
   </w:style>
   <w:style w:type="character" w:customStyle="1" w:styleId="n">
     <w:name w:val="n"/>
-    <w:basedOn w:val="DefaultParagraphFont"/>
+    <w:basedOn w:val="Policepardfaut"/>
     <w:rsid w:val="000A2E21"/>
   </w:style>
   <w:style w:type="character" w:customStyle="1" w:styleId="p">
     <w:name w:val="p"/>
-    <w:basedOn w:val="DefaultParagraphFont"/>
+    <w:basedOn w:val="Policepardfaut"/>
     <w:rsid w:val="000A2E21"/>
   </w:style>
   <w:style w:type="character" w:customStyle="1" w:styleId="o">
     <w:name w:val="o"/>
-    <w:basedOn w:val="DefaultParagraphFont"/>
+    <w:basedOn w:val="Policepardfaut"/>
     <w:rsid w:val="000A2E21"/>
   </w:style>
   <w:style w:type="character" w:customStyle="1" w:styleId="mi">
     <w:name w:val="mi"/>
-    <w:basedOn w:val="DefaultParagraphFont"/>
+    <w:basedOn w:val="Policepardfaut"/>
     <w:rsid w:val="000A2E21"/>
+  </w:style>
+  <w:style w:type="paragraph" w:styleId="En-tte">
+    <w:name w:val="header"/>
+    <w:basedOn w:val="Normal"/>
+    <w:link w:val="En-tteCar"/>
+    <w:uiPriority w:val="99"/>
+    <w:unhideWhenUsed/>
+    <w:rsid w:val="00486A5E"/>
+    <w:pPr>
+      <w:tabs>
+        <w:tab w:val="center" w:pos="4536"/>
+        <w:tab w:val="right" w:pos="9072"/>
+      </w:tabs>
+      <w:spacing w:after="0" w:line="240" w:lineRule="auto"/>
+    </w:pPr>
+  </w:style>
+  <w:style w:type="character" w:customStyle="1" w:styleId="En-tteCar">
+    <w:name w:val="En-tête Car"/>
+    <w:basedOn w:val="Policepardfaut"/>
+    <w:link w:val="En-tte"/>
+    <w:uiPriority w:val="99"/>
+    <w:rsid w:val="00486A5E"/>
+  </w:style>
+  <w:style w:type="paragraph" w:styleId="Pieddepage">
+    <w:name w:val="footer"/>
+    <w:basedOn w:val="Normal"/>
+    <w:link w:val="PieddepageCar"/>
+    <w:uiPriority w:val="99"/>
+    <w:unhideWhenUsed/>
+    <w:rsid w:val="00486A5E"/>
+    <w:pPr>
+      <w:tabs>
+        <w:tab w:val="center" w:pos="4536"/>
+        <w:tab w:val="right" w:pos="9072"/>
+      </w:tabs>
+      <w:spacing w:after="0" w:line="240" w:lineRule="auto"/>
+    </w:pPr>
+  </w:style>
+  <w:style w:type="character" w:customStyle="1" w:styleId="PieddepageCar">
+    <w:name w:val="Pied de page Car"/>
+    <w:basedOn w:val="Policepardfaut"/>
+    <w:link w:val="Pieddepage"/>
+    <w:uiPriority w:val="99"/>
+    <w:rsid w:val="00486A5E"/>
   </w:style>
 </w:styles>
 </file>

</xml_diff>